<commit_message>
added emergency planning fields.
</commit_message>
<xml_diff>
--- a/merge/HCP Client Care Plan (current) Blank Template.docx
+++ b/merge/HCP Client Care Plan (current) Blank Template.docx
@@ -53,14 +53,14 @@
         <w:tblLook w:val="04A0" w:firstRow="1" w:lastRow="0" w:firstColumn="1" w:lastColumn="0" w:noHBand="0" w:noVBand="1"/>
       </w:tblPr>
       <w:tblGrid>
-        <w:gridCol w:w="1357"/>
-        <w:gridCol w:w="1379"/>
+        <w:gridCol w:w="1359"/>
+        <w:gridCol w:w="1365"/>
         <w:gridCol w:w="754"/>
-        <w:gridCol w:w="2928"/>
-        <w:gridCol w:w="964"/>
+        <w:gridCol w:w="2932"/>
+        <w:gridCol w:w="966"/>
         <w:gridCol w:w="725"/>
-        <w:gridCol w:w="1000"/>
-        <w:gridCol w:w="5237"/>
+        <w:gridCol w:w="1002"/>
+        <w:gridCol w:w="5241"/>
       </w:tblGrid>
       <w:tr>
         <w:trPr>
@@ -121,7 +121,7 @@
                 <w:rFonts w:asciiTheme="minorHAnsi" w:hAnsiTheme="minorHAnsi"/>
                 <w:noProof/>
               </w:rPr>
-              <w:t>«dateOfBirth»</w:t>
+              <w:t>30/05/1952</w:t>
             </w:r>
             <w:r>
               <w:rPr>
@@ -185,7 +185,7 @@
                 <w:rFonts w:asciiTheme="minorHAnsi" w:hAnsiTheme="minorHAnsi"/>
                 <w:noProof/>
               </w:rPr>
-              <w:t>«firstName»</w:t>
+              <w:t>Kathleen</w:t>
             </w:r>
             <w:r>
               <w:rPr>
@@ -222,7 +222,7 @@
                 <w:rFonts w:asciiTheme="minorHAnsi" w:hAnsiTheme="minorHAnsi"/>
                 <w:noProof/>
               </w:rPr>
-              <w:t>«surname»</w:t>
+              <w:t>Wilding</w:t>
             </w:r>
             <w:r>
               <w:rPr>
@@ -286,7 +286,7 @@
                 <w:rFonts w:asciiTheme="minorHAnsi" w:hAnsiTheme="minorHAnsi"/>
                 <w:noProof/>
               </w:rPr>
-              <w:t>21/12/2022</w:t>
+              <w:t>28/12/2022</w:t>
             </w:r>
             <w:r>
               <w:rPr>
@@ -400,6 +400,7 @@
               <w:pStyle w:val="FormFont2"/>
               <w:rPr>
                 <w:rFonts w:asciiTheme="minorHAnsi" w:hAnsiTheme="minorHAnsi"/>
+                <w:noProof/>
               </w:rPr>
             </w:pPr>
             <w:r>
@@ -425,7 +426,77 @@
                 <w:rFonts w:asciiTheme="minorHAnsi" w:hAnsiTheme="minorHAnsi"/>
                 <w:noProof/>
               </w:rPr>
-              <w:t>About me: «aboutMe»</w:t>
+              <w:t xml:space="preserve">About me: </w:t>
+            </w:r>
+            <w:r>
+              <w:rPr>
+                <w:rFonts w:asciiTheme="minorHAnsi" w:hAnsiTheme="minorHAnsi"/>
+                <w:noProof/>
+              </w:rPr>
+              <w:t>Kathleen lives alone.</w:t>
+            </w:r>
+          </w:p>
+          <w:p>
+            <w:pPr>
+              <w:pStyle w:val="FormFont2"/>
+              <w:rPr>
+                <w:rFonts w:asciiTheme="minorHAnsi" w:hAnsiTheme="minorHAnsi"/>
+                <w:noProof/>
+              </w:rPr>
+            </w:pPr>
+            <w:r>
+              <w:rPr>
+                <w:rFonts w:asciiTheme="minorHAnsi" w:hAnsiTheme="minorHAnsi"/>
+                <w:noProof/>
+              </w:rPr>
+              <w:t>She had a dog Tanzy that keeps her company and who Kathleen is very fond of.</w:t>
+            </w:r>
+          </w:p>
+          <w:p>
+            <w:pPr>
+              <w:pStyle w:val="FormFont2"/>
+              <w:rPr>
+                <w:rFonts w:asciiTheme="minorHAnsi" w:hAnsiTheme="minorHAnsi"/>
+                <w:noProof/>
+              </w:rPr>
+            </w:pPr>
+            <w:r>
+              <w:rPr>
+                <w:rFonts w:asciiTheme="minorHAnsi" w:hAnsiTheme="minorHAnsi"/>
+                <w:noProof/>
+              </w:rPr>
+              <w:t xml:space="preserve">Kathleen has three children who have all moved away from the Bunbury </w:t>
+            </w:r>
+          </w:p>
+          <w:p>
+            <w:pPr>
+              <w:pStyle w:val="FormFont2"/>
+              <w:rPr>
+                <w:rFonts w:asciiTheme="minorHAnsi" w:hAnsiTheme="minorHAnsi"/>
+                <w:noProof/>
+              </w:rPr>
+            </w:pPr>
+            <w:r>
+              <w:rPr>
+                <w:rFonts w:asciiTheme="minorHAnsi" w:hAnsiTheme="minorHAnsi"/>
+                <w:noProof/>
+              </w:rPr>
+              <w:t>Kathleen was born in Busselton she has lived in the Bunbury area since the 1990's</w:t>
+            </w:r>
+          </w:p>
+          <w:p>
+            <w:pPr>
+              <w:pStyle w:val="FormFont2"/>
+              <w:rPr>
+                <w:rFonts w:asciiTheme="minorHAnsi" w:hAnsiTheme="minorHAnsi"/>
+              </w:rPr>
+            </w:pPr>
+            <w:r>
+              <w:rPr>
+                <w:rFonts w:asciiTheme="minorHAnsi" w:hAnsiTheme="minorHAnsi"/>
+                <w:noProof/>
+              </w:rPr>
+              <w:t>Kathleen worked at the Rose Hotel and was the head waitress for a number ' of years.</w:t>
             </w:r>
             <w:r>
               <w:rPr>
@@ -464,7 +535,14 @@
                 <w:rFonts w:asciiTheme="minorHAnsi" w:hAnsiTheme="minorHAnsi"/>
                 <w:noProof/>
               </w:rPr>
-              <w:t>Important People: «importantPeople»</w:t>
+              <w:t xml:space="preserve">Important People: </w:t>
+            </w:r>
+            <w:r>
+              <w:rPr>
+                <w:rFonts w:asciiTheme="minorHAnsi" w:hAnsiTheme="minorHAnsi"/>
+                <w:noProof/>
+              </w:rPr>
+              <w:t>Kathleen has a niece Sue Jacobsen who lives in Bunbury and who keeps in touch and helps when she is able. However Sue has her own health problems and is not always available for support.</w:t>
             </w:r>
             <w:r>
               <w:rPr>
@@ -478,6 +556,7 @@
               <w:pStyle w:val="FormFont2"/>
               <w:rPr>
                 <w:rFonts w:asciiTheme="minorHAnsi" w:hAnsiTheme="minorHAnsi"/>
+                <w:noProof/>
               </w:rPr>
             </w:pPr>
             <w:r>
@@ -503,7 +582,45 @@
                 <w:rFonts w:asciiTheme="minorHAnsi" w:hAnsiTheme="minorHAnsi"/>
                 <w:noProof/>
               </w:rPr>
-              <w:t>What matters: «whatMatters»</w:t>
+              <w:t xml:space="preserve">What matters: </w:t>
+            </w:r>
+            <w:r>
+              <w:rPr>
+                <w:rFonts w:asciiTheme="minorHAnsi" w:hAnsiTheme="minorHAnsi"/>
+                <w:noProof/>
+              </w:rPr>
+              <w:t>It is important to Kathleen that she looks after her dog Tansy and makes sure all of the dog’s needs are met.</w:t>
+            </w:r>
+          </w:p>
+          <w:p>
+            <w:pPr>
+              <w:pStyle w:val="FormFont2"/>
+              <w:rPr>
+                <w:rFonts w:asciiTheme="minorHAnsi" w:hAnsiTheme="minorHAnsi"/>
+                <w:noProof/>
+              </w:rPr>
+            </w:pPr>
+            <w:r>
+              <w:rPr>
+                <w:rFonts w:asciiTheme="minorHAnsi" w:hAnsiTheme="minorHAnsi"/>
+                <w:noProof/>
+              </w:rPr>
+              <w:t>Kathleen likes to have a clean and tidy home.</w:t>
+            </w:r>
+          </w:p>
+          <w:p>
+            <w:pPr>
+              <w:pStyle w:val="FormFont2"/>
+              <w:rPr>
+                <w:rFonts w:asciiTheme="minorHAnsi" w:hAnsiTheme="minorHAnsi"/>
+              </w:rPr>
+            </w:pPr>
+            <w:r>
+              <w:rPr>
+                <w:rFonts w:asciiTheme="minorHAnsi" w:hAnsiTheme="minorHAnsi"/>
+                <w:noProof/>
+              </w:rPr>
+              <w:t>Kathleen likes to have a nice garden that is well maintained.</w:t>
             </w:r>
             <w:r>
               <w:rPr>
@@ -542,7 +659,14 @@
                 <w:rFonts w:asciiTheme="minorHAnsi" w:hAnsiTheme="minorHAnsi"/>
                 <w:noProof/>
               </w:rPr>
-              <w:t>A good day: «goodDay»</w:t>
+              <w:t xml:space="preserve">A good day: </w:t>
+            </w:r>
+            <w:r>
+              <w:rPr>
+                <w:rFonts w:asciiTheme="minorHAnsi" w:hAnsiTheme="minorHAnsi"/>
+                <w:noProof/>
+              </w:rPr>
+              <w:t xml:space="preserve">A good day /s when Kathleen’s level of pain is less than usual. </w:t>
             </w:r>
             <w:r>
               <w:rPr>
@@ -581,7 +705,14 @@
                 <w:rFonts w:asciiTheme="minorHAnsi" w:hAnsiTheme="minorHAnsi"/>
                 <w:noProof/>
               </w:rPr>
-              <w:t>A bad day: «badDay»</w:t>
+              <w:t xml:space="preserve">A bad day: </w:t>
+            </w:r>
+            <w:r>
+              <w:rPr>
+                <w:rFonts w:asciiTheme="minorHAnsi" w:hAnsiTheme="minorHAnsi"/>
+                <w:noProof/>
+              </w:rPr>
+              <w:t xml:space="preserve">A bad day for Kathleen is when she experiences a lot of pain and because of this she cannot move to much. </w:t>
             </w:r>
             <w:r>
               <w:rPr>
@@ -595,6 +726,7 @@
               <w:pStyle w:val="FormFont2"/>
               <w:rPr>
                 <w:rFonts w:asciiTheme="minorHAnsi" w:hAnsiTheme="minorHAnsi"/>
+                <w:noProof/>
               </w:rPr>
             </w:pPr>
             <w:r>
@@ -620,8 +752,23 @@
                 <w:rFonts w:asciiTheme="minorHAnsi" w:hAnsiTheme="minorHAnsi"/>
                 <w:noProof/>
               </w:rPr>
-              <w:t>Strenghths: «strengths»</w:t>
-            </w:r>
+              <w:t xml:space="preserve">Strenghths: </w:t>
+            </w:r>
+            <w:r>
+              <w:rPr>
+                <w:rFonts w:asciiTheme="minorHAnsi" w:hAnsiTheme="minorHAnsi"/>
+                <w:noProof/>
+              </w:rPr>
+              <w:t xml:space="preserve">Kathleen is still independent with personal care, eating and drinking. At this stage she would like to remain independent with her personal care and meal preparation. </w:t>
+            </w:r>
+          </w:p>
+          <w:p>
+            <w:pPr>
+              <w:pStyle w:val="FormFont2"/>
+              <w:rPr>
+                <w:rFonts w:asciiTheme="minorHAnsi" w:hAnsiTheme="minorHAnsi"/>
+              </w:rPr>
+            </w:pPr>
             <w:r>
               <w:rPr>
                 <w:rFonts w:asciiTheme="minorHAnsi" w:hAnsiTheme="minorHAnsi"/>
@@ -634,6 +781,7 @@
               <w:pStyle w:val="FormFont2"/>
               <w:rPr>
                 <w:rFonts w:asciiTheme="minorHAnsi" w:hAnsiTheme="minorHAnsi"/>
+                <w:noProof/>
               </w:rPr>
             </w:pPr>
             <w:r>
@@ -659,7 +807,29 @@
                 <w:rFonts w:asciiTheme="minorHAnsi" w:hAnsiTheme="minorHAnsi"/>
                 <w:noProof/>
               </w:rPr>
-              <w:t>Likes and dislikes: «likesDislikes»</w:t>
+              <w:t xml:space="preserve">Likes and dislikes: </w:t>
+            </w:r>
+            <w:r>
+              <w:rPr>
+                <w:rFonts w:asciiTheme="minorHAnsi" w:hAnsiTheme="minorHAnsi"/>
+                <w:noProof/>
+              </w:rPr>
+              <w:t xml:space="preserve">Kathleen loves her dog Tansy. </w:t>
+            </w:r>
+          </w:p>
+          <w:p>
+            <w:pPr>
+              <w:pStyle w:val="FormFont2"/>
+              <w:rPr>
+                <w:rFonts w:asciiTheme="minorHAnsi" w:hAnsiTheme="minorHAnsi"/>
+              </w:rPr>
+            </w:pPr>
+            <w:r>
+              <w:rPr>
+                <w:rFonts w:asciiTheme="minorHAnsi" w:hAnsiTheme="minorHAnsi"/>
+                <w:noProof/>
+              </w:rPr>
+              <w:t xml:space="preserve">Kathleen dislikes taking or relying on medications for her pain. </w:t>
             </w:r>
             <w:r>
               <w:rPr>
@@ -696,6 +866,7 @@
               <w:rPr>
                 <w:rFonts w:asciiTheme="minorHAnsi" w:hAnsiTheme="minorHAnsi"/>
               </w:rPr>
+              <w:lastRenderedPageBreak/>
               <w:t>OVERALL</w:t>
             </w:r>
             <w:proofErr w:type="gramEnd"/>
@@ -854,7 +1025,7 @@
                 <w:rFonts w:asciiTheme="minorHAnsi" w:hAnsiTheme="minorHAnsi"/>
                 <w:noProof/>
               </w:rPr>
-              <w:t>«medicalHistory»</w:t>
+              <w:t>Gillian Barr Syndrome (foot and ankle paresis), hypertension, chronic pain (lower back and feet), depression and anxiety.</w:t>
             </w:r>
             <w:r>
               <w:rPr>
@@ -898,7 +1069,7 @@
                 <w:rFonts w:asciiTheme="minorHAnsi" w:hAnsiTheme="minorHAnsi"/>
                 <w:noProof/>
               </w:rPr>
-              <w:t>«risk»</w:t>
+              <w:t>Living alone or with an individual with similar or greater level of needs</w:t>
             </w:r>
             <w:r>
               <w:rPr>
@@ -912,6 +1083,7 @@
               <w:pStyle w:val="FormFont2"/>
               <w:rPr>
                 <w:rFonts w:asciiTheme="minorHAnsi" w:hAnsiTheme="minorHAnsi"/>
+                <w:noProof/>
               </w:rPr>
             </w:pPr>
             <w:r>
@@ -932,13 +1104,14 @@
               </w:rPr>
               <w:fldChar w:fldCharType="separate"/>
             </w:r>
-            <w:r>
-              <w:rPr>
-                <w:rFonts w:asciiTheme="minorHAnsi" w:hAnsiTheme="minorHAnsi"/>
-                <w:noProof/>
-              </w:rPr>
-              <w:t>«medicalCurrent»</w:t>
-            </w:r>
+          </w:p>
+          <w:p>
+            <w:pPr>
+              <w:pStyle w:val="FormFont2"/>
+              <w:rPr>
+                <w:rFonts w:asciiTheme="minorHAnsi" w:hAnsiTheme="minorHAnsi"/>
+              </w:rPr>
+            </w:pPr>
             <w:r>
               <w:rPr>
                 <w:rFonts w:asciiTheme="minorHAnsi" w:hAnsiTheme="minorHAnsi"/>
@@ -982,7 +1155,7 @@
                 <w:rFonts w:asciiTheme="minorHAnsi" w:hAnsiTheme="minorHAnsi"/>
                 <w:noProof/>
               </w:rPr>
-              <w:t>«transfers»</w:t>
+              <w:t>Independent transfers</w:t>
             </w:r>
             <w:r>
               <w:rPr>
@@ -1021,7 +1194,7 @@
                 <w:rFonts w:asciiTheme="minorHAnsi" w:hAnsiTheme="minorHAnsi"/>
                 <w:noProof/>
               </w:rPr>
-              <w:t>«ambulation»</w:t>
+              <w:t>Independent ambulation</w:t>
             </w:r>
             <w:r>
               <w:rPr>
@@ -1060,7 +1233,14 @@
                 <w:rFonts w:asciiTheme="minorHAnsi" w:hAnsiTheme="minorHAnsi"/>
                 <w:noProof/>
               </w:rPr>
-              <w:t>Mobility aids: «mobilityAids»</w:t>
+              <w:t xml:space="preserve">Mobility aids: </w:t>
+            </w:r>
+            <w:r>
+              <w:rPr>
+                <w:rFonts w:asciiTheme="minorHAnsi" w:hAnsiTheme="minorHAnsi"/>
+                <w:noProof/>
+              </w:rPr>
+              <w:t>Four wheeled Walker</w:t>
             </w:r>
             <w:r>
               <w:rPr>
@@ -1113,7 +1293,7 @@
                 <w:rFonts w:asciiTheme="minorHAnsi" w:hAnsiTheme="minorHAnsi"/>
                 <w:noProof/>
               </w:rPr>
-              <w:t>«CommunicationImpairements»</w:t>
+              <w:t>No vision impairment,No hearing impairment</w:t>
             </w:r>
             <w:r>
               <w:rPr>
@@ -1152,7 +1332,7 @@
                 <w:rFonts w:asciiTheme="minorHAnsi" w:hAnsiTheme="minorHAnsi"/>
                 <w:noProof/>
               </w:rPr>
-              <w:t>«communicationSupportPlanFactors»</w:t>
+              <w:t>Kathleen is aware of her care needs and can communicate independently.</w:t>
             </w:r>
             <w:r>
               <w:rPr>
@@ -1184,19 +1364,6 @@
               <w:rPr>
                 <w:rFonts w:asciiTheme="minorHAnsi" w:hAnsiTheme="minorHAnsi"/>
               </w:rPr>
-              <w:fldChar w:fldCharType="separate"/>
-            </w:r>
-            <w:r>
-              <w:rPr>
-                <w:rFonts w:asciiTheme="minorHAnsi" w:hAnsiTheme="minorHAnsi"/>
-                <w:noProof/>
-              </w:rPr>
-              <w:t>«CommunicationAids»</w:t>
-            </w:r>
-            <w:r>
-              <w:rPr>
-                <w:rFonts w:asciiTheme="minorHAnsi" w:hAnsiTheme="minorHAnsi"/>
-              </w:rPr>
               <w:fldChar w:fldCharType="end"/>
             </w:r>
           </w:p>
@@ -1218,19 +1385,6 @@
                 <w:rFonts w:asciiTheme="minorHAnsi" w:hAnsiTheme="minorHAnsi"/>
               </w:rPr>
               <w:instrText xml:space="preserve"> MERGEFIELD "communicationSupportPlanInterventions" </w:instrText>
-            </w:r>
-            <w:r>
-              <w:rPr>
-                <w:rFonts w:asciiTheme="minorHAnsi" w:hAnsiTheme="minorHAnsi"/>
-              </w:rPr>
-              <w:fldChar w:fldCharType="separate"/>
-            </w:r>
-            <w:r>
-              <w:rPr>
-                <w:rFonts w:asciiTheme="minorHAnsi" w:hAnsiTheme="minorHAnsi"/>
-                <w:noProof/>
-              </w:rPr>
-              <w:t>«communicationSupportPlanInterventions»</w:t>
             </w:r>
             <w:r>
               <w:rPr>
@@ -1473,298 +1627,68 @@
               </w:rPr>
             </w:pPr>
           </w:p>
-          <w:tbl>
-            <w:tblPr>
-              <w:tblW w:w="14933" w:type="dxa"/>
-              <w:tblInd w:w="3" w:type="dxa"/>
-              <w:tblBorders>
-                <w:top w:val="nil"/>
-                <w:left w:val="nil"/>
-                <w:bottom w:val="nil"/>
-                <w:right w:val="nil"/>
-              </w:tblBorders>
-              <w:tblLook w:val="0000" w:firstRow="0" w:lastRow="0" w:firstColumn="0" w:lastColumn="0" w:noHBand="0" w:noVBand="0"/>
-            </w:tblPr>
-            <w:tblGrid>
-              <w:gridCol w:w="14933"/>
-            </w:tblGrid>
-            <w:tr>
-              <w:trPr>
-                <w:trHeight w:val="61"/>
-              </w:trPr>
-              <w:tc>
-                <w:tcPr>
-                  <w:tcW w:w="0" w:type="auto"/>
-                </w:tcPr>
-                <w:p>
-                  <w:pPr>
-                    <w:autoSpaceDE w:val="0"/>
-                    <w:autoSpaceDN w:val="0"/>
-                    <w:adjustRightInd w:val="0"/>
-                    <w:spacing w:after="0" w:line="240" w:lineRule="auto"/>
-                    <w:rPr>
-                      <w:rFonts w:cs="Arial"/>
-                      <w:color w:val="000000"/>
-                      <w:sz w:val="18"/>
-                      <w:szCs w:val="18"/>
-                    </w:rPr>
-                  </w:pPr>
-                  <w:r>
-                    <w:rPr>
-                      <w:rFonts w:cstheme="minorHAnsi"/>
-                      <w:color w:val="000000"/>
-                    </w:rPr>
-                    <w:t>Call my home phone</w:t>
-                  </w:r>
-                  <w:r>
-                    <w:rPr>
-                      <w:rFonts w:cs="Arial"/>
-                      <w:color w:val="000000"/>
-                    </w:rPr>
-                    <w:t xml:space="preserve"> </w:t>
-                  </w:r>
-                  <w:r>
-                    <w:rPr>
-                      <w:rFonts w:ascii="Wingdings" w:hAnsi="Wingdings" w:cs="Wingdings"/>
-                      <w:color w:val="000000"/>
-                      <w:sz w:val="18"/>
-                      <w:szCs w:val="18"/>
-                    </w:rPr>
-                    <w:t></w:t>
-                  </w:r>
-                  <w:r>
-                    <w:rPr>
-                      <w:rFonts w:ascii="Wingdings" w:hAnsi="Wingdings" w:cs="Wingdings"/>
-                      <w:color w:val="000000"/>
-                      <w:sz w:val="18"/>
-                      <w:szCs w:val="18"/>
-                    </w:rPr>
-                    <w:t></w:t>
-                  </w:r>
-                  <w:r>
-                    <w:rPr>
-                      <w:rFonts w:cstheme="minorHAnsi"/>
-                      <w:color w:val="000000"/>
-                    </w:rPr>
-                    <w:t>Call my mobile</w:t>
-                  </w:r>
-                  <w:r>
-                    <w:rPr>
-                      <w:rFonts w:cs="Arial"/>
-                      <w:color w:val="000000"/>
-                    </w:rPr>
-                    <w:t xml:space="preserve"> </w:t>
-                  </w:r>
-                  <w:r>
-                    <w:rPr>
-                      <w:rFonts w:ascii="Wingdings" w:hAnsi="Wingdings" w:cs="Wingdings"/>
-                      <w:color w:val="000000"/>
-                      <w:sz w:val="18"/>
-                      <w:szCs w:val="18"/>
-                    </w:rPr>
-                    <w:t></w:t>
-                  </w:r>
-                  <w:r>
-                    <w:rPr>
-                      <w:rFonts w:ascii="Wingdings" w:hAnsi="Wingdings" w:cs="Wingdings"/>
-                      <w:color w:val="000000"/>
-                      <w:sz w:val="18"/>
-                      <w:szCs w:val="18"/>
-                    </w:rPr>
-                    <w:t></w:t>
-                  </w:r>
-                  <w:r>
-                    <w:rPr>
-                      <w:rFonts w:cstheme="minorHAnsi"/>
-                      <w:color w:val="000000"/>
-                    </w:rPr>
-                    <w:t>Enter through the unlocked door</w:t>
-                  </w:r>
-                  <w:r>
-                    <w:rPr>
-                      <w:rFonts w:cs="Arial"/>
-                      <w:color w:val="000000"/>
-                    </w:rPr>
-                    <w:t xml:space="preserve"> </w:t>
-                  </w:r>
-                  <w:r>
-                    <w:rPr>
-                      <w:rFonts w:ascii="Wingdings" w:hAnsi="Wingdings" w:cs="Wingdings"/>
-                      <w:color w:val="000000"/>
-                      <w:sz w:val="18"/>
-                      <w:szCs w:val="18"/>
-                    </w:rPr>
-                    <w:t></w:t>
-                  </w:r>
-                  <w:r>
-                    <w:rPr>
-                      <w:rFonts w:ascii="Wingdings" w:hAnsi="Wingdings" w:cs="Wingdings"/>
-                      <w:color w:val="000000"/>
-                      <w:sz w:val="18"/>
-                      <w:szCs w:val="18"/>
-                    </w:rPr>
-                    <w:t></w:t>
-                  </w:r>
-                  <w:r>
-                    <w:rPr>
-                      <w:rFonts w:cstheme="minorHAnsi"/>
-                      <w:color w:val="000000"/>
-                    </w:rPr>
-                    <w:t>Use the lock box to gain entry</w:t>
-                  </w:r>
-                  <w:r>
-                    <w:rPr>
-                      <w:rFonts w:cs="Arial"/>
-                      <w:color w:val="000000"/>
-                    </w:rPr>
-                    <w:t xml:space="preserve"> </w:t>
-                  </w:r>
-                  <w:r>
-                    <w:rPr>
-                      <w:rFonts w:ascii="Wingdings" w:hAnsi="Wingdings" w:cs="Wingdings"/>
-                      <w:color w:val="000000"/>
-                      <w:sz w:val="18"/>
-                      <w:szCs w:val="18"/>
-                    </w:rPr>
-                    <w:t></w:t>
-                  </w:r>
-                  <w:r>
-                    <w:rPr>
-                      <w:rFonts w:ascii="Wingdings" w:hAnsi="Wingdings" w:cs="Wingdings"/>
-                      <w:color w:val="000000"/>
-                      <w:sz w:val="18"/>
-                      <w:szCs w:val="18"/>
-                    </w:rPr>
-                    <w:t></w:t>
-                  </w:r>
-                </w:p>
-              </w:tc>
-            </w:tr>
-          </w:tbl>
-          <w:p>
-            <w:pPr>
-              <w:autoSpaceDE w:val="0"/>
-              <w:autoSpaceDN w:val="0"/>
-              <w:adjustRightInd w:val="0"/>
-              <w:rPr>
-                <w:rFonts w:cstheme="minorHAnsi"/>
-                <w:color w:val="000000"/>
+          <w:p>
+            <w:pPr>
+              <w:pStyle w:val="FormFont2"/>
+              <w:rPr>
+                <w:rFonts w:asciiTheme="minorHAnsi" w:hAnsiTheme="minorHAnsi"/>
+                <w:b/>
+                <w:bCs/>
                 <w:sz w:val="24"/>
                 <w:szCs w:val="24"/>
               </w:rPr>
             </w:pPr>
-          </w:p>
-          <w:tbl>
-            <w:tblPr>
-              <w:tblW w:w="0" w:type="auto"/>
-              <w:tblInd w:w="3" w:type="dxa"/>
-              <w:tblBorders>
-                <w:top w:val="nil"/>
-                <w:left w:val="nil"/>
-                <w:bottom w:val="nil"/>
-                <w:right w:val="nil"/>
-              </w:tblBorders>
-              <w:tblLook w:val="0000" w:firstRow="0" w:lastRow="0" w:firstColumn="0" w:lastColumn="0" w:noHBand="0" w:noVBand="0"/>
-            </w:tblPr>
-            <w:tblGrid>
-              <w:gridCol w:w="11538"/>
-            </w:tblGrid>
-            <w:tr>
-              <w:trPr>
-                <w:trHeight w:val="91"/>
-              </w:trPr>
-              <w:tc>
-                <w:tcPr>
-                  <w:tcW w:w="11538" w:type="dxa"/>
-                </w:tcPr>
-                <w:p>
-                  <w:pPr>
-                    <w:autoSpaceDE w:val="0"/>
-                    <w:autoSpaceDN w:val="0"/>
-                    <w:adjustRightInd w:val="0"/>
-                    <w:spacing w:after="0" w:line="240" w:lineRule="auto"/>
-                    <w:rPr>
-                      <w:rFonts w:cs="Wingdings"/>
-                      <w:color w:val="000000"/>
-                      <w:sz w:val="18"/>
-                      <w:szCs w:val="18"/>
-                    </w:rPr>
-                  </w:pPr>
-                  <w:r>
-                    <w:rPr>
-                      <w:rFonts w:cstheme="minorHAnsi"/>
-                      <w:color w:val="000000"/>
-                    </w:rPr>
-                    <w:t>Call my next of kin</w:t>
-                  </w:r>
-                  <w:r>
-                    <w:rPr>
-                      <w:rFonts w:ascii="Wingdings" w:hAnsi="Wingdings" w:cs="Arial"/>
-                      <w:color w:val="000000"/>
-                    </w:rPr>
-                    <w:t></w:t>
-                  </w:r>
-                  <w:r>
-                    <w:rPr>
-                      <w:rFonts w:ascii="Wingdings" w:hAnsi="Wingdings" w:cs="Wingdings"/>
-                      <w:color w:val="000000"/>
-                      <w:sz w:val="18"/>
-                      <w:szCs w:val="18"/>
-                    </w:rPr>
-                    <w:t></w:t>
-                  </w:r>
-                  <w:r>
-                    <w:rPr>
-                      <w:rFonts w:ascii="Wingdings" w:hAnsi="Wingdings" w:cs="Wingdings"/>
-                      <w:color w:val="000000"/>
-                      <w:sz w:val="18"/>
-                      <w:szCs w:val="18"/>
-                    </w:rPr>
-                    <w:t></w:t>
-                  </w:r>
-                  <w:r>
-                    <w:rPr>
-                      <w:rFonts w:cstheme="minorHAnsi"/>
-                      <w:color w:val="000000"/>
-                    </w:rPr>
-                    <w:t>Ask my neighbours if they have seen me</w:t>
-                  </w:r>
-                  <w:r>
-                    <w:rPr>
-                      <w:rFonts w:ascii="Wingdings" w:hAnsi="Wingdings" w:cs="Arial"/>
-                      <w:color w:val="000000"/>
-                    </w:rPr>
-                    <w:t></w:t>
-                  </w:r>
-                  <w:r>
-                    <w:rPr>
-                      <w:rFonts w:ascii="Wingdings" w:hAnsi="Wingdings" w:cs="Wingdings"/>
-                      <w:color w:val="000000"/>
-                      <w:sz w:val="18"/>
-                      <w:szCs w:val="18"/>
-                    </w:rPr>
-                    <w:t></w:t>
-                  </w:r>
-                  <w:r>
-                    <w:rPr>
-                      <w:rFonts w:ascii="Wingdings" w:hAnsi="Wingdings" w:cs="Wingdings"/>
-                      <w:color w:val="000000"/>
-                      <w:sz w:val="18"/>
-                      <w:szCs w:val="18"/>
-                    </w:rPr>
-                    <w:t></w:t>
-                  </w:r>
-                </w:p>
-              </w:tc>
-            </w:tr>
-          </w:tbl>
-          <w:p>
-            <w:pPr>
-              <w:pStyle w:val="FormFont2"/>
-              <w:rPr>
-                <w:rFonts w:asciiTheme="minorHAnsi" w:hAnsiTheme="minorHAnsi"/>
-              </w:rPr>
-            </w:pPr>
+            <w:r>
+              <w:rPr>
+                <w:rFonts w:asciiTheme="minorHAnsi" w:hAnsiTheme="minorHAnsi"/>
+                <w:b/>
+                <w:bCs/>
+                <w:sz w:val="24"/>
+                <w:szCs w:val="24"/>
+              </w:rPr>
+              <w:fldChar w:fldCharType="begin"/>
+            </w:r>
+            <w:r>
+              <w:rPr>
+                <w:rFonts w:asciiTheme="minorHAnsi" w:hAnsiTheme="minorHAnsi"/>
+                <w:b/>
+                <w:bCs/>
+                <w:sz w:val="24"/>
+                <w:szCs w:val="24"/>
+              </w:rPr>
+              <w:instrText xml:space="preserve"> MERGEFIELD "notHome" </w:instrText>
+            </w:r>
+            <w:r>
+              <w:rPr>
+                <w:rFonts w:asciiTheme="minorHAnsi" w:hAnsiTheme="minorHAnsi"/>
+                <w:b/>
+                <w:bCs/>
+                <w:sz w:val="24"/>
+                <w:szCs w:val="24"/>
+              </w:rPr>
+              <w:fldChar w:fldCharType="separate"/>
+            </w:r>
+            <w:r>
+              <w:rPr>
+                <w:rFonts w:asciiTheme="minorHAnsi" w:hAnsiTheme="minorHAnsi"/>
+                <w:b/>
+                <w:bCs/>
+                <w:noProof/>
+                <w:sz w:val="24"/>
+                <w:szCs w:val="24"/>
+              </w:rPr>
+              <w:t>Call my mobile,Enter through the unlocked door</w:t>
+            </w:r>
+            <w:r>
+              <w:rPr>
+                <w:rFonts w:asciiTheme="minorHAnsi" w:hAnsiTheme="minorHAnsi"/>
+                <w:b/>
+                <w:bCs/>
+                <w:sz w:val="24"/>
+                <w:szCs w:val="24"/>
+              </w:rPr>
+              <w:fldChar w:fldCharType="end"/>
+            </w:r>
           </w:p>
         </w:tc>
       </w:tr>
@@ -1828,183 +1752,68 @@
               </w:rPr>
             </w:pPr>
           </w:p>
-          <w:tbl>
-            <w:tblPr>
-              <w:tblW w:w="14945" w:type="dxa"/>
-              <w:tblInd w:w="3" w:type="dxa"/>
-              <w:tblBorders>
-                <w:top w:val="nil"/>
-                <w:left w:val="nil"/>
-                <w:bottom w:val="nil"/>
-                <w:right w:val="nil"/>
-              </w:tblBorders>
-              <w:tblLook w:val="0000" w:firstRow="0" w:lastRow="0" w:firstColumn="0" w:lastColumn="0" w:noHBand="0" w:noVBand="0"/>
-            </w:tblPr>
-            <w:tblGrid>
-              <w:gridCol w:w="14945"/>
-            </w:tblGrid>
-            <w:tr>
-              <w:trPr>
-                <w:trHeight w:val="104"/>
-              </w:trPr>
-              <w:tc>
-                <w:tcPr>
-                  <w:tcW w:w="0" w:type="auto"/>
-                </w:tcPr>
-                <w:p>
-                  <w:pPr>
-                    <w:autoSpaceDE w:val="0"/>
-                    <w:autoSpaceDN w:val="0"/>
-                    <w:adjustRightInd w:val="0"/>
-                    <w:spacing w:after="0" w:line="240" w:lineRule="auto"/>
-                    <w:rPr>
-                      <w:rFonts w:cs="Wingdings"/>
-                      <w:color w:val="000000"/>
-                      <w:sz w:val="18"/>
-                      <w:szCs w:val="18"/>
-                    </w:rPr>
-                  </w:pPr>
-                  <w:r>
-                    <w:rPr>
-                      <w:rFonts w:cstheme="minorHAnsi"/>
-                      <w:color w:val="000000"/>
-                    </w:rPr>
-                    <w:t>Contact the emergency services</w:t>
-                  </w:r>
-                  <w:r>
-                    <w:rPr>
-                      <w:rFonts w:cs="Arial"/>
-                      <w:color w:val="000000"/>
-                    </w:rPr>
-                    <w:t xml:space="preserve"> </w:t>
-                  </w:r>
-                  <w:r>
-                    <w:rPr>
-                      <w:rFonts w:cs="Arial"/>
-                      <w:color w:val="000000"/>
-                    </w:rPr>
-                    <w:t>(</w:t>
-                  </w:r>
-                  <w:r>
-                    <w:rPr>
-                      <w:rFonts w:cstheme="minorHAnsi"/>
-                      <w:color w:val="000000"/>
-                    </w:rPr>
-                    <w:t xml:space="preserve">Police, </w:t>
-                  </w:r>
-                  <w:proofErr w:type="gramStart"/>
-                  <w:r>
-                    <w:rPr>
-                      <w:rFonts w:cstheme="minorHAnsi"/>
-                      <w:color w:val="000000"/>
-                    </w:rPr>
-                    <w:t>Ambulance</w:t>
-                  </w:r>
-                  <w:r>
-                    <w:rPr>
-                      <w:rFonts w:cs="Arial"/>
-                      <w:color w:val="000000"/>
-                    </w:rPr>
-                    <w:t xml:space="preserve">) </w:t>
-                  </w:r>
-                  <w:r>
-                    <w:rPr>
-                      <w:rFonts w:cs="Arial"/>
-                      <w:color w:val="000000"/>
-                    </w:rPr>
-                    <w:t xml:space="preserve"> </w:t>
-                  </w:r>
-                  <w:r>
-                    <w:rPr>
-                      <w:rFonts w:ascii="Wingdings" w:hAnsi="Wingdings" w:cs="Wingdings"/>
-                      <w:color w:val="000000"/>
-                      <w:sz w:val="18"/>
-                      <w:szCs w:val="18"/>
-                    </w:rPr>
-                    <w:t></w:t>
-                  </w:r>
-                  <w:proofErr w:type="gramEnd"/>
-                  <w:r>
-                    <w:rPr>
-                      <w:rFonts w:ascii="Wingdings" w:hAnsi="Wingdings" w:cs="Wingdings"/>
-                      <w:color w:val="000000"/>
-                      <w:sz w:val="18"/>
-                      <w:szCs w:val="18"/>
-                    </w:rPr>
-                    <w:t></w:t>
-                  </w:r>
-                  <w:r>
-                    <w:rPr>
-                      <w:rFonts w:cstheme="minorHAnsi"/>
-                      <w:color w:val="000000"/>
-                    </w:rPr>
-                    <w:t>Do not contact emergency services</w:t>
-                  </w:r>
-                  <w:r>
-                    <w:rPr>
-                      <w:rFonts w:cs="Arial"/>
-                      <w:color w:val="000000"/>
-                    </w:rPr>
-                    <w:t xml:space="preserve"> </w:t>
-                  </w:r>
-                  <w:r>
-                    <w:rPr>
-                      <w:rFonts w:cstheme="minorHAnsi"/>
-                      <w:color w:val="000000"/>
-                    </w:rPr>
-                    <w:t>(Police Ambulance</w:t>
-                  </w:r>
-                  <w:r>
-                    <w:rPr>
-                      <w:rFonts w:cs="Arial"/>
-                      <w:color w:val="000000"/>
-                    </w:rPr>
-                    <w:t>)</w:t>
-                  </w:r>
-                  <w:r>
-                    <w:rPr>
-                      <w:rFonts w:cs="Arial"/>
-                      <w:color w:val="000000"/>
-                    </w:rPr>
-                    <w:t xml:space="preserve">  </w:t>
-                  </w:r>
-                  <w:r>
-                    <w:rPr>
-                      <w:rFonts w:ascii="Wingdings" w:hAnsi="Wingdings" w:cs="Wingdings"/>
-                      <w:color w:val="000000"/>
-                      <w:sz w:val="18"/>
-                      <w:szCs w:val="18"/>
-                    </w:rPr>
-                    <w:t></w:t>
-                  </w:r>
-                  <w:r>
-                    <w:rPr>
-                      <w:rFonts w:ascii="Wingdings" w:hAnsi="Wingdings" w:cs="Wingdings"/>
-                      <w:color w:val="000000"/>
-                      <w:sz w:val="18"/>
-                      <w:szCs w:val="18"/>
-                    </w:rPr>
-                    <w:t></w:t>
-                  </w:r>
-                  <w:r>
-                    <w:rPr>
-                      <w:rFonts w:cs="Wingdings"/>
-                      <w:color w:val="000000"/>
-                      <w:szCs w:val="18"/>
-                    </w:rPr>
-                    <w:t xml:space="preserve"> </w:t>
-                  </w:r>
-                </w:p>
-              </w:tc>
-            </w:tr>
-          </w:tbl>
           <w:p>
             <w:pPr>
               <w:pStyle w:val="FormFont2"/>
               <w:rPr>
                 <w:rFonts w:asciiTheme="minorHAnsi" w:hAnsiTheme="minorHAnsi"/>
-              </w:rPr>
-            </w:pPr>
+                <w:b/>
+                <w:bCs/>
+                <w:sz w:val="24"/>
+                <w:szCs w:val="24"/>
+              </w:rPr>
+            </w:pPr>
+            <w:r>
+              <w:rPr>
+                <w:rFonts w:asciiTheme="minorHAnsi" w:hAnsiTheme="minorHAnsi"/>
+                <w:b/>
+                <w:bCs/>
+                <w:sz w:val="24"/>
+                <w:szCs w:val="24"/>
+              </w:rPr>
+              <w:fldChar w:fldCharType="begin"/>
+            </w:r>
+            <w:r>
+              <w:rPr>
+                <w:rFonts w:asciiTheme="minorHAnsi" w:hAnsiTheme="minorHAnsi"/>
+                <w:b/>
+                <w:bCs/>
+                <w:sz w:val="24"/>
+                <w:szCs w:val="24"/>
+              </w:rPr>
+              <w:instrText xml:space="preserve"> MERGEFIELD "notContactable" </w:instrText>
+            </w:r>
+            <w:r>
+              <w:rPr>
+                <w:rFonts w:asciiTheme="minorHAnsi" w:hAnsiTheme="minorHAnsi"/>
+                <w:b/>
+                <w:bCs/>
+                <w:sz w:val="24"/>
+                <w:szCs w:val="24"/>
+              </w:rPr>
+              <w:fldChar w:fldCharType="separate"/>
+            </w:r>
+            <w:r>
+              <w:rPr>
+                <w:rFonts w:asciiTheme="minorHAnsi" w:hAnsiTheme="minorHAnsi"/>
+                <w:b/>
+                <w:bCs/>
+                <w:noProof/>
+                <w:sz w:val="24"/>
+                <w:szCs w:val="24"/>
+              </w:rPr>
+              <w:t>Contact the emergency services (Police, Ambulance)</w:t>
+            </w:r>
+            <w:r>
+              <w:rPr>
+                <w:rFonts w:asciiTheme="minorHAnsi" w:hAnsiTheme="minorHAnsi"/>
+                <w:b/>
+                <w:bCs/>
+                <w:sz w:val="24"/>
+                <w:szCs w:val="24"/>
+              </w:rPr>
+              <w:fldChar w:fldCharType="end"/>
+            </w:r>
           </w:p>
         </w:tc>
       </w:tr>
@@ -2064,173 +1873,14 @@
               <w:adjustRightInd w:val="0"/>
               <w:rPr>
                 <w:rFonts w:cs="Arial"/>
+                <w:b/>
+                <w:bCs/>
                 <w:color w:val="000000"/>
                 <w:sz w:val="24"/>
                 <w:szCs w:val="24"/>
               </w:rPr>
             </w:pPr>
           </w:p>
-          <w:tbl>
-            <w:tblPr>
-              <w:tblW w:w="14975" w:type="dxa"/>
-              <w:tblInd w:w="3" w:type="dxa"/>
-              <w:tblBorders>
-                <w:top w:val="nil"/>
-                <w:left w:val="nil"/>
-                <w:bottom w:val="nil"/>
-                <w:right w:val="nil"/>
-              </w:tblBorders>
-              <w:tblLook w:val="0000" w:firstRow="0" w:lastRow="0" w:firstColumn="0" w:lastColumn="0" w:noHBand="0" w:noVBand="0"/>
-            </w:tblPr>
-            <w:tblGrid>
-              <w:gridCol w:w="14975"/>
-            </w:tblGrid>
-            <w:tr>
-              <w:trPr>
-                <w:trHeight w:val="98"/>
-              </w:trPr>
-              <w:tc>
-                <w:tcPr>
-                  <w:tcW w:w="0" w:type="auto"/>
-                </w:tcPr>
-                <w:p>
-                  <w:pPr>
-                    <w:autoSpaceDE w:val="0"/>
-                    <w:autoSpaceDN w:val="0"/>
-                    <w:adjustRightInd w:val="0"/>
-                    <w:spacing w:after="0" w:line="240" w:lineRule="auto"/>
-                    <w:rPr>
-                      <w:rFonts w:cs="Arial"/>
-                      <w:color w:val="000000"/>
-                      <w:sz w:val="18"/>
-                      <w:szCs w:val="18"/>
-                    </w:rPr>
-                  </w:pPr>
-                  <w:r>
-                    <w:rPr>
-                      <w:rFonts w:cstheme="minorHAnsi"/>
-                      <w:color w:val="000000"/>
-                    </w:rPr>
-                    <w:t xml:space="preserve">Contact </w:t>
-                  </w:r>
-                  <w:r>
-                    <w:rPr>
-                      <w:rFonts w:cstheme="minorHAnsi"/>
-                      <w:color w:val="000000"/>
-                    </w:rPr>
-                    <w:t xml:space="preserve">Ambulance services  </w:t>
-                  </w:r>
-                  <w:r>
-                    <w:rPr>
-                      <w:rFonts w:cs="Arial"/>
-                      <w:color w:val="000000"/>
-                    </w:rPr>
-                    <w:t xml:space="preserve"> </w:t>
-                  </w:r>
-                  <w:r>
-                    <w:rPr>
-                      <w:rFonts w:ascii="Wingdings" w:hAnsi="Wingdings" w:cs="Wingdings"/>
-                      <w:color w:val="000000"/>
-                      <w:sz w:val="18"/>
-                      <w:szCs w:val="18"/>
-                    </w:rPr>
-                    <w:t></w:t>
-                  </w:r>
-                  <w:r>
-                    <w:rPr>
-                      <w:rFonts w:ascii="Wingdings" w:hAnsi="Wingdings" w:cs="Wingdings"/>
-                      <w:color w:val="000000"/>
-                      <w:sz w:val="18"/>
-                      <w:szCs w:val="18"/>
-                    </w:rPr>
-                    <w:t></w:t>
-                  </w:r>
-                  <w:r>
-                    <w:rPr>
-                      <w:rFonts w:cs="Wingdings"/>
-                      <w:color w:val="000000"/>
-                      <w:sz w:val="18"/>
-                      <w:szCs w:val="18"/>
-                    </w:rPr>
-                    <w:t xml:space="preserve"> </w:t>
-                  </w:r>
-                  <w:r>
-                    <w:rPr>
-                      <w:rFonts w:cstheme="minorHAnsi"/>
-                      <w:color w:val="000000"/>
-                    </w:rPr>
-                    <w:t>Contact my emergency contact/</w:t>
-                  </w:r>
-                  <w:proofErr w:type="gramStart"/>
-                  <w:r>
-                    <w:rPr>
-                      <w:rFonts w:cstheme="minorHAnsi"/>
-                      <w:color w:val="000000"/>
-                    </w:rPr>
-                    <w:t>s</w:t>
-                  </w:r>
-                  <w:r>
-                    <w:rPr>
-                      <w:rFonts w:cs="Arial"/>
-                      <w:color w:val="000000"/>
-                    </w:rPr>
-                    <w:t xml:space="preserve">  </w:t>
-                  </w:r>
-                  <w:r>
-                    <w:rPr>
-                      <w:rFonts w:ascii="Wingdings" w:hAnsi="Wingdings" w:cs="Wingdings"/>
-                      <w:color w:val="000000"/>
-                      <w:sz w:val="18"/>
-                      <w:szCs w:val="18"/>
-                    </w:rPr>
-                    <w:t></w:t>
-                  </w:r>
-                  <w:proofErr w:type="gramEnd"/>
-                  <w:r>
-                    <w:rPr>
-                      <w:rFonts w:ascii="Wingdings" w:hAnsi="Wingdings" w:cs="Wingdings"/>
-                      <w:color w:val="000000"/>
-                      <w:sz w:val="18"/>
-                      <w:szCs w:val="18"/>
-                    </w:rPr>
-                    <w:t></w:t>
-                  </w:r>
-                  <w:r>
-                    <w:rPr>
-                      <w:rFonts w:cstheme="minorHAnsi"/>
-                      <w:color w:val="000000"/>
-                    </w:rPr>
-                    <w:t>Contact my General Practitioner</w:t>
-                  </w:r>
-                  <w:r>
-                    <w:rPr>
-                      <w:rFonts w:ascii="Wingdings" w:hAnsi="Wingdings" w:cs="Arial"/>
-                      <w:color w:val="000000"/>
-                    </w:rPr>
-                    <w:t></w:t>
-                  </w:r>
-                  <w:r>
-                    <w:rPr>
-                      <w:rFonts w:ascii="Wingdings" w:hAnsi="Wingdings" w:cs="Wingdings"/>
-                      <w:color w:val="000000"/>
-                      <w:sz w:val="18"/>
-                      <w:szCs w:val="18"/>
-                    </w:rPr>
-                    <w:t></w:t>
-                  </w:r>
-                  <w:r>
-                    <w:rPr>
-                      <w:rFonts w:ascii="Wingdings" w:hAnsi="Wingdings" w:cs="Wingdings"/>
-                      <w:color w:val="000000"/>
-                      <w:sz w:val="18"/>
-                      <w:szCs w:val="18"/>
-                    </w:rPr>
-                    <w:t></w:t>
-                  </w:r>
-                </w:p>
-              </w:tc>
-            </w:tr>
-          </w:tbl>
           <w:p>
             <w:pPr>
               <w:pStyle w:val="FormFont2"/>
@@ -2238,6 +1888,57 @@
                 <w:rFonts w:asciiTheme="minorHAnsi" w:hAnsiTheme="minorHAnsi"/>
               </w:rPr>
             </w:pPr>
+            <w:r>
+              <w:rPr>
+                <w:rFonts w:asciiTheme="minorHAnsi" w:hAnsiTheme="minorHAnsi"/>
+                <w:b/>
+                <w:bCs/>
+                <w:sz w:val="24"/>
+                <w:szCs w:val="24"/>
+              </w:rPr>
+              <w:fldChar w:fldCharType="begin"/>
+            </w:r>
+            <w:r>
+              <w:rPr>
+                <w:rFonts w:asciiTheme="minorHAnsi" w:hAnsiTheme="minorHAnsi"/>
+                <w:b/>
+                <w:bCs/>
+                <w:sz w:val="24"/>
+                <w:szCs w:val="24"/>
+              </w:rPr>
+              <w:instrText xml:space="preserve"> MERGEFIELD "ifUnwell" </w:instrText>
+            </w:r>
+            <w:r>
+              <w:rPr>
+                <w:rFonts w:asciiTheme="minorHAnsi" w:hAnsiTheme="minorHAnsi"/>
+                <w:b/>
+                <w:bCs/>
+                <w:sz w:val="24"/>
+                <w:szCs w:val="24"/>
+              </w:rPr>
+              <w:fldChar w:fldCharType="separate"/>
+            </w:r>
+            <w:r>
+              <w:rPr>
+                <w:rFonts w:asciiTheme="minorHAnsi" w:hAnsiTheme="minorHAnsi"/>
+                <w:b/>
+                <w:bCs/>
+                <w:noProof/>
+                <w:sz w:val="24"/>
+                <w:szCs w:val="24"/>
+              </w:rPr>
+              <w:t>Contact Ambulance services</w:t>
+            </w:r>
+            <w:r>
+              <w:rPr>
+                <w:rFonts w:asciiTheme="minorHAnsi" w:hAnsiTheme="minorHAnsi"/>
+                <w:b/>
+                <w:bCs/>
+                <w:sz w:val="24"/>
+                <w:szCs w:val="24"/>
+              </w:rPr>
+              <w:fldChar w:fldCharType="end"/>
+            </w:r>
           </w:p>
         </w:tc>
       </w:tr>
@@ -2309,49 +2010,161 @@
               </w:rPr>
               <w:t xml:space="preserve">: </w:t>
             </w:r>
+            <w:r>
+              <w:rPr>
+                <w:rFonts w:asciiTheme="minorHAnsi" w:hAnsiTheme="minorHAnsi"/>
+                <w:b/>
+                <w:bCs/>
+                <w:sz w:val="24"/>
+                <w:szCs w:val="24"/>
+              </w:rPr>
+              <w:fldChar w:fldCharType="begin"/>
+            </w:r>
+            <w:r>
+              <w:rPr>
+                <w:rFonts w:asciiTheme="minorHAnsi" w:hAnsiTheme="minorHAnsi"/>
+                <w:b/>
+                <w:bCs/>
+                <w:sz w:val="24"/>
+                <w:szCs w:val="24"/>
+              </w:rPr>
+              <w:instrText xml:space="preserve"> MERGEFIELD "keySafeLocation" </w:instrText>
+            </w:r>
+            <w:r>
+              <w:rPr>
+                <w:rFonts w:asciiTheme="minorHAnsi" w:hAnsiTheme="minorHAnsi"/>
+                <w:b/>
+                <w:bCs/>
+                <w:sz w:val="24"/>
+                <w:szCs w:val="24"/>
+              </w:rPr>
+              <w:fldChar w:fldCharType="separate"/>
+            </w:r>
+            <w:r>
+              <w:rPr>
+                <w:rFonts w:asciiTheme="minorHAnsi" w:hAnsiTheme="minorHAnsi"/>
+                <w:b/>
+                <w:bCs/>
+                <w:noProof/>
+                <w:sz w:val="24"/>
+                <w:szCs w:val="24"/>
+              </w:rPr>
+              <w:t>NA</w:t>
+            </w:r>
+            <w:r>
+              <w:rPr>
+                <w:rFonts w:asciiTheme="minorHAnsi" w:hAnsiTheme="minorHAnsi"/>
+                <w:b/>
+                <w:bCs/>
+                <w:sz w:val="24"/>
+                <w:szCs w:val="24"/>
+              </w:rPr>
+              <w:fldChar w:fldCharType="end"/>
+            </w:r>
           </w:p>
           <w:p>
             <w:pPr>
               <w:pStyle w:val="FormFont2"/>
+              <w:rPr>
+                <w:rFonts w:asciiTheme="minorHAnsi" w:hAnsiTheme="minorHAnsi" w:cstheme="minorHAnsi"/>
+                <w:b/>
+                <w:bCs/>
+                <w:sz w:val="24"/>
+                <w:szCs w:val="24"/>
+              </w:rPr>
+            </w:pPr>
+            <w:r>
               <w:rPr>
                 <w:rFonts w:asciiTheme="minorHAnsi" w:hAnsiTheme="minorHAnsi" w:cstheme="minorHAnsi"/>
                 <w:sz w:val="22"/>
                 <w:szCs w:val="22"/>
               </w:rPr>
-            </w:pPr>
+              <w:t>Key safe number</w:t>
+            </w:r>
             <w:r>
               <w:rPr>
                 <w:rFonts w:asciiTheme="minorHAnsi" w:hAnsiTheme="minorHAnsi" w:cstheme="minorHAnsi"/>
                 <w:sz w:val="22"/>
                 <w:szCs w:val="22"/>
               </w:rPr>
-              <w:t>Key safe number</w:t>
-            </w:r>
-            <w:r>
+              <w:t xml:space="preserve">:  </w:t>
+            </w:r>
+            <w:r>
+              <w:rPr>
+                <w:rFonts w:asciiTheme="minorHAnsi" w:hAnsiTheme="minorHAnsi"/>
+                <w:b/>
+                <w:bCs/>
+                <w:sz w:val="24"/>
+                <w:szCs w:val="24"/>
+              </w:rPr>
+              <w:fldChar w:fldCharType="begin"/>
+            </w:r>
+            <w:r>
+              <w:rPr>
+                <w:rFonts w:asciiTheme="minorHAnsi" w:hAnsiTheme="minorHAnsi"/>
+                <w:b/>
+                <w:bCs/>
+                <w:sz w:val="24"/>
+                <w:szCs w:val="24"/>
+              </w:rPr>
+              <w:instrText xml:space="preserve"> MERGEFIELD "keySafeCode" </w:instrText>
+            </w:r>
+            <w:r>
+              <w:rPr>
+                <w:rFonts w:asciiTheme="minorHAnsi" w:hAnsiTheme="minorHAnsi"/>
+                <w:b/>
+                <w:bCs/>
+                <w:sz w:val="24"/>
+                <w:szCs w:val="24"/>
+              </w:rPr>
+              <w:fldChar w:fldCharType="separate"/>
+            </w:r>
+            <w:r>
+              <w:rPr>
+                <w:rFonts w:asciiTheme="minorHAnsi" w:hAnsiTheme="minorHAnsi"/>
+                <w:b/>
+                <w:bCs/>
+                <w:noProof/>
+                <w:sz w:val="24"/>
+                <w:szCs w:val="24"/>
+              </w:rPr>
+              <w:t>NA</w:t>
+            </w:r>
+            <w:r>
+              <w:rPr>
+                <w:rFonts w:asciiTheme="minorHAnsi" w:hAnsiTheme="minorHAnsi"/>
+                <w:b/>
+                <w:bCs/>
+                <w:sz w:val="24"/>
+                <w:szCs w:val="24"/>
+              </w:rPr>
+              <w:fldChar w:fldCharType="end"/>
+            </w:r>
+          </w:p>
+          <w:p>
+            <w:pPr>
+              <w:pStyle w:val="FormFont2"/>
               <w:rPr>
                 <w:rFonts w:asciiTheme="minorHAnsi" w:hAnsiTheme="minorHAnsi" w:cstheme="minorHAnsi"/>
                 <w:sz w:val="22"/>
                 <w:szCs w:val="22"/>
               </w:rPr>
-              <w:t xml:space="preserve">:  </w:t>
-            </w:r>
-          </w:p>
-          <w:p>
-            <w:pPr>
-              <w:pStyle w:val="FormFont2"/>
+            </w:pPr>
+            <w:r>
               <w:rPr>
                 <w:rFonts w:asciiTheme="minorHAnsi" w:hAnsiTheme="minorHAnsi" w:cstheme="minorHAnsi"/>
                 <w:sz w:val="22"/>
                 <w:szCs w:val="22"/>
               </w:rPr>
-            </w:pPr>
+              <w:t>My emergency pl</w:t>
+            </w:r>
             <w:r>
               <w:rPr>
                 <w:rFonts w:asciiTheme="minorHAnsi" w:hAnsiTheme="minorHAnsi" w:cstheme="minorHAnsi"/>
                 <w:sz w:val="22"/>
                 <w:szCs w:val="22"/>
               </w:rPr>
-              <w:t>My emergency pl</w:t>
+              <w:t>anning preferences (in order):</w:t>
             </w:r>
             <w:r>
               <w:rPr>
@@ -2359,15 +2172,58 @@
                 <w:sz w:val="22"/>
                 <w:szCs w:val="22"/>
               </w:rPr>
-              <w:t>anning preferences (in order):</w:t>
-            </w:r>
-            <w:r>
-              <w:rPr>
-                <w:rFonts w:asciiTheme="minorHAnsi" w:hAnsiTheme="minorHAnsi" w:cstheme="minorHAnsi"/>
-                <w:sz w:val="22"/>
-                <w:szCs w:val="22"/>
-              </w:rPr>
               <w:t xml:space="preserve"> </w:t>
+            </w:r>
+            <w:r>
+              <w:rPr>
+                <w:rFonts w:asciiTheme="minorHAnsi" w:hAnsiTheme="minorHAnsi"/>
+                <w:b/>
+                <w:bCs/>
+                <w:sz w:val="24"/>
+                <w:szCs w:val="24"/>
+              </w:rPr>
+              <w:fldChar w:fldCharType="begin"/>
+            </w:r>
+            <w:r>
+              <w:rPr>
+                <w:rFonts w:asciiTheme="minorHAnsi" w:hAnsiTheme="minorHAnsi"/>
+                <w:b/>
+                <w:bCs/>
+                <w:sz w:val="24"/>
+                <w:szCs w:val="24"/>
+              </w:rPr>
+              <w:instrText xml:space="preserve"> MERGEFIELD "emergencyPlanningOther" </w:instrText>
+            </w:r>
+            <w:r>
+              <w:rPr>
+                <w:rFonts w:asciiTheme="minorHAnsi" w:hAnsiTheme="minorHAnsi"/>
+                <w:b/>
+                <w:bCs/>
+                <w:sz w:val="24"/>
+                <w:szCs w:val="24"/>
+              </w:rPr>
+              <w:fldChar w:fldCharType="separate"/>
+            </w:r>
+            <w:r>
+              <w:rPr>
+                <w:rFonts w:asciiTheme="minorHAnsi" w:hAnsiTheme="minorHAnsi"/>
+                <w:b/>
+                <w:bCs/>
+                <w:noProof/>
+                <w:sz w:val="24"/>
+                <w:szCs w:val="24"/>
+              </w:rPr>
+              <w:t>NA</w:t>
+            </w:r>
+            <w:r>
+              <w:rPr>
+                <w:rFonts w:asciiTheme="minorHAnsi" w:hAnsiTheme="minorHAnsi"/>
+                <w:b/>
+                <w:bCs/>
+                <w:sz w:val="24"/>
+                <w:szCs w:val="24"/>
+              </w:rPr>
+              <w:fldChar w:fldCharType="end"/>
             </w:r>
           </w:p>
           <w:p>
@@ -2568,27 +2424,14 @@
             </w:r>
           </w:p>
           <w:p>
-            <w:r>
-              <w:fldChar w:fldCharType="begin"/>
-            </w:r>
-            <w:r>
-              <w:instrText xml:space="preserve"> MERGEFIELD "psychologicalSupportPlanFactors" </w:instrText>
-            </w:r>
-            <w:r>
-              <w:fldChar w:fldCharType="separate"/>
-            </w:r>
-            <w:r>
-              <w:rPr>
-                <w:noProof/>
-              </w:rPr>
-              <w:t>«psychologicalSupportPlanFactors»</w:t>
-            </w:r>
-            <w:r>
-              <w:rPr>
-                <w:noProof/>
-              </w:rPr>
-              <w:fldChar w:fldCharType="end"/>
-            </w:r>
+            <w:fldSimple w:instr=" MERGEFIELD &quot;psychologicalSupportPlanFactors&quot; ">
+              <w:r>
+                <w:rPr>
+                  <w:noProof/>
+                </w:rPr>
+                <w:t xml:space="preserve">Kathleen suffers from depression and anxiety, which may at times affect her overall well being. </w:t>
+              </w:r>
+            </w:fldSimple>
           </w:p>
         </w:tc>
         <w:tc>
@@ -2600,27 +2443,14 @@
             <w:shd w:val="clear" w:color="auto" w:fill="FFFFFF" w:themeFill="background1"/>
           </w:tcPr>
           <w:p>
-            <w:r>
-              <w:fldChar w:fldCharType="begin"/>
-            </w:r>
-            <w:r>
-              <w:instrText xml:space="preserve"> MERGEFIELD "psychologicalSupportPlanGoals" </w:instrText>
-            </w:r>
-            <w:r>
-              <w:fldChar w:fldCharType="separate"/>
-            </w:r>
-            <w:r>
-              <w:rPr>
-                <w:noProof/>
-              </w:rPr>
-              <w:t>«psychologicalSupportPlanGoals»</w:t>
-            </w:r>
-            <w:r>
-              <w:rPr>
-                <w:noProof/>
-              </w:rPr>
-              <w:fldChar w:fldCharType="end"/>
-            </w:r>
+            <w:fldSimple w:instr=" MERGEFIELD &quot;psychologicalSupportPlanGoals&quot; ">
+              <w:r>
+                <w:rPr>
+                  <w:noProof/>
+                </w:rPr>
+                <w:t>Kathleen will report she is using a variety of strategies to cope with anxiety and depression and that these are effective.</w:t>
+              </w:r>
+            </w:fldSimple>
           </w:p>
         </w:tc>
         <w:tc>
@@ -2639,15 +2469,6 @@
               <w:instrText xml:space="preserve"> MERGEFIELD "psychologicalSP_Client" </w:instrText>
             </w:r>
             <w:r>
-              <w:fldChar w:fldCharType="separate"/>
-            </w:r>
-            <w:r>
-              <w:rPr>
-                <w:noProof/>
-              </w:rPr>
-              <w:t>«psychologicalSP_Client»</w:t>
-            </w:r>
-            <w:r>
               <w:rPr>
                 <w:noProof/>
               </w:rPr>
@@ -2664,6 +2485,11 @@
             <w:shd w:val="clear" w:color="auto" w:fill="auto"/>
           </w:tcPr>
           <w:p>
+            <w:pPr>
+              <w:rPr>
+                <w:noProof/>
+              </w:rPr>
+            </w:pPr>
             <w:r>
               <w:fldChar w:fldCharType="begin"/>
             </w:r>
@@ -2677,7 +2503,67 @@
               <w:rPr>
                 <w:noProof/>
               </w:rPr>
-              <w:t>«psychologicalSupportPlanInterventions»</w:t>
+              <w:t>Kathleen will use some of her service time to get out into nature (ie sit by the beach, river, lake, natural bush land and experience wildlife) and physically drive and accompany her there.</w:t>
+            </w:r>
+          </w:p>
+          <w:p>
+            <w:pPr>
+              <w:rPr>
+                <w:noProof/>
+              </w:rPr>
+            </w:pPr>
+            <w:r>
+              <w:rPr>
+                <w:noProof/>
+              </w:rPr>
+              <w:t>Support workers will encourage her to do this at least fortnightly.</w:t>
+            </w:r>
+          </w:p>
+          <w:p>
+            <w:pPr>
+              <w:rPr>
+                <w:noProof/>
+              </w:rPr>
+            </w:pPr>
+            <w:r>
+              <w:rPr>
+                <w:noProof/>
+              </w:rPr>
+              <w:t>Other services available for Kathleen to reach out to for strategies to manage depression and anxiety and in times of crisis.</w:t>
+            </w:r>
+          </w:p>
+          <w:p>
+            <w:pPr>
+              <w:rPr>
+                <w:noProof/>
+              </w:rPr>
+            </w:pPr>
+            <w:r>
+              <w:rPr>
+                <w:noProof/>
+              </w:rPr>
+              <w:t>- Beyond Blue Support Service, 1300 22 46 36 and Web Chat</w:t>
+            </w:r>
+          </w:p>
+          <w:p>
+            <w:pPr>
+              <w:rPr>
+                <w:noProof/>
+              </w:rPr>
+            </w:pPr>
+            <w:r>
+              <w:rPr>
+                <w:noProof/>
+              </w:rPr>
+              <w:t>- Lifeline, 13 11 14</w:t>
+            </w:r>
+          </w:p>
+          <w:p>
+            <w:r>
+              <w:rPr>
+                <w:noProof/>
+              </w:rPr>
+              <w:t>- Suicide Call Back Service, 1300 659 467</w:t>
             </w:r>
             <w:r>
               <w:rPr>
@@ -2703,15 +2589,6 @@
               <w:instrText xml:space="preserve"> MERGEFIELD "psychologicalSP_WellnessPartner" </w:instrText>
             </w:r>
             <w:r>
-              <w:fldChar w:fldCharType="separate"/>
-            </w:r>
-            <w:r>
-              <w:rPr>
-                <w:noProof/>
-              </w:rPr>
-              <w:t>«psychologicalSP_WellnessPartner»</w:t>
-            </w:r>
-            <w:r>
               <w:rPr>
                 <w:noProof/>
               </w:rPr>
@@ -2763,15 +2640,6 @@
               <w:instrText xml:space="preserve"> MERGEFIELD "personalSafetySupportPlanFactors" </w:instrText>
             </w:r>
             <w:r>
-              <w:fldChar w:fldCharType="separate"/>
-            </w:r>
-            <w:r>
-              <w:rPr>
-                <w:noProof/>
-              </w:rPr>
-              <w:t>«personalSafetySupportPlanFactors»</w:t>
-            </w:r>
-            <w:r>
               <w:rPr>
                 <w:noProof/>
               </w:rPr>
@@ -2792,19 +2660,7 @@
               <w:fldChar w:fldCharType="begin"/>
             </w:r>
             <w:r>
-              <w:instrText xml:space="preserve"> MERGEFIELD "personalSafe</w:instrText>
-            </w:r>
-            <w:r>
-              <w:instrText xml:space="preserve">tySupportPlanGoals" </w:instrText>
-            </w:r>
-            <w:r>
-              <w:fldChar w:fldCharType="separate"/>
-            </w:r>
-            <w:r>
-              <w:rPr>
-                <w:noProof/>
-              </w:rPr>
-              <w:t>«personalSafetySupportPlanGoals»</w:t>
+              <w:instrText xml:space="preserve"> MERGEFIELD "personalSafetySupportPlanGoals" </w:instrText>
             </w:r>
             <w:r>
               <w:rPr>
@@ -2824,14 +2680,18 @@
             <w:shd w:val="clear" w:color="auto" w:fill="auto"/>
           </w:tcPr>
           <w:p>
-            <w:fldSimple w:instr=" MERGEFIELD personalSafetySP_Client ">
-              <w:r>
-                <w:rPr>
-                  <w:noProof/>
-                </w:rPr>
-                <w:t>«personalSafetySP_Client»</w:t>
-              </w:r>
-            </w:fldSimple>
+            <w:r>
+              <w:fldChar w:fldCharType="begin"/>
+            </w:r>
+            <w:r>
+              <w:instrText xml:space="preserve"> MERGEFIELD personalSafetySP_Client </w:instrText>
+            </w:r>
+            <w:r>
+              <w:rPr>
+                <w:noProof/>
+              </w:rPr>
+              <w:fldChar w:fldCharType="end"/>
+            </w:r>
           </w:p>
           <w:p/>
         </w:tc>
@@ -2851,15 +2711,6 @@
               <w:instrText xml:space="preserve"> MERGEFIELD "personalSafetySupportPlanInterventions" </w:instrText>
             </w:r>
             <w:r>
-              <w:fldChar w:fldCharType="separate"/>
-            </w:r>
-            <w:r>
-              <w:rPr>
-                <w:noProof/>
-              </w:rPr>
-              <w:t>«personalSafetySupportPlanInterventions»</w:t>
-            </w:r>
-            <w:r>
               <w:rPr>
                 <w:noProof/>
               </w:rPr>
@@ -2884,15 +2735,6 @@
               <w:instrText xml:space="preserve"> MERGEFIELD "personalSafetySP_WellnessPartner" </w:instrText>
             </w:r>
             <w:r>
-              <w:fldChar w:fldCharType="separate"/>
-            </w:r>
-            <w:r>
-              <w:rPr>
-                <w:noProof/>
-              </w:rPr>
-              <w:t>«personalSafetySP_WellnessPartner»</w:t>
-            </w:r>
-            <w:r>
               <w:rPr>
                 <w:noProof/>
               </w:rPr>
@@ -2926,6 +2768,7 @@
                 <w:b/>
                 <w:bCs/>
               </w:rPr>
+              <w:lastRenderedPageBreak/>
               <w:t>PERSONAL CARE</w:t>
             </w:r>
             <w:r>
@@ -2937,6 +2780,11 @@
             </w:r>
           </w:p>
           <w:p>
+            <w:pPr>
+              <w:rPr>
+                <w:noProof/>
+              </w:rPr>
+            </w:pPr>
             <w:r>
               <w:fldChar w:fldCharType="begin"/>
             </w:r>
@@ -2950,7 +2798,15 @@
               <w:rPr>
                 <w:noProof/>
               </w:rPr>
-              <w:t>«personalCareSupportPlanFactors»</w:t>
+              <w:t xml:space="preserve">Kathleen is currently independent with showering/bathing. </w:t>
+            </w:r>
+          </w:p>
+          <w:p>
+            <w:r>
+              <w:rPr>
+                <w:noProof/>
+              </w:rPr>
+              <w:t>Kathleen has a self care deficit related foot care secondary to reduced mobility and range of motion.</w:t>
             </w:r>
             <w:r>
               <w:rPr>
@@ -2969,27 +2825,14 @@
             <w:shd w:val="clear" w:color="auto" w:fill="auto"/>
           </w:tcPr>
           <w:p>
-            <w:r>
-              <w:fldChar w:fldCharType="begin"/>
-            </w:r>
-            <w:r>
-              <w:instrText xml:space="preserve"> MERGEFIELD "personalCareSupportPlanGoals" </w:instrText>
-            </w:r>
-            <w:r>
-              <w:fldChar w:fldCharType="separate"/>
-            </w:r>
-            <w:r>
-              <w:rPr>
-                <w:noProof/>
-              </w:rPr>
-              <w:t>«personalCareSupportPlanGoals»</w:t>
-            </w:r>
-            <w:r>
-              <w:rPr>
-                <w:noProof/>
-              </w:rPr>
-              <w:fldChar w:fldCharType="end"/>
-            </w:r>
+            <w:fldSimple w:instr=" MERGEFIELD &quot;personalCareSupportPlanGoals&quot; ">
+              <w:r>
+                <w:rPr>
+                  <w:noProof/>
+                </w:rPr>
+                <w:t>Kathleen will report she is maintaining a satisfactory level of personal hygiene/dress and grooming.</w:t>
+              </w:r>
+            </w:fldSimple>
           </w:p>
         </w:tc>
         <w:tc>
@@ -3008,15 +2851,6 @@
               <w:instrText xml:space="preserve"> MERGEFIELD "personalCareSP_Client" </w:instrText>
             </w:r>
             <w:r>
-              <w:fldChar w:fldCharType="separate"/>
-            </w:r>
-            <w:r>
-              <w:rPr>
-                <w:noProof/>
-              </w:rPr>
-              <w:t>«personalCareSP_Client»</w:t>
-            </w:r>
-            <w:r>
               <w:rPr>
                 <w:noProof/>
               </w:rPr>
@@ -3033,6 +2867,11 @@
             <w:shd w:val="clear" w:color="auto" w:fill="auto"/>
           </w:tcPr>
           <w:p>
+            <w:pPr>
+              <w:rPr>
+                <w:noProof/>
+              </w:rPr>
+            </w:pPr>
             <w:r>
               <w:fldChar w:fldCharType="begin"/>
             </w:r>
@@ -3046,8 +2885,36 @@
               <w:rPr>
                 <w:noProof/>
               </w:rPr>
-              <w:t>«personalCareSupportPlanInterventions»</w:t>
-            </w:r>
+              <w:t>ALLIED HEALTH: Southern Plus will facilitate access to routine podiatry services.</w:t>
+            </w:r>
+          </w:p>
+          <w:p>
+            <w:pPr>
+              <w:rPr>
+                <w:noProof/>
+              </w:rPr>
+            </w:pPr>
+            <w:r>
+              <w:rPr>
+                <w:noProof/>
+              </w:rPr>
+              <w:t xml:space="preserve">Kathleen has reported unsteadiness when washing hair and difficulty when stepping into/out of shower. </w:t>
+            </w:r>
+          </w:p>
+          <w:p>
+            <w:pPr>
+              <w:rPr>
+                <w:noProof/>
+              </w:rPr>
+            </w:pPr>
+            <w:r>
+              <w:rPr>
+                <w:noProof/>
+              </w:rPr>
+              <w:t xml:space="preserve">Please be guided by Kathleen with her personal care — she may shower while Support Workers are in the home, assist as required/requested by Kathleen. </w:t>
+            </w:r>
+          </w:p>
+          <w:p>
             <w:r>
               <w:rPr>
                 <w:noProof/>
@@ -3072,15 +2939,6 @@
               <w:instrText xml:space="preserve"> MERGEFIELD "personalCareSP_WellnessPartner" </w:instrText>
             </w:r>
             <w:r>
-              <w:fldChar w:fldCharType="separate"/>
-            </w:r>
-            <w:r>
-              <w:rPr>
-                <w:noProof/>
-              </w:rPr>
-              <w:t>«personalCareSP_WellnessPartner»</w:t>
-            </w:r>
-            <w:r>
               <w:rPr>
                 <w:noProof/>
               </w:rPr>
@@ -3115,15 +2973,6 @@
               <w:instrText xml:space="preserve"> MERGEFIELD  eliminationSupportPlanFactors \b "Continence: " </w:instrText>
             </w:r>
             <w:r>
-              <w:fldChar w:fldCharType="separate"/>
-            </w:r>
-            <w:r>
-              <w:rPr>
-                <w:noProof/>
-              </w:rPr>
-              <w:t>Continence: «eliminationSupportPlanFactors»</w:t>
-            </w:r>
-            <w:r>
               <w:rPr>
                 <w:noProof/>
               </w:rPr>
@@ -3147,15 +2996,6 @@
               <w:instrText xml:space="preserve"> MERGEFIELD  eliminationSupportPlanGoals \b "Continence: " </w:instrText>
             </w:r>
             <w:r>
-              <w:fldChar w:fldCharType="separate"/>
-            </w:r>
-            <w:r>
-              <w:rPr>
-                <w:noProof/>
-              </w:rPr>
-              <w:t>Continence: «eliminationSupportPlanGoals»</w:t>
-            </w:r>
-            <w:r>
               <w:rPr>
                 <w:noProof/>
               </w:rPr>
@@ -3179,15 +3019,6 @@
               <w:instrText xml:space="preserve"> MERGEFIELD  eliminationSP_Client \b "Continence: " </w:instrText>
             </w:r>
             <w:r>
-              <w:fldChar w:fldCharType="separate"/>
-            </w:r>
-            <w:r>
-              <w:rPr>
-                <w:noProof/>
-              </w:rPr>
-              <w:t>Continence: «eliminationSP_Client»</w:t>
-            </w:r>
-            <w:r>
               <w:rPr>
                 <w:noProof/>
               </w:rPr>
@@ -3211,15 +3042,6 @@
               <w:instrText xml:space="preserve"> MERGEFIELD  eliminationSupportPlanInterventions \b "Continence: " </w:instrText>
             </w:r>
             <w:r>
-              <w:fldChar w:fldCharType="separate"/>
-            </w:r>
-            <w:r>
-              <w:rPr>
-                <w:noProof/>
-              </w:rPr>
-              <w:t>Continence: «eliminationSupportPlanInterventions»</w:t>
-            </w:r>
-            <w:r>
               <w:rPr>
                 <w:noProof/>
               </w:rPr>
@@ -3240,19 +3062,7 @@
               <w:fldChar w:fldCharType="begin"/>
             </w:r>
             <w:r>
-              <w:instrText xml:space="preserve"> MERGEFIELD  elim</w:instrText>
-            </w:r>
-            <w:r>
-              <w:instrText xml:space="preserve">inationSP_WellnessPartner \b "Continence: " </w:instrText>
-            </w:r>
-            <w:r>
-              <w:fldChar w:fldCharType="separate"/>
-            </w:r>
-            <w:r>
-              <w:rPr>
-                <w:noProof/>
-              </w:rPr>
-              <w:t>Continence: «eliminationSP_WellnessPartner»</w:t>
+              <w:instrText xml:space="preserve"> MERGEFIELD  eliminationSP_WellnessPartner \b "Continence: " </w:instrText>
             </w:r>
             <w:r>
               <w:rPr>
@@ -3299,30 +3109,14 @@
             </w:r>
           </w:p>
           <w:p>
-            <w:r>
-              <w:fldChar w:fldCharType="begin"/>
-            </w:r>
-            <w:r>
-              <w:instrText xml:space="preserve"> M</w:instrText>
-            </w:r>
-            <w:r>
-              <w:instrText xml:space="preserve">ERGEFIELD "medicationSupportPlanFactors" </w:instrText>
-            </w:r>
-            <w:r>
-              <w:fldChar w:fldCharType="separate"/>
-            </w:r>
-            <w:r>
-              <w:rPr>
-                <w:noProof/>
-              </w:rPr>
-              <w:t>«medicationSupportPlanFactors»</w:t>
-            </w:r>
-            <w:r>
-              <w:rPr>
-                <w:noProof/>
-              </w:rPr>
-              <w:fldChar w:fldCharType="end"/>
-            </w:r>
+            <w:fldSimple w:instr=" MERGEFIELD &quot;medicationSupportPlanFactors&quot; ">
+              <w:r>
+                <w:rPr>
+                  <w:noProof/>
+                </w:rPr>
+                <w:t>No self care deficits identified.</w:t>
+              </w:r>
+            </w:fldSimple>
           </w:p>
         </w:tc>
         <w:tc>
@@ -3334,27 +3128,14 @@
             <w:shd w:val="clear" w:color="auto" w:fill="auto"/>
           </w:tcPr>
           <w:p>
-            <w:r>
-              <w:fldChar w:fldCharType="begin"/>
-            </w:r>
-            <w:r>
-              <w:instrText xml:space="preserve"> MERGEFIELD "medicationGoals" </w:instrText>
-            </w:r>
-            <w:r>
-              <w:fldChar w:fldCharType="separate"/>
-            </w:r>
-            <w:r>
-              <w:rPr>
-                <w:noProof/>
-              </w:rPr>
-              <w:t>«medicationGoals»</w:t>
-            </w:r>
-            <w:r>
-              <w:rPr>
-                <w:noProof/>
-              </w:rPr>
-              <w:fldChar w:fldCharType="end"/>
-            </w:r>
+            <w:fldSimple w:instr=" MERGEFIELD &quot;medicationGoals&quot; ">
+              <w:r>
+                <w:rPr>
+                  <w:noProof/>
+                </w:rPr>
+                <w:t>Kathleen's medication will be managed safely and effectively</w:t>
+              </w:r>
+            </w:fldSimple>
           </w:p>
           <w:p/>
         </w:tc>
@@ -3368,22 +3149,11 @@
           </w:tcPr>
           <w:p>
             <w:r>
+              <w:lastRenderedPageBreak/>
               <w:fldChar w:fldCharType="begin"/>
             </w:r>
             <w:r>
-              <w:instrText xml:space="preserve"> MERGEFIELD "medicationSP_Client</w:instrText>
-            </w:r>
-            <w:r>
-              <w:instrText xml:space="preserve">" </w:instrText>
-            </w:r>
-            <w:r>
-              <w:fldChar w:fldCharType="separate"/>
-            </w:r>
-            <w:r>
-              <w:rPr>
-                <w:noProof/>
-              </w:rPr>
-              <w:t>«medicationSP_Client»</w:t>
+              <w:instrText xml:space="preserve"> MERGEFIELD "medicationSP_Client" </w:instrText>
             </w:r>
             <w:r>
               <w:rPr>
@@ -3403,27 +3173,14 @@
             <w:shd w:val="clear" w:color="auto" w:fill="auto"/>
           </w:tcPr>
           <w:p>
-            <w:r>
-              <w:fldChar w:fldCharType="begin"/>
-            </w:r>
-            <w:r>
-              <w:instrText xml:space="preserve"> MERGEFIELD "medicationSupportPlanInterventions" </w:instrText>
-            </w:r>
-            <w:r>
-              <w:fldChar w:fldCharType="separate"/>
-            </w:r>
-            <w:r>
-              <w:rPr>
-                <w:noProof/>
-              </w:rPr>
-              <w:t>«medicationSupportPlanInterventions»</w:t>
-            </w:r>
-            <w:r>
-              <w:rPr>
-                <w:noProof/>
-              </w:rPr>
-              <w:fldChar w:fldCharType="end"/>
-            </w:r>
+            <w:fldSimple w:instr=" MERGEFIELD &quot;medicationSupportPlanInterventions&quot; ">
+              <w:r>
+                <w:rPr>
+                  <w:noProof/>
+                </w:rPr>
+                <w:t>Kathleen will continue to manage and self administer her own medication in consultation with her GP.</w:t>
+              </w:r>
+            </w:fldSimple>
           </w:p>
           <w:p/>
         </w:tc>
@@ -3440,19 +3197,7 @@
               <w:fldChar w:fldCharType="begin"/>
             </w:r>
             <w:r>
-              <w:instrText xml:space="preserve"> MERGEFIELD "medicationSP_Wellness</w:instrText>
-            </w:r>
-            <w:r>
-              <w:instrText xml:space="preserve">Partner" </w:instrText>
-            </w:r>
-            <w:r>
-              <w:fldChar w:fldCharType="separate"/>
-            </w:r>
-            <w:r>
-              <w:rPr>
-                <w:noProof/>
-              </w:rPr>
-              <w:t>«medicationSP_WellnessPartner»</w:t>
+              <w:instrText xml:space="preserve"> MERGEFIELD "medicationSP_WellnessPartner" </w:instrText>
             </w:r>
             <w:r>
               <w:rPr>
@@ -3498,6 +3243,11 @@
             </w:r>
           </w:p>
           <w:p>
+            <w:pPr>
+              <w:rPr>
+                <w:noProof/>
+              </w:rPr>
+            </w:pPr>
             <w:r>
               <w:fldChar w:fldCharType="begin"/>
             </w:r>
@@ -3511,7 +3261,15 @@
               <w:rPr>
                 <w:noProof/>
               </w:rPr>
-              <w:t>«mealsAndShoppingSupportPlanFactors»</w:t>
+              <w:t>Kathleen has a self care deficit related to meal preparation (organising and preparation of food ready for client to cook/reheat own meals and snacks as required) secondary to reduced mobility and activity tolerance.</w:t>
+            </w:r>
+          </w:p>
+          <w:p>
+            <w:r>
+              <w:rPr>
+                <w:noProof/>
+              </w:rPr>
+              <w:t>Kathleen is keen to quit smoking so she has more money to purchase healthier foods.</w:t>
             </w:r>
             <w:r>
               <w:rPr>
@@ -3537,15 +3295,6 @@
               <w:instrText xml:space="preserve"> MERGEFIELD "mealsAndShoppingSupportPlanGoals" </w:instrText>
             </w:r>
             <w:r>
-              <w:fldChar w:fldCharType="separate"/>
-            </w:r>
-            <w:r>
-              <w:rPr>
-                <w:noProof/>
-              </w:rPr>
-              <w:t>«mealsAndShoppingSupportPlanGoals»</w:t>
-            </w:r>
-            <w:r>
               <w:rPr>
                 <w:noProof/>
               </w:rPr>
@@ -3564,20 +3313,10 @@
           </w:tcPr>
           <w:p>
             <w:r>
-              <w:lastRenderedPageBreak/>
               <w:fldChar w:fldCharType="begin"/>
             </w:r>
             <w:r>
               <w:instrText xml:space="preserve"> MERGEFIELD "mealsAndShoppingSP_Client" </w:instrText>
-            </w:r>
-            <w:r>
-              <w:fldChar w:fldCharType="separate"/>
-            </w:r>
-            <w:r>
-              <w:rPr>
-                <w:noProof/>
-              </w:rPr>
-              <w:t>«mealsAndShoppingSP_Client»</w:t>
             </w:r>
             <w:r>
               <w:rPr>
@@ -3597,6 +3336,11 @@
             <w:shd w:val="clear" w:color="auto" w:fill="auto"/>
           </w:tcPr>
           <w:p>
+            <w:pPr>
+              <w:rPr>
+                <w:noProof/>
+              </w:rPr>
+            </w:pPr>
             <w:r>
               <w:fldChar w:fldCharType="begin"/>
             </w:r>
@@ -3610,8 +3354,63 @@
               <w:rPr>
                 <w:noProof/>
               </w:rPr>
-              <w:t>«mealsAndShoppingSupportPlanInterventions»</w:t>
-            </w:r>
+              <w:t>Shopping Wednesday (f/n): Southern Plus SW will assist Kathleen with a shop by list service (DA) every fortnight on pension week.</w:t>
+            </w:r>
+          </w:p>
+          <w:p>
+            <w:pPr>
+              <w:rPr>
+                <w:noProof/>
+              </w:rPr>
+            </w:pPr>
+            <w:r>
+              <w:rPr>
+                <w:noProof/>
+              </w:rPr>
+              <w:t xml:space="preserve">Social Support (Wed and Thu): Kathleen may request assistance with her shopping, please assist with shopping and completing other tasks and attending appointment's in town as requested by Kathleen.  Kathleen may or may not accompany the support worker in these occasions.  </w:t>
+            </w:r>
+          </w:p>
+          <w:p>
+            <w:pPr>
+              <w:rPr>
+                <w:noProof/>
+              </w:rPr>
+            </w:pPr>
+            <w:r>
+              <w:rPr>
+                <w:noProof/>
+              </w:rPr>
+              <w:t xml:space="preserve">Please take Kathleen’s walker when accessing the community. </w:t>
+            </w:r>
+          </w:p>
+          <w:p>
+            <w:pPr>
+              <w:rPr>
+                <w:noProof/>
+              </w:rPr>
+            </w:pPr>
+            <w:r>
+              <w:rPr>
+                <w:noProof/>
+              </w:rPr>
+              <w:t>Meal preparation: Support workers will assist client to do food preparation as required during in home services as directed by Kathleen</w:t>
+            </w:r>
+          </w:p>
+          <w:p>
+            <w:pPr>
+              <w:rPr>
+                <w:noProof/>
+              </w:rPr>
+            </w:pPr>
+            <w:r>
+              <w:rPr>
+                <w:noProof/>
+              </w:rPr>
+              <w:lastRenderedPageBreak/>
+              <w:t>Southern plus RN/WP will be available to support Kathleen to explore and implement strategies to quit smoking as required.</w:t>
+            </w:r>
+          </w:p>
+          <w:p>
             <w:r>
               <w:rPr>
                 <w:noProof/>
@@ -3631,19 +3430,11 @@
           </w:tcPr>
           <w:p>
             <w:r>
+              <w:lastRenderedPageBreak/>
               <w:fldChar w:fldCharType="begin"/>
             </w:r>
             <w:r>
               <w:instrText xml:space="preserve"> MERGEFIELD "mealsAndShoppingSP_WellnessPartner" </w:instrText>
-            </w:r>
-            <w:r>
-              <w:fldChar w:fldCharType="separate"/>
-            </w:r>
-            <w:r>
-              <w:rPr>
-                <w:noProof/>
-              </w:rPr>
-              <w:t>«mealsAndShoppingSP_WellnessPartner»</w:t>
             </w:r>
             <w:r>
               <w:rPr>
@@ -3689,50 +3480,24 @@
             </w:r>
           </w:p>
           <w:p>
-            <w:r>
-              <w:fldChar w:fldCharType="begin"/>
-            </w:r>
-            <w:r>
-              <w:instrText xml:space="preserve"> MERGEFIELD "cleaningSupportPlanFactors" </w:instrText>
-            </w:r>
-            <w:r>
-              <w:fldChar w:fldCharType="separate"/>
-            </w:r>
-            <w:r>
-              <w:rPr>
-                <w:noProof/>
-              </w:rPr>
-              <w:t>«cleaningSupportPlanFactors»</w:t>
-            </w:r>
-            <w:r>
-              <w:rPr>
-                <w:noProof/>
-              </w:rPr>
-              <w:fldChar w:fldCharType="end"/>
-            </w:r>
-          </w:p>
-          <w:p>
-            <w:r>
-              <w:fldChar w:fldCharType="begin"/>
-            </w:r>
-            <w:r>
-              <w:instrText xml:space="preserve"> MERGEFIELD "HGMSupportPlanFactors" </w:instrText>
-            </w:r>
-            <w:r>
-              <w:fldChar w:fldCharType="separate"/>
-            </w:r>
-            <w:r>
-              <w:rPr>
-                <w:noProof/>
-              </w:rPr>
-              <w:t>«HGMSupportPlanFactors»</w:t>
-            </w:r>
-            <w:r>
-              <w:rPr>
-                <w:noProof/>
-              </w:rPr>
-              <w:fldChar w:fldCharType="end"/>
-            </w:r>
+            <w:fldSimple w:instr=" MERGEFIELD &quot;cleaningSupportPlanFactors&quot; ">
+              <w:r>
+                <w:rPr>
+                  <w:noProof/>
+                </w:rPr>
+                <w:t>Self care deficit related to household cleaning secondary to Guillian Barre Syndrome</w:t>
+              </w:r>
+            </w:fldSimple>
+          </w:p>
+          <w:p>
+            <w:fldSimple w:instr=" MERGEFIELD &quot;HGMSupportPlanFactors&quot; ">
+              <w:r>
+                <w:rPr>
+                  <w:noProof/>
+                </w:rPr>
+                <w:t>Self care deficit related to maintenance of safe, accessible outdoor areas and access to the home secondary to impaired mobility, range of motion and activity tolerance.</w:t>
+              </w:r>
+            </w:fldSimple>
           </w:p>
         </w:tc>
         <w:tc>
@@ -3744,50 +3509,24 @@
             <w:shd w:val="clear" w:color="auto" w:fill="auto"/>
           </w:tcPr>
           <w:p>
-            <w:r>
-              <w:fldChar w:fldCharType="begin"/>
-            </w:r>
-            <w:r>
-              <w:instrText xml:space="preserve"> MERGEFIELD "cleaningSupportPlanGoals" </w:instrText>
-            </w:r>
-            <w:r>
-              <w:fldChar w:fldCharType="separate"/>
-            </w:r>
-            <w:r>
-              <w:rPr>
-                <w:noProof/>
-              </w:rPr>
-              <w:t>«cleaningSupportPlanGoals»</w:t>
-            </w:r>
-            <w:r>
-              <w:rPr>
-                <w:noProof/>
-              </w:rPr>
-              <w:fldChar w:fldCharType="end"/>
-            </w:r>
-          </w:p>
-          <w:p>
-            <w:r>
-              <w:fldChar w:fldCharType="begin"/>
-            </w:r>
-            <w:r>
-              <w:instrText xml:space="preserve"> MERGEFIELD "HGMSupportPlanGoals" </w:instrText>
-            </w:r>
-            <w:r>
-              <w:fldChar w:fldCharType="separate"/>
-            </w:r>
-            <w:r>
-              <w:rPr>
-                <w:noProof/>
-              </w:rPr>
-              <w:t>«HGMSupportPlanGoals»</w:t>
-            </w:r>
-            <w:r>
-              <w:rPr>
-                <w:noProof/>
-              </w:rPr>
-              <w:fldChar w:fldCharType="end"/>
-            </w:r>
+            <w:fldSimple w:instr=" MERGEFIELD &quot;cleaningSupportPlanGoals&quot; ">
+              <w:r>
+                <w:rPr>
+                  <w:noProof/>
+                </w:rPr>
+                <w:t>Kathleens home environment will be maintained in a clean and tidy state.</w:t>
+              </w:r>
+            </w:fldSimple>
+          </w:p>
+          <w:p>
+            <w:fldSimple w:instr=" MERGEFIELD &quot;HGMSupportPlanGoals&quot; ">
+              <w:r>
+                <w:rPr>
+                  <w:noProof/>
+                </w:rPr>
+                <w:t>Kathleen's home will be accessible and safe</w:t>
+              </w:r>
+            </w:fldSimple>
           </w:p>
           <w:p/>
         </w:tc>
@@ -3804,19 +3543,7 @@
               <w:fldChar w:fldCharType="begin"/>
             </w:r>
             <w:r>
-              <w:instrText xml:space="preserve"> MER</w:instrText>
-            </w:r>
-            <w:r>
-              <w:instrText xml:space="preserve">GEFIELD "cleaningSP_Client" </w:instrText>
-            </w:r>
-            <w:r>
-              <w:fldChar w:fldCharType="separate"/>
-            </w:r>
-            <w:r>
-              <w:rPr>
-                <w:noProof/>
-              </w:rPr>
-              <w:t>«cleaningSP_Client»</w:t>
+              <w:instrText xml:space="preserve"> MERGEFIELD "cleaningSP_Client" </w:instrText>
             </w:r>
             <w:r>
               <w:rPr>
@@ -3831,15 +3558,6 @@
             </w:r>
             <w:r>
               <w:instrText xml:space="preserve"> MERGEFIELD "HGMSP_Client" </w:instrText>
-            </w:r>
-            <w:r>
-              <w:fldChar w:fldCharType="separate"/>
-            </w:r>
-            <w:r>
-              <w:rPr>
-                <w:noProof/>
-              </w:rPr>
-              <w:t>«HGMSP_Client»</w:t>
             </w:r>
             <w:r>
               <w:rPr>
@@ -3859,6 +3577,11 @@
             <w:shd w:val="clear" w:color="auto" w:fill="auto"/>
           </w:tcPr>
           <w:p>
+            <w:pPr>
+              <w:rPr>
+                <w:noProof/>
+              </w:rPr>
+            </w:pPr>
             <w:r>
               <w:fldChar w:fldCharType="begin"/>
             </w:r>
@@ -3872,7 +3595,15 @@
               <w:rPr>
                 <w:noProof/>
               </w:rPr>
-              <w:t>«cleaningSupportPlanInterventions»</w:t>
+              <w:t xml:space="preserve">DOMESTIC ASSISTANCE: Clean and tidy kitchen areas — including doing dishes. Clean bathroom and toilet. Assist hanging out/bringing in washing and folding as required. Vacuum throughout. Mop floors. Dusting. Sweep front and/or back areas. </w:t>
+            </w:r>
+          </w:p>
+          <w:p>
+            <w:r>
+              <w:rPr>
+                <w:noProof/>
+              </w:rPr>
+              <w:t xml:space="preserve">WEEKLY (during In Home Services) -check with Kathleen what day she would like this completed - Strip and remake bed, wash sheets and hang out. Kathleen may also ask for assistance to do other household tasks such as cleaning cupboards and the fridge. - Always use safe work procedures and follow OSH guidelines. </w:t>
             </w:r>
             <w:r>
               <w:rPr>
@@ -3882,27 +3613,14 @@
             </w:r>
           </w:p>
           <w:p>
-            <w:r>
-              <w:fldChar w:fldCharType="begin"/>
-            </w:r>
-            <w:r>
-              <w:instrText xml:space="preserve"> MERGEFIELD "HGMSupportPlanInterventions" </w:instrText>
-            </w:r>
-            <w:r>
-              <w:fldChar w:fldCharType="separate"/>
-            </w:r>
-            <w:r>
-              <w:rPr>
-                <w:noProof/>
-              </w:rPr>
-              <w:t>«HGMSupportPlanInterventions»</w:t>
-            </w:r>
-            <w:r>
-              <w:rPr>
-                <w:noProof/>
-              </w:rPr>
-              <w:fldChar w:fldCharType="end"/>
-            </w:r>
+            <w:fldSimple w:instr=" MERGEFIELD &quot;HGMSupportPlanInterventions&quot; ">
+              <w:r>
+                <w:rPr>
+                  <w:noProof/>
+                </w:rPr>
+                <w:t>Southern plus will facilitate monthly gardening services.</w:t>
+              </w:r>
+            </w:fldSimple>
           </w:p>
           <w:p/>
         </w:tc>
@@ -3919,19 +3637,7 @@
               <w:fldChar w:fldCharType="begin"/>
             </w:r>
             <w:r>
-              <w:instrText xml:space="preserve"> MERGEFIELD "c</w:instrText>
-            </w:r>
-            <w:r>
-              <w:instrText xml:space="preserve">leaningSP_WellnessPartner" </w:instrText>
-            </w:r>
-            <w:r>
-              <w:fldChar w:fldCharType="separate"/>
-            </w:r>
-            <w:r>
-              <w:rPr>
-                <w:noProof/>
-              </w:rPr>
-              <w:t>«cleaningSP_WellnessPartner»</w:t>
+              <w:instrText xml:space="preserve"> MERGEFIELD "cleaningSP_WellnessPartner" </w:instrText>
             </w:r>
             <w:r>
               <w:rPr>
@@ -3941,27 +3647,14 @@
             </w:r>
           </w:p>
           <w:p>
-            <w:r>
-              <w:fldChar w:fldCharType="begin"/>
-            </w:r>
-            <w:r>
-              <w:instrText xml:space="preserve"> MERGEFIELD "HGMSP_WellnessPartner" </w:instrText>
-            </w:r>
-            <w:r>
-              <w:fldChar w:fldCharType="separate"/>
-            </w:r>
-            <w:r>
-              <w:rPr>
-                <w:noProof/>
-              </w:rPr>
-              <w:t>«HGMSP_WellnessPartner»</w:t>
-            </w:r>
-            <w:r>
-              <w:rPr>
-                <w:noProof/>
-              </w:rPr>
-              <w:fldChar w:fldCharType="end"/>
-            </w:r>
+            <w:fldSimple w:instr=" MERGEFIELD &quot;HGMSP_WellnessPartner&quot; ">
+              <w:r>
+                <w:rPr>
+                  <w:noProof/>
+                </w:rPr>
+                <w:t>Wellness Partner.</w:t>
+              </w:r>
+            </w:fldSimple>
           </w:p>
         </w:tc>
       </w:tr>
@@ -3989,6 +3682,7 @@
                 <w:b/>
                 <w:bCs/>
               </w:rPr>
+              <w:lastRenderedPageBreak/>
               <w:t>FUNCTIONAL SAFETY IN THE HOME ENVIRONMENT</w:t>
             </w:r>
             <w:r>
@@ -4005,15 +3699,6 @@
             </w:r>
             <w:r>
               <w:instrText xml:space="preserve"> MERGEFIELD "environmentSupportPlanFactors" </w:instrText>
-            </w:r>
-            <w:r>
-              <w:fldChar w:fldCharType="separate"/>
-            </w:r>
-            <w:r>
-              <w:rPr>
-                <w:noProof/>
-              </w:rPr>
-              <w:t>«environmentSupportPlanFactors»</w:t>
             </w:r>
             <w:r>
               <w:rPr>
@@ -4039,15 +3724,6 @@
               <w:instrText xml:space="preserve"> MERGEFIELD "environmentSupportPlanGoals" </w:instrText>
             </w:r>
             <w:r>
-              <w:fldChar w:fldCharType="separate"/>
-            </w:r>
-            <w:r>
-              <w:rPr>
-                <w:noProof/>
-              </w:rPr>
-              <w:t>«environmentSupportPlanGoals»</w:t>
-            </w:r>
-            <w:r>
               <w:rPr>
                 <w:noProof/>
               </w:rPr>
@@ -4072,15 +3748,6 @@
               <w:instrText xml:space="preserve"> MERGEFIELD "environmentSP_Client" </w:instrText>
             </w:r>
             <w:r>
-              <w:fldChar w:fldCharType="separate"/>
-            </w:r>
-            <w:r>
-              <w:rPr>
-                <w:noProof/>
-              </w:rPr>
-              <w:t>«environmentSP_Client»</w:t>
-            </w:r>
-            <w:r>
               <w:rPr>
                 <w:noProof/>
               </w:rPr>
@@ -4102,19 +3769,7 @@
               <w:fldChar w:fldCharType="begin"/>
             </w:r>
             <w:r>
-              <w:instrText xml:space="preserve"> MERGEFIELD "environmentSupportPlan</w:instrText>
-            </w:r>
-            <w:r>
-              <w:instrText xml:space="preserve">Interventions" </w:instrText>
-            </w:r>
-            <w:r>
-              <w:fldChar w:fldCharType="separate"/>
-            </w:r>
-            <w:r>
-              <w:rPr>
-                <w:noProof/>
-              </w:rPr>
-              <w:t>«environmentSupportPlanInterventions»</w:t>
+              <w:instrText xml:space="preserve"> MERGEFIELD "environmentSupportPlanInterventions" </w:instrText>
             </w:r>
             <w:r>
               <w:rPr>
@@ -4141,15 +3796,6 @@
               <w:instrText xml:space="preserve"> MERGEFIELD "environmentSP_WellnessPartner" </w:instrText>
             </w:r>
             <w:r>
-              <w:fldChar w:fldCharType="separate"/>
-            </w:r>
-            <w:r>
-              <w:rPr>
-                <w:noProof/>
-              </w:rPr>
-              <w:t>«environmentSP_WellnessPartner»</w:t>
-            </w:r>
-            <w:r>
               <w:rPr>
                 <w:noProof/>
               </w:rPr>
@@ -4200,27 +3846,14 @@
             </w:r>
           </w:p>
           <w:p>
-            <w:r>
-              <w:fldChar w:fldCharType="begin"/>
-            </w:r>
-            <w:r>
-              <w:instrText xml:space="preserve"> MERGEFIELD "socialSupportPlanFactors" </w:instrText>
-            </w:r>
-            <w:r>
-              <w:fldChar w:fldCharType="separate"/>
-            </w:r>
-            <w:r>
-              <w:rPr>
-                <w:noProof/>
-              </w:rPr>
-              <w:t>«socialSupportPlanFactors»</w:t>
-            </w:r>
-            <w:r>
-              <w:rPr>
-                <w:noProof/>
-              </w:rPr>
-              <w:fldChar w:fldCharType="end"/>
-            </w:r>
+            <w:fldSimple w:instr=" MERGEFIELD &quot;socialSupportPlanFactors&quot; ">
+              <w:r>
+                <w:rPr>
+                  <w:noProof/>
+                </w:rPr>
+                <w:t>Kathleen is at risk of social isolation secondary to impaired mobility</w:t>
+              </w:r>
+            </w:fldSimple>
           </w:p>
         </w:tc>
         <w:tc>
@@ -4232,27 +3865,14 @@
             <w:shd w:val="clear" w:color="auto" w:fill="auto"/>
           </w:tcPr>
           <w:p>
-            <w:r>
-              <w:fldChar w:fldCharType="begin"/>
-            </w:r>
-            <w:r>
-              <w:instrText xml:space="preserve"> MERGEFIELD "socialSupportPlanGoals" </w:instrText>
-            </w:r>
-            <w:r>
-              <w:fldChar w:fldCharType="separate"/>
-            </w:r>
-            <w:r>
-              <w:rPr>
-                <w:noProof/>
-              </w:rPr>
-              <w:t>«socialSupportPlanGoals»</w:t>
-            </w:r>
-            <w:r>
-              <w:rPr>
-                <w:noProof/>
-              </w:rPr>
-              <w:fldChar w:fldCharType="end"/>
-            </w:r>
+            <w:fldSimple w:instr=" MERGEFIELD &quot;socialSupportPlanGoals&quot; ">
+              <w:r>
+                <w:rPr>
+                  <w:noProof/>
+                </w:rPr>
+                <w:t>Kathleen will report that frequently engage in activities and have opportunity to build and maintain the relationships that are important to her.</w:t>
+              </w:r>
+            </w:fldSimple>
           </w:p>
           <w:p/>
         </w:tc>
@@ -4272,15 +3892,6 @@
               <w:instrText xml:space="preserve"> MERGEFIELD "socialSP_CLient" </w:instrText>
             </w:r>
             <w:r>
-              <w:fldChar w:fldCharType="separate"/>
-            </w:r>
-            <w:r>
-              <w:rPr>
-                <w:noProof/>
-              </w:rPr>
-              <w:t>«socialSP_CLient»</w:t>
-            </w:r>
-            <w:r>
               <w:rPr>
                 <w:noProof/>
               </w:rPr>
@@ -4298,27 +3909,14 @@
             <w:shd w:val="clear" w:color="auto" w:fill="auto"/>
           </w:tcPr>
           <w:p>
-            <w:r>
-              <w:fldChar w:fldCharType="begin"/>
-            </w:r>
-            <w:r>
-              <w:instrText xml:space="preserve"> MERGEFIELD "socialSupportPlanInterventions" </w:instrText>
-            </w:r>
-            <w:r>
-              <w:fldChar w:fldCharType="separate"/>
-            </w:r>
-            <w:r>
-              <w:rPr>
-                <w:noProof/>
-              </w:rPr>
-              <w:t>«socialSupportPlanInterventions»</w:t>
-            </w:r>
-            <w:r>
-              <w:rPr>
-                <w:noProof/>
-              </w:rPr>
-              <w:fldChar w:fldCharType="end"/>
-            </w:r>
+            <w:fldSimple w:instr=" MERGEFIELD &quot;socialSupportPlanInterventions&quot; ">
+              <w:r>
+                <w:rPr>
+                  <w:noProof/>
+                </w:rPr>
+                <w:t>Southern Plus support workers will provide extra companionship/social interaction during support services.</w:t>
+              </w:r>
+            </w:fldSimple>
           </w:p>
           <w:p/>
         </w:tc>
@@ -4338,15 +3936,6 @@
               <w:instrText xml:space="preserve"> MERGEFIELD "socialSP_WellnessPartner" </w:instrText>
             </w:r>
             <w:r>
-              <w:fldChar w:fldCharType="separate"/>
-            </w:r>
-            <w:r>
-              <w:rPr>
-                <w:noProof/>
-              </w:rPr>
-              <w:t>«socialSP_WellnessPartner»</w:t>
-            </w:r>
-            <w:r>
               <w:rPr>
                 <w:noProof/>
               </w:rPr>
@@ -4397,15 +3986,6 @@
               <w:instrText xml:space="preserve"> MERGEFIELD "transportFactors" </w:instrText>
             </w:r>
             <w:r>
-              <w:fldChar w:fldCharType="separate"/>
-            </w:r>
-            <w:r>
-              <w:rPr>
-                <w:noProof/>
-              </w:rPr>
-              <w:t>«transportFactors»</w:t>
-            </w:r>
-            <w:r>
               <w:rPr>
                 <w:noProof/>
               </w:rPr>
@@ -4429,15 +4009,6 @@
               <w:instrText xml:space="preserve"> MERGEFIELD "transportGoals" </w:instrText>
             </w:r>
             <w:r>
-              <w:fldChar w:fldCharType="separate"/>
-            </w:r>
-            <w:r>
-              <w:rPr>
-                <w:noProof/>
-              </w:rPr>
-              <w:t>«transportGoals»</w:t>
-            </w:r>
-            <w:r>
               <w:rPr>
                 <w:noProof/>
               </w:rPr>
@@ -4462,15 +4033,6 @@
               <w:instrText xml:space="preserve"> MERGEFIELD "transportSP_Client" </w:instrText>
             </w:r>
             <w:r>
-              <w:fldChar w:fldCharType="separate"/>
-            </w:r>
-            <w:r>
-              <w:rPr>
-                <w:noProof/>
-              </w:rPr>
-              <w:t>«transportSP_Client»</w:t>
-            </w:r>
-            <w:r>
               <w:rPr>
                 <w:noProof/>
               </w:rPr>
@@ -4494,15 +4056,6 @@
               <w:instrText xml:space="preserve"> MERGEFIELD "transportSupportPlanFactors" </w:instrText>
             </w:r>
             <w:r>
-              <w:fldChar w:fldCharType="separate"/>
-            </w:r>
-            <w:r>
-              <w:rPr>
-                <w:noProof/>
-              </w:rPr>
-              <w:t>«transportSupportPlanFactors»</w:t>
-            </w:r>
-            <w:r>
               <w:rPr>
                 <w:noProof/>
               </w:rPr>
@@ -4524,15 +4077,6 @@
             </w:r>
             <w:r>
               <w:instrText xml:space="preserve"> MERGEFIELD "transportSP_WellnessPartner" </w:instrText>
-            </w:r>
-            <w:r>
-              <w:fldChar w:fldCharType="separate"/>
-            </w:r>
-            <w:r>
-              <w:rPr>
-                <w:noProof/>
-              </w:rPr>
-              <w:t>«transportSP_WellnessPartner»</w:t>
             </w:r>
             <w:r>
               <w:rPr>
@@ -4568,7 +4112,6 @@
                 <w:b/>
                 <w:bCs/>
               </w:rPr>
-              <w:lastRenderedPageBreak/>
               <w:t>MAINTAINING PHYSICAL ACTIVITY &amp; FUNCTION</w:t>
             </w:r>
             <w:r>
@@ -4580,7 +4123,13 @@
             </w:r>
           </w:p>
           <w:p>
-            <w:r>
+            <w:pPr>
+              <w:rPr>
+                <w:noProof/>
+              </w:rPr>
+            </w:pPr>
+            <w:r>
+              <w:lastRenderedPageBreak/>
               <w:fldChar w:fldCharType="begin"/>
             </w:r>
             <w:r>
@@ -4593,8 +4142,36 @@
               <w:rPr>
                 <w:noProof/>
               </w:rPr>
-              <w:t>«mobilitySupportPlanFactors»</w:t>
-            </w:r>
+              <w:t>Kathleen's mobility is impaired secondary to the effects of Guillian Barre Syndrome</w:t>
+            </w:r>
+          </w:p>
+          <w:p>
+            <w:pPr>
+              <w:rPr>
+                <w:noProof/>
+              </w:rPr>
+            </w:pPr>
+            <w:r>
+              <w:rPr>
+                <w:noProof/>
+              </w:rPr>
+              <w:t xml:space="preserve">Kathleen has a slow unsteady gait and has some balance problems. </w:t>
+            </w:r>
+          </w:p>
+          <w:p>
+            <w:pPr>
+              <w:rPr>
+                <w:noProof/>
+              </w:rPr>
+            </w:pPr>
+            <w:r>
+              <w:rPr>
+                <w:noProof/>
+              </w:rPr>
+              <w:t xml:space="preserve">Kathleen has reported unsteadiness when washing hair and difficulty when stepping into/out of shower. </w:t>
+            </w:r>
+          </w:p>
+          <w:p>
             <w:r>
               <w:rPr>
                 <w:noProof/>
@@ -4612,7 +4189,13 @@
             <w:shd w:val="clear" w:color="auto" w:fill="auto"/>
           </w:tcPr>
           <w:p>
-            <w:r>
+            <w:pPr>
+              <w:rPr>
+                <w:noProof/>
+              </w:rPr>
+            </w:pPr>
+            <w:r>
+              <w:lastRenderedPageBreak/>
               <w:fldChar w:fldCharType="begin"/>
             </w:r>
             <w:r>
@@ -4625,7 +4208,16 @@
               <w:rPr>
                 <w:noProof/>
               </w:rPr>
-              <w:t>«mobilitySupportPlanGoals»</w:t>
+              <w:t>Falls will be prevented.</w:t>
+            </w:r>
+          </w:p>
+          <w:p>
+            <w:r>
+              <w:rPr>
+                <w:noProof/>
+              </w:rPr>
+              <w:lastRenderedPageBreak/>
+              <w:t>Kathleen will report she feels safe and confident when ambulating.</w:t>
             </w:r>
             <w:r>
               <w:rPr>
@@ -4647,19 +4239,11 @@
           </w:tcPr>
           <w:p>
             <w:r>
+              <w:lastRenderedPageBreak/>
               <w:fldChar w:fldCharType="begin"/>
             </w:r>
             <w:r>
               <w:instrText xml:space="preserve"> MERGEFIELD "mobilitySP_Client" </w:instrText>
-            </w:r>
-            <w:r>
-              <w:fldChar w:fldCharType="separate"/>
-            </w:r>
-            <w:r>
-              <w:rPr>
-                <w:noProof/>
-              </w:rPr>
-              <w:t>«mobilitySP_Client»</w:t>
             </w:r>
             <w:r>
               <w:rPr>
@@ -4679,14 +4263,16 @@
             <w:shd w:val="clear" w:color="auto" w:fill="auto"/>
           </w:tcPr>
           <w:p>
+            <w:pPr>
+              <w:rPr>
+                <w:noProof/>
+              </w:rPr>
+            </w:pPr>
             <w:r>
               <w:fldChar w:fldCharType="begin"/>
             </w:r>
             <w:r>
-              <w:instrText xml:space="preserve"> MERGEFIELD "mobility</w:instrText>
-            </w:r>
-            <w:r>
-              <w:instrText xml:space="preserve">SupportPlanInterventions" </w:instrText>
+              <w:instrText xml:space="preserve"> MERGEFIELD "mobilitySupportPlanInterventions" </w:instrText>
             </w:r>
             <w:r>
               <w:fldChar w:fldCharType="separate"/>
@@ -4695,8 +4281,122 @@
               <w:rPr>
                 <w:noProof/>
               </w:rPr>
-              <w:t>«mobilitySupportPlanInterventions»</w:t>
-            </w:r>
+              <w:t xml:space="preserve">Support Workers will check for tripping hazards (ie hose put away) and assist Kathleen to keep her </w:t>
+            </w:r>
+            <w:r>
+              <w:rPr>
+                <w:noProof/>
+              </w:rPr>
+              <w:lastRenderedPageBreak/>
+              <w:t>walkways and sitting areas clear of clutter and tripping hazards.</w:t>
+            </w:r>
+          </w:p>
+          <w:p>
+            <w:pPr>
+              <w:rPr>
+                <w:noProof/>
+              </w:rPr>
+            </w:pPr>
+            <w:r>
+              <w:rPr>
+                <w:noProof/>
+              </w:rPr>
+              <w:t xml:space="preserve">Blue Force Personal Alarm — rental unit — funded via HCP funding. </w:t>
+            </w:r>
+          </w:p>
+          <w:p>
+            <w:pPr>
+              <w:rPr>
+                <w:noProof/>
+              </w:rPr>
+            </w:pPr>
+            <w:r>
+              <w:rPr>
+                <w:noProof/>
+              </w:rPr>
+              <w:t>Southern Plus will assist Kathleen with transport needs by driving her to appointments and take her shopping during service times as directed by Kathleen</w:t>
+            </w:r>
+          </w:p>
+          <w:p>
+            <w:pPr>
+              <w:rPr>
+                <w:noProof/>
+              </w:rPr>
+            </w:pPr>
+            <w:r>
+              <w:rPr>
+                <w:noProof/>
+              </w:rPr>
+              <w:t xml:space="preserve">Kathleen has a 4W walker, please encourage her to use this at all times, especially when out of the home. </w:t>
+            </w:r>
+          </w:p>
+          <w:p>
+            <w:pPr>
+              <w:rPr>
+                <w:noProof/>
+              </w:rPr>
+            </w:pPr>
+            <w:r>
+              <w:rPr>
+                <w:noProof/>
+              </w:rPr>
+              <w:t xml:space="preserve">Close standby assistance when out of the home. </w:t>
+            </w:r>
+          </w:p>
+          <w:p>
+            <w:pPr>
+              <w:rPr>
+                <w:noProof/>
+              </w:rPr>
+            </w:pPr>
+            <w:r>
+              <w:rPr>
+                <w:noProof/>
+              </w:rPr>
+              <w:t xml:space="preserve">Kathleen’s mobility can be affected by her pain levels. </w:t>
+            </w:r>
+          </w:p>
+          <w:p>
+            <w:pPr>
+              <w:rPr>
+                <w:noProof/>
+              </w:rPr>
+            </w:pPr>
+            <w:r>
+              <w:rPr>
+                <w:noProof/>
+              </w:rPr>
+              <w:lastRenderedPageBreak/>
+              <w:t xml:space="preserve">Kathleen is only able to walk short distances. Please allow/encourage her to have a rest for longer distances. </w:t>
+            </w:r>
+          </w:p>
+          <w:p>
+            <w:pPr>
+              <w:rPr>
+                <w:noProof/>
+              </w:rPr>
+            </w:pPr>
+            <w:r>
+              <w:rPr>
+                <w:noProof/>
+              </w:rPr>
+              <w:t>Stay on your feet brochure provided to Kathleen for further information.</w:t>
+            </w:r>
+          </w:p>
+          <w:p>
+            <w:pPr>
+              <w:rPr>
+                <w:noProof/>
+              </w:rPr>
+            </w:pPr>
+            <w:r>
+              <w:rPr>
+                <w:noProof/>
+              </w:rPr>
+              <w:t>Physiotherapy services recommended.</w:t>
+            </w:r>
+          </w:p>
+          <w:p>
             <w:r>
               <w:rPr>
                 <w:noProof/>
@@ -4715,19 +4415,11 @@
           </w:tcPr>
           <w:p>
             <w:r>
+              <w:lastRenderedPageBreak/>
               <w:fldChar w:fldCharType="begin"/>
             </w:r>
             <w:r>
               <w:instrText xml:space="preserve"> MERGEFIELD "mobilitySP_WellnessPartner" </w:instrText>
-            </w:r>
-            <w:r>
-              <w:fldChar w:fldCharType="separate"/>
-            </w:r>
-            <w:r>
-              <w:rPr>
-                <w:noProof/>
-              </w:rPr>
-              <w:t>«mobilitySP_WellnessPartner»</w:t>
             </w:r>
             <w:r>
               <w:rPr>
@@ -4762,6 +4454,7 @@
                 <w:b/>
                 <w:bCs/>
               </w:rPr>
+              <w:lastRenderedPageBreak/>
               <w:t>RESPITE</w:t>
             </w:r>
             <w:r>
@@ -4778,15 +4471,6 @@
             </w:r>
             <w:r>
               <w:instrText xml:space="preserve"> MERGEFIELD "carerSupportPlanFactors" </w:instrText>
-            </w:r>
-            <w:r>
-              <w:fldChar w:fldCharType="separate"/>
-            </w:r>
-            <w:r>
-              <w:rPr>
-                <w:noProof/>
-              </w:rPr>
-              <w:t>«carerSupportPlanFactors»</w:t>
             </w:r>
             <w:r>
               <w:rPr>
@@ -4812,15 +4496,6 @@
               <w:instrText xml:space="preserve"> MERGEFIELD "carerSupportPlanGoals" </w:instrText>
             </w:r>
             <w:r>
-              <w:fldChar w:fldCharType="separate"/>
-            </w:r>
-            <w:r>
-              <w:rPr>
-                <w:noProof/>
-              </w:rPr>
-              <w:t>«carerSupportPlanGoals»</w:t>
-            </w:r>
-            <w:r>
               <w:rPr>
                 <w:noProof/>
               </w:rPr>
@@ -4844,15 +4519,6 @@
               <w:instrText xml:space="preserve"> MERGEFIELD "carerSP_CLient" </w:instrText>
             </w:r>
             <w:r>
-              <w:fldChar w:fldCharType="separate"/>
-            </w:r>
-            <w:r>
-              <w:rPr>
-                <w:noProof/>
-              </w:rPr>
-              <w:t>«carerSP_CLient»</w:t>
-            </w:r>
-            <w:r>
               <w:rPr>
                 <w:noProof/>
               </w:rPr>
@@ -4876,15 +4542,6 @@
               <w:instrText xml:space="preserve"> MERGEFIELD "carerSupportPlanInterventions" </w:instrText>
             </w:r>
             <w:r>
-              <w:fldChar w:fldCharType="separate"/>
-            </w:r>
-            <w:r>
-              <w:rPr>
-                <w:noProof/>
-              </w:rPr>
-              <w:t>«carerSupportPlanInterventions»</w:t>
-            </w:r>
-            <w:r>
               <w:rPr>
                 <w:noProof/>
               </w:rPr>
@@ -4906,15 +4563,6 @@
             </w:r>
             <w:r>
               <w:instrText xml:space="preserve"> MERGEFIELD "carerSP_WellnessPartner" </w:instrText>
-            </w:r>
-            <w:r>
-              <w:fldChar w:fldCharType="separate"/>
-            </w:r>
-            <w:r>
-              <w:rPr>
-                <w:noProof/>
-              </w:rPr>
-              <w:t>«carerSP_WellnessPartner»</w:t>
             </w:r>
             <w:r>
               <w:rPr>
@@ -5520,27 +5168,14 @@
             </w:tcBorders>
           </w:tcPr>
           <w:p>
-            <w:r>
-              <w:fldChar w:fldCharType="begin"/>
-            </w:r>
-            <w:r>
-              <w:instrText xml:space="preserve"> MERGEFIELD "mondayAM" </w:instrText>
-            </w:r>
-            <w:r>
-              <w:fldChar w:fldCharType="separate"/>
-            </w:r>
-            <w:r>
-              <w:rPr>
-                <w:noProof/>
-              </w:rPr>
-              <w:t>«mondayAM»</w:t>
-            </w:r>
-            <w:r>
-              <w:rPr>
-                <w:noProof/>
-              </w:rPr>
-              <w:fldChar w:fldCharType="end"/>
-            </w:r>
+            <w:fldSimple w:instr=" MERGEFIELD &quot;mondayAM&quot; ">
+              <w:r>
+                <w:rPr>
+                  <w:noProof/>
+                </w:rPr>
+                <w:t>In Home Service 2 hours</w:t>
+              </w:r>
+            </w:fldSimple>
           </w:p>
         </w:tc>
         <w:tc>
@@ -5552,27 +5187,14 @@
             </w:tcBorders>
           </w:tcPr>
           <w:p>
-            <w:r>
-              <w:fldChar w:fldCharType="begin"/>
-            </w:r>
-            <w:r>
-              <w:instrText xml:space="preserve"> MERGEFIELD "tuesdayAM" </w:instrText>
-            </w:r>
-            <w:r>
-              <w:fldChar w:fldCharType="separate"/>
-            </w:r>
-            <w:r>
-              <w:rPr>
-                <w:noProof/>
-              </w:rPr>
-              <w:t>«tuesdayAM»</w:t>
-            </w:r>
-            <w:r>
-              <w:rPr>
-                <w:noProof/>
-              </w:rPr>
-              <w:fldChar w:fldCharType="end"/>
-            </w:r>
+            <w:fldSimple w:instr=" MERGEFIELD &quot;tuesdayAM&quot; ">
+              <w:r>
+                <w:rPr>
+                  <w:noProof/>
+                </w:rPr>
+                <w:t>Cleaning service 1 hour fortnight</w:t>
+              </w:r>
+            </w:fldSimple>
           </w:p>
         </w:tc>
         <w:tc>
@@ -5584,27 +5206,14 @@
             </w:tcBorders>
           </w:tcPr>
           <w:p>
-            <w:r>
-              <w:fldChar w:fldCharType="begin"/>
-            </w:r>
-            <w:r>
-              <w:instrText xml:space="preserve"> MERGEFIELD "wednesdayAM" </w:instrText>
-            </w:r>
-            <w:r>
-              <w:fldChar w:fldCharType="separate"/>
-            </w:r>
-            <w:r>
-              <w:rPr>
-                <w:noProof/>
-              </w:rPr>
-              <w:t>«wednesdayAM»</w:t>
-            </w:r>
-            <w:r>
-              <w:rPr>
-                <w:noProof/>
-              </w:rPr>
-              <w:fldChar w:fldCharType="end"/>
-            </w:r>
+            <w:fldSimple w:instr=" MERGEFIELD &quot;wednesdayAM&quot; ">
+              <w:r>
+                <w:rPr>
+                  <w:noProof/>
+                </w:rPr>
+                <w:t>Fortnightly shop by list 2 hours/alternate f/n 1 hour In Home Service</w:t>
+              </w:r>
+            </w:fldSimple>
           </w:p>
         </w:tc>
         <w:tc>
@@ -5616,27 +5225,14 @@
             </w:tcBorders>
           </w:tcPr>
           <w:p>
-            <w:r>
-              <w:fldChar w:fldCharType="begin"/>
-            </w:r>
-            <w:r>
-              <w:instrText xml:space="preserve"> MERGEFIELD "thursdayAM" </w:instrText>
-            </w:r>
-            <w:r>
-              <w:fldChar w:fldCharType="separate"/>
-            </w:r>
-            <w:r>
-              <w:rPr>
-                <w:noProof/>
-              </w:rPr>
-              <w:t>«thursdayAM»</w:t>
-            </w:r>
-            <w:r>
-              <w:rPr>
-                <w:noProof/>
-              </w:rPr>
-              <w:fldChar w:fldCharType="end"/>
-            </w:r>
+            <w:fldSimple w:instr=" MERGEFIELD &quot;thursdayAM&quot; ">
+              <w:r>
+                <w:rPr>
+                  <w:noProof/>
+                </w:rPr>
+                <w:t>2 hours SS service.</w:t>
+              </w:r>
+            </w:fldSimple>
           </w:p>
         </w:tc>
         <w:tc>
@@ -5648,27 +5244,14 @@
             </w:tcBorders>
           </w:tcPr>
           <w:p>
-            <w:r>
-              <w:fldChar w:fldCharType="begin"/>
-            </w:r>
-            <w:r>
-              <w:instrText xml:space="preserve"> MERGEFIELD "fridayAM" </w:instrText>
-            </w:r>
-            <w:r>
-              <w:fldChar w:fldCharType="separate"/>
-            </w:r>
-            <w:r>
-              <w:rPr>
-                <w:noProof/>
-              </w:rPr>
-              <w:t>«fridayAM»</w:t>
-            </w:r>
-            <w:r>
-              <w:rPr>
-                <w:noProof/>
-              </w:rPr>
-              <w:fldChar w:fldCharType="end"/>
-            </w:r>
+            <w:fldSimple w:instr=" MERGEFIELD &quot;fridayAM&quot; ">
+              <w:r>
+                <w:rPr>
+                  <w:noProof/>
+                </w:rPr>
+                <w:t>In Home Service 1 hours</w:t>
+              </w:r>
+            </w:fldSimple>
           </w:p>
         </w:tc>
         <w:tc>
@@ -5687,15 +5270,6 @@
               <w:instrText xml:space="preserve"> MERGEFIELD "saturdayAM" </w:instrText>
             </w:r>
             <w:r>
-              <w:fldChar w:fldCharType="separate"/>
-            </w:r>
-            <w:r>
-              <w:rPr>
-                <w:noProof/>
-              </w:rPr>
-              <w:t>«saturdayAM»</w:t>
-            </w:r>
-            <w:r>
               <w:rPr>
                 <w:noProof/>
               </w:rPr>
@@ -5717,15 +5291,6 @@
             </w:r>
             <w:r>
               <w:instrText xml:space="preserve"> MERGEFIELD "sundayAM" </w:instrText>
-            </w:r>
-            <w:r>
-              <w:fldChar w:fldCharType="separate"/>
-            </w:r>
-            <w:r>
-              <w:rPr>
-                <w:noProof/>
-              </w:rPr>
-              <w:t>«sundayAM»</w:t>
             </w:r>
             <w:r>
               <w:rPr>
@@ -5771,15 +5336,6 @@
               <w:instrText xml:space="preserve"> MERGEFIELD "mondayPM" </w:instrText>
             </w:r>
             <w:r>
-              <w:fldChar w:fldCharType="separate"/>
-            </w:r>
-            <w:r>
-              <w:rPr>
-                <w:noProof/>
-              </w:rPr>
-              <w:t>«mondayPM»</w:t>
-            </w:r>
-            <w:r>
               <w:rPr>
                 <w:noProof/>
               </w:rPr>
@@ -5803,15 +5359,6 @@
               <w:instrText xml:space="preserve"> MERGEFIELD "tuesdayPM" </w:instrText>
             </w:r>
             <w:r>
-              <w:fldChar w:fldCharType="separate"/>
-            </w:r>
-            <w:r>
-              <w:rPr>
-                <w:noProof/>
-              </w:rPr>
-              <w:t>«tuesdayPM»</w:t>
-            </w:r>
-            <w:r>
               <w:rPr>
                 <w:noProof/>
               </w:rPr>
@@ -5828,27 +5375,14 @@
             </w:tcBorders>
           </w:tcPr>
           <w:p>
-            <w:r>
-              <w:fldChar w:fldCharType="begin"/>
-            </w:r>
-            <w:r>
-              <w:instrText xml:space="preserve"> MERGEFIELD "wednesdayPM" </w:instrText>
-            </w:r>
-            <w:r>
-              <w:fldChar w:fldCharType="separate"/>
-            </w:r>
-            <w:r>
-              <w:rPr>
-                <w:noProof/>
-              </w:rPr>
-              <w:t>«wednesdayPM»</w:t>
-            </w:r>
-            <w:r>
-              <w:rPr>
-                <w:noProof/>
-              </w:rPr>
-              <w:fldChar w:fldCharType="end"/>
-            </w:r>
+            <w:fldSimple w:instr=" MERGEFIELD &quot;wednesdayPM&quot; ">
+              <w:r>
+                <w:rPr>
+                  <w:noProof/>
+                </w:rPr>
+                <w:t>2 hour f/n SS / alt f/n 1 hour SS/DA (shop by list and run errands)</w:t>
+              </w:r>
+            </w:fldSimple>
           </w:p>
         </w:tc>
         <w:tc>
@@ -5867,15 +5401,6 @@
               <w:instrText xml:space="preserve"> MERGEFIELD "thursdayPM" </w:instrText>
             </w:r>
             <w:r>
-              <w:fldChar w:fldCharType="separate"/>
-            </w:r>
-            <w:r>
-              <w:rPr>
-                <w:noProof/>
-              </w:rPr>
-              <w:t>«thursdayPM»</w:t>
-            </w:r>
-            <w:r>
               <w:rPr>
                 <w:noProof/>
               </w:rPr>
@@ -5899,15 +5424,6 @@
               <w:instrText xml:space="preserve"> MERGEFIELD "fridayPM" </w:instrText>
             </w:r>
             <w:r>
-              <w:fldChar w:fldCharType="separate"/>
-            </w:r>
-            <w:r>
-              <w:rPr>
-                <w:noProof/>
-              </w:rPr>
-              <w:t>«fridayPM»</w:t>
-            </w:r>
-            <w:r>
               <w:rPr>
                 <w:noProof/>
               </w:rPr>
@@ -5931,15 +5447,6 @@
               <w:instrText xml:space="preserve"> MERGEFIELD "saturdayPM" </w:instrText>
             </w:r>
             <w:r>
-              <w:fldChar w:fldCharType="separate"/>
-            </w:r>
-            <w:r>
-              <w:rPr>
-                <w:noProof/>
-              </w:rPr>
-              <w:t>«saturdayPM»</w:t>
-            </w:r>
-            <w:r>
               <w:rPr>
                 <w:noProof/>
               </w:rPr>
@@ -5960,19 +5467,7 @@
               <w:fldChar w:fldCharType="begin"/>
             </w:r>
             <w:r>
-              <w:instrText xml:space="preserve"> MERGEFIELD </w:instrText>
-            </w:r>
-            <w:r>
-              <w:instrText xml:space="preserve">"sundayPM" </w:instrText>
-            </w:r>
-            <w:r>
-              <w:fldChar w:fldCharType="separate"/>
-            </w:r>
-            <w:r>
-              <w:rPr>
-                <w:noProof/>
-              </w:rPr>
-              <w:t>«sundayPM»</w:t>
+              <w:instrText xml:space="preserve"> MERGEFIELD "sundayPM" </w:instrText>
             </w:r>
             <w:r>
               <w:rPr>
@@ -6018,15 +5513,6 @@
               <w:instrText xml:space="preserve"> MERGEFIELD "mondayEve" </w:instrText>
             </w:r>
             <w:r>
-              <w:fldChar w:fldCharType="separate"/>
-            </w:r>
-            <w:r>
-              <w:rPr>
-                <w:noProof/>
-              </w:rPr>
-              <w:t>«mondayEve»</w:t>
-            </w:r>
-            <w:r>
               <w:rPr>
                 <w:noProof/>
               </w:rPr>
@@ -6050,15 +5536,6 @@
               <w:instrText xml:space="preserve"> MERGEFIELD "tuesdayEve" </w:instrText>
             </w:r>
             <w:r>
-              <w:fldChar w:fldCharType="separate"/>
-            </w:r>
-            <w:r>
-              <w:rPr>
-                <w:noProof/>
-              </w:rPr>
-              <w:t>«tuesdayEve»</w:t>
-            </w:r>
-            <w:r>
               <w:rPr>
                 <w:noProof/>
               </w:rPr>
@@ -6082,15 +5559,6 @@
               <w:instrText xml:space="preserve"> MERGEFIELD "wednesdayEve" </w:instrText>
             </w:r>
             <w:r>
-              <w:fldChar w:fldCharType="separate"/>
-            </w:r>
-            <w:r>
-              <w:rPr>
-                <w:noProof/>
-              </w:rPr>
-              <w:t>«wednesdayEve»</w:t>
-            </w:r>
-            <w:r>
               <w:rPr>
                 <w:noProof/>
               </w:rPr>
@@ -6114,15 +5582,6 @@
               <w:instrText xml:space="preserve"> MERGEFIELD "thursdayEve" </w:instrText>
             </w:r>
             <w:r>
-              <w:fldChar w:fldCharType="separate"/>
-            </w:r>
-            <w:r>
-              <w:rPr>
-                <w:noProof/>
-              </w:rPr>
-              <w:t>«thursdayEve»</w:t>
-            </w:r>
-            <w:r>
               <w:rPr>
                 <w:noProof/>
               </w:rPr>
@@ -6146,15 +5605,6 @@
               <w:instrText xml:space="preserve"> MERGEFIELD "fridayEve" </w:instrText>
             </w:r>
             <w:r>
-              <w:fldChar w:fldCharType="separate"/>
-            </w:r>
-            <w:r>
-              <w:rPr>
-                <w:noProof/>
-              </w:rPr>
-              <w:t>«fridayEve»</w:t>
-            </w:r>
-            <w:r>
               <w:rPr>
                 <w:noProof/>
               </w:rPr>
@@ -6178,15 +5628,6 @@
               <w:instrText xml:space="preserve"> MERGEFIELD "saturdayEve" </w:instrText>
             </w:r>
             <w:r>
-              <w:fldChar w:fldCharType="separate"/>
-            </w:r>
-            <w:r>
-              <w:rPr>
-                <w:noProof/>
-              </w:rPr>
-              <w:t>«saturdayEve»</w:t>
-            </w:r>
-            <w:r>
               <w:rPr>
                 <w:noProof/>
               </w:rPr>
@@ -6208,15 +5649,6 @@
             </w:r>
             <w:r>
               <w:instrText xml:space="preserve"> MERGEFIELD sundayEve </w:instrText>
-            </w:r>
-            <w:r>
-              <w:fldChar w:fldCharType="separate"/>
-            </w:r>
-            <w:r>
-              <w:rPr>
-                <w:noProof/>
-              </w:rPr>
-              <w:t>«sundayEve»</w:t>
             </w:r>
             <w:r>
               <w:rPr>
@@ -6969,7 +6401,7 @@
             <w:rPr>
               <w:noProof/>
             </w:rPr>
-            <w:t>21/12/2022</w:t>
+            <w:t>28/12/2022</w:t>
           </w:r>
           <w:r>
             <w:fldChar w:fldCharType="end"/>
@@ -7026,27 +6458,14 @@
           <w:r>
             <w:t xml:space="preserve"> of </w:t>
           </w:r>
-          <w:r>
-            <w:fldChar w:fldCharType="begin"/>
-          </w:r>
-          <w:r>
-            <w:instrText xml:space="preserve"> NUMPAGES  \* Arabic  \* MERGEFORMAT </w:instrText>
-          </w:r>
-          <w:r>
-            <w:fldChar w:fldCharType="separate"/>
-          </w:r>
-          <w:r>
-            <w:rPr>
-              <w:noProof/>
-            </w:rPr>
-            <w:t>9</w:t>
-          </w:r>
-          <w:r>
-            <w:rPr>
-              <w:noProof/>
-            </w:rPr>
-            <w:fldChar w:fldCharType="end"/>
-          </w:r>
+          <w:fldSimple w:instr=" NUMPAGES  \* Arabic  \* MERGEFORMAT ">
+            <w:r>
+              <w:rPr>
+                <w:noProof/>
+              </w:rPr>
+              <w:t>9</w:t>
+            </w:r>
+          </w:fldSimple>
         </w:p>
       </w:tc>
     </w:tr>
@@ -7373,7 +6792,7 @@
               <w:rFonts w:asciiTheme="minorHAnsi" w:hAnsiTheme="minorHAnsi"/>
               <w:noProof/>
             </w:rPr>
-            <w:t>«dateOfBirth»</w:t>
+            <w:t>30/05/1952</w:t>
           </w:r>
           <w:r>
             <w:rPr>
@@ -7436,7 +6855,7 @@
               <w:rFonts w:asciiTheme="minorHAnsi" w:hAnsiTheme="minorHAnsi"/>
               <w:noProof/>
             </w:rPr>
-            <w:t>«firstName»</w:t>
+            <w:t>Kathleen</w:t>
           </w:r>
           <w:r>
             <w:rPr>
@@ -7473,7 +6892,7 @@
               <w:rFonts w:asciiTheme="minorHAnsi" w:hAnsiTheme="minorHAnsi"/>
               <w:noProof/>
             </w:rPr>
-            <w:t>«surname»</w:t>
+            <w:t>Wilding</w:t>
           </w:r>
           <w:r>
             <w:rPr>
@@ -7546,7 +6965,7 @@
               <w:sz w:val="16"/>
               <w:szCs w:val="16"/>
             </w:rPr>
-            <w:t>21/12/2022</w:t>
+            <w:t>28/12/2022</w:t>
           </w:r>
           <w:r>
             <w:rPr>
@@ -7782,7 +7201,7 @@
         <v:path o:extrusionok="f" gradientshapeok="t" o:connecttype="rect"/>
         <o:lock v:ext="edit" aspectratio="t"/>
       </v:shapetype>
-      <v:shape id="_x0000_i1317" type="#_x0000_t75" style="width:11.4pt;height:11.4pt" o:bullet="t">
+      <v:shape id="_x0000_i1026" type="#_x0000_t75" style="width:11.35pt;height:11.35pt" o:bullet="t">
         <v:imagedata r:id="rId1" o:title="mso3683"/>
       </v:shape>
     </w:pict>
@@ -11578,14 +10997,12 @@
 </file>
 
 <file path=customXml/item3.xml><?xml version="1.0" encoding="utf-8"?>
-<p:properties xmlns:p="http://schemas.microsoft.com/office/2006/metadata/properties" xmlns:xsi="http://www.w3.org/2001/XMLSchema-instance" xmlns:pc="http://schemas.microsoft.com/office/infopath/2007/PartnerControls">
-  <documentManagement>
-    <PublishingExpirationDate xmlns="http://schemas.microsoft.com/sharepoint/v3" xsi:nil="true"/>
-    <Documenttype2 xmlns="0ce37e29-1057-4d1e-8fe4-135ae9ef8a58">Form</Documenttype2>
-    <PublishingStartDate xmlns="http://schemas.microsoft.com/sharepoint/v3" xsi:nil="true"/>
-    <DocumentType xmlns="0ce37e29-1057-4d1e-8fe4-135ae9ef8a58">Home Care</DocumentType>
-  </documentManagement>
-</p:properties>
+<?mso-contentType ?>
+<FormTemplates xmlns="http://schemas.microsoft.com/sharepoint/v3/contenttype/forms">
+  <Display>DocumentLibraryForm</Display>
+  <Edit>DocumentLibraryForm</Edit>
+  <New>DocumentLibraryForm</New>
+</FormTemplates>
 </file>
 
 <file path=customXml/item4.xml><?xml version="1.0" encoding="utf-8"?>
@@ -11779,12 +11196,14 @@
 </file>
 
 <file path=customXml/item5.xml><?xml version="1.0" encoding="utf-8"?>
-<?mso-contentType ?>
-<FormTemplates xmlns="http://schemas.microsoft.com/sharepoint/v3/contenttype/forms">
-  <Display>DocumentLibraryForm</Display>
-  <Edit>DocumentLibraryForm</Edit>
-  <New>DocumentLibraryForm</New>
-</FormTemplates>
+<p:properties xmlns:p="http://schemas.microsoft.com/office/2006/metadata/properties" xmlns:xsi="http://www.w3.org/2001/XMLSchema-instance" xmlns:pc="http://schemas.microsoft.com/office/infopath/2007/PartnerControls">
+  <documentManagement>
+    <PublishingExpirationDate xmlns="http://schemas.microsoft.com/sharepoint/v3" xsi:nil="true"/>
+    <Documenttype2 xmlns="0ce37e29-1057-4d1e-8fe4-135ae9ef8a58">Form</Documenttype2>
+    <PublishingStartDate xmlns="http://schemas.microsoft.com/sharepoint/v3" xsi:nil="true"/>
+    <DocumentType xmlns="0ce37e29-1057-4d1e-8fe4-135ae9ef8a58">Home Care</DocumentType>
+  </documentManagement>
+</p:properties>
 </file>
 
 <file path=customXml/itemProps1.xml><?xml version="1.0" encoding="utf-8"?>
@@ -11804,12 +11223,9 @@
 </file>
 
 <file path=customXml/itemProps3.xml><?xml version="1.0" encoding="utf-8"?>
-<ds:datastoreItem xmlns:ds="http://schemas.openxmlformats.org/officeDocument/2006/customXml" ds:itemID="{F6A53EED-9433-4BF9-949D-52F6BA3CB7EA}">
+<ds:datastoreItem xmlns:ds="http://schemas.openxmlformats.org/officeDocument/2006/customXml" ds:itemID="{7EB57670-54EC-4AB7-AFAD-B68C046CA870}">
   <ds:schemaRefs>
-    <ds:schemaRef ds:uri="http://schemas.microsoft.com/office/2006/metadata/properties"/>
-    <ds:schemaRef ds:uri="http://schemas.microsoft.com/office/infopath/2007/PartnerControls"/>
-    <ds:schemaRef ds:uri="http://schemas.microsoft.com/sharepoint/v3"/>
-    <ds:schemaRef ds:uri="0ce37e29-1057-4d1e-8fe4-135ae9ef8a58"/>
+    <ds:schemaRef ds:uri="http://schemas.microsoft.com/sharepoint/v3/contenttype/forms"/>
   </ds:schemaRefs>
 </ds:datastoreItem>
 </file>
@@ -11834,9 +11250,12 @@
 </file>
 
 <file path=customXml/itemProps5.xml><?xml version="1.0" encoding="utf-8"?>
-<ds:datastoreItem xmlns:ds="http://schemas.openxmlformats.org/officeDocument/2006/customXml" ds:itemID="{7EB57670-54EC-4AB7-AFAD-B68C046CA870}">
+<ds:datastoreItem xmlns:ds="http://schemas.openxmlformats.org/officeDocument/2006/customXml" ds:itemID="{F6A53EED-9433-4BF9-949D-52F6BA3CB7EA}">
   <ds:schemaRefs>
-    <ds:schemaRef ds:uri="http://schemas.microsoft.com/sharepoint/v3/contenttype/forms"/>
+    <ds:schemaRef ds:uri="http://schemas.microsoft.com/office/2006/metadata/properties"/>
+    <ds:schemaRef ds:uri="http://schemas.microsoft.com/office/infopath/2007/PartnerControls"/>
+    <ds:schemaRef ds:uri="http://schemas.microsoft.com/sharepoint/v3"/>
+    <ds:schemaRef ds:uri="0ce37e29-1057-4d1e-8fe4-135ae9ef8a58"/>
   </ds:schemaRefs>
 </ds:datastoreItem>
 </file>
</xml_diff>

<commit_message>
update mail merge doc
</commit_message>
<xml_diff>
--- a/merge/HCP Client Care Plan (current) Blank Template.docx
+++ b/merge/HCP Client Care Plan (current) Blank Template.docx
@@ -14,7 +14,23 @@
           <w:rFonts w:asciiTheme="minorHAnsi" w:hAnsiTheme="minorHAnsi"/>
           <w:szCs w:val="24"/>
         </w:rPr>
-        <w:t>Complete relevant sections of the support plan as they relate to the client; blank sections indicate that support is not provided. Make a note to refer to medication plan, clinical/complex care plan or other specific plan.</w:t>
+        <w:t xml:space="preserve">Complete relevant sections of the support plan as they relate to the client; blank sections indicate that support is not provided. Make a note to refer to medication plan, clinical/complex care plan or </w:t>
+      </w:r>
+      <w:proofErr w:type="gramStart"/>
+      <w:r>
+        <w:rPr>
+          <w:rFonts w:asciiTheme="minorHAnsi" w:hAnsiTheme="minorHAnsi"/>
+          <w:szCs w:val="24"/>
+        </w:rPr>
+        <w:t>other</w:t>
+      </w:r>
+      <w:proofErr w:type="gramEnd"/>
+      <w:r>
+        <w:rPr>
+          <w:rFonts w:asciiTheme="minorHAnsi" w:hAnsiTheme="minorHAnsi"/>
+          <w:szCs w:val="24"/>
+        </w:rPr>
+        <w:t xml:space="preserve"> specific plan.</w:t>
       </w:r>
     </w:p>
     <w:tbl>
@@ -104,7 +120,7 @@
                 <w:rFonts w:asciiTheme="minorHAnsi" w:hAnsiTheme="minorHAnsi"/>
                 <w:noProof/>
               </w:rPr>
-              <w:t>04/07/1929</w:t>
+              <w:t>10370</w:t>
             </w:r>
             <w:r>
               <w:rPr>
@@ -168,7 +184,7 @@
                 <w:rFonts w:asciiTheme="minorHAnsi" w:hAnsiTheme="minorHAnsi"/>
                 <w:noProof/>
               </w:rPr>
-              <w:t>Sophie</w:t>
+              <w:t>Doris</w:t>
             </w:r>
             <w:r>
               <w:rPr>
@@ -205,7 +221,7 @@
                 <w:rFonts w:asciiTheme="minorHAnsi" w:hAnsiTheme="minorHAnsi"/>
                 <w:noProof/>
               </w:rPr>
-              <w:t>Soulos</w:t>
+              <w:t>Haycock</w:t>
             </w:r>
             <w:r>
               <w:rPr>
@@ -269,7 +285,7 @@
                 <w:rFonts w:asciiTheme="minorHAnsi" w:hAnsiTheme="minorHAnsi"/>
                 <w:noProof/>
               </w:rPr>
-              <w:t>9/01/2023</w:t>
+              <w:t>10/01/2023</w:t>
             </w:r>
             <w:r>
               <w:rPr>
@@ -356,7 +372,6 @@
               <w:pStyle w:val="FormFont2"/>
               <w:rPr>
                 <w:rFonts w:asciiTheme="minorHAnsi" w:hAnsiTheme="minorHAnsi"/>
-                <w:noProof/>
               </w:rPr>
             </w:pPr>
             <w:r>
@@ -389,7 +404,13 @@
                 <w:rFonts w:asciiTheme="minorHAnsi" w:hAnsiTheme="minorHAnsi"/>
                 <w:noProof/>
               </w:rPr>
-              <w:t>Sophie has lived in the Bunbury area for her whole life.</w:t>
+              <w:t>Mrs Haycock has lived in Bunbury since 1960.  She has worked as a cleaner at TAFE.  Doris's husband passed away over 5 years ago.  Doris has 4 daughters, 2 sons, 18 grandchildren and 30 great grandchildren.</w:t>
+            </w:r>
+            <w:r>
+              <w:rPr>
+                <w:rFonts w:asciiTheme="minorHAnsi" w:hAnsiTheme="minorHAnsi"/>
+              </w:rPr>
+              <w:fldChar w:fldCharType="end"/>
             </w:r>
           </w:p>
           <w:p>
@@ -403,9 +424,34 @@
             <w:r>
               <w:rPr>
                 <w:rFonts w:asciiTheme="minorHAnsi" w:hAnsiTheme="minorHAnsi"/>
-                <w:noProof/>
-              </w:rPr>
-              <w:t>Sophie’s husband Emmanuel passed away in 2014.</w:t>
+              </w:rPr>
+              <w:fldChar w:fldCharType="begin"/>
+            </w:r>
+            <w:r>
+              <w:rPr>
+                <w:rFonts w:asciiTheme="minorHAnsi" w:hAnsiTheme="minorHAnsi"/>
+              </w:rPr>
+              <w:instrText xml:space="preserve"> MERGEFIELD  importantPeople \b "Important People: " </w:instrText>
+            </w:r>
+            <w:r>
+              <w:rPr>
+                <w:rFonts w:asciiTheme="minorHAnsi" w:hAnsiTheme="minorHAnsi"/>
+              </w:rPr>
+              <w:fldChar w:fldCharType="separate"/>
+            </w:r>
+            <w:r>
+              <w:rPr>
+                <w:rFonts w:asciiTheme="minorHAnsi" w:hAnsiTheme="minorHAnsi"/>
+                <w:noProof/>
+              </w:rPr>
+              <w:t xml:space="preserve">Important People: </w:t>
+            </w:r>
+            <w:r>
+              <w:rPr>
+                <w:rFonts w:asciiTheme="minorHAnsi" w:hAnsiTheme="minorHAnsi"/>
+                <w:noProof/>
+              </w:rPr>
+              <w:t>Mrs Haycock's family are important in her life.</w:t>
             </w:r>
           </w:p>
           <w:p>
@@ -421,7 +467,7 @@
                 <w:rFonts w:asciiTheme="minorHAnsi" w:hAnsiTheme="minorHAnsi"/>
                 <w:noProof/>
               </w:rPr>
-              <w:t>She has two children, a daughter Eleanor and a son Nicholas who both live nearby.</w:t>
+              <w:t>Her daughter Phyllis who lives in Perth and son Robert who lives in Bunbury are her nominated emergency contacts.  Doris family will take it in turns to stay with her so that she has someone living in with her at all times.  Phyllis is Doris' main contact who coordinates care and liaises with Southern Plus.</w:t>
             </w:r>
           </w:p>
           <w:p>
@@ -456,7 +502,7 @@
               <w:rPr>
                 <w:rFonts w:asciiTheme="minorHAnsi" w:hAnsiTheme="minorHAnsi"/>
               </w:rPr>
-              <w:instrText xml:space="preserve"> MERGEFIELD  importantPeople \b "Important People: " </w:instrText>
+              <w:instrText xml:space="preserve"> MERGEFIELD  whatMatters \b "What matters: " </w:instrText>
             </w:r>
             <w:r>
               <w:rPr>
@@ -469,14 +515,14 @@
                 <w:rFonts w:asciiTheme="minorHAnsi" w:hAnsiTheme="minorHAnsi"/>
                 <w:noProof/>
               </w:rPr>
-              <w:t xml:space="preserve">Important People: </w:t>
-            </w:r>
-            <w:r>
-              <w:rPr>
-                <w:rFonts w:asciiTheme="minorHAnsi" w:hAnsiTheme="minorHAnsi"/>
-                <w:noProof/>
-              </w:rPr>
-              <w:t>Sophie has a supportive family. Her son Nicholas lives a few doors down from Sophie and is able to attend meetings and discussions regarding her care.</w:t>
+              <w:t xml:space="preserve">What matters: </w:t>
+            </w:r>
+            <w:r>
+              <w:rPr>
+                <w:rFonts w:asciiTheme="minorHAnsi" w:hAnsiTheme="minorHAnsi"/>
+                <w:noProof/>
+              </w:rPr>
+              <w:t>It is important for Doris to continue to live at home as independently as possible.</w:t>
             </w:r>
           </w:p>
           <w:p>
@@ -484,15 +530,20 @@
               <w:pStyle w:val="FormFont2"/>
               <w:rPr>
                 <w:rFonts w:asciiTheme="minorHAnsi" w:hAnsiTheme="minorHAnsi"/>
-                <w:noProof/>
-              </w:rPr>
-            </w:pPr>
-            <w:r>
-              <w:rPr>
-                <w:rFonts w:asciiTheme="minorHAnsi" w:hAnsiTheme="minorHAnsi"/>
-                <w:noProof/>
-              </w:rPr>
-              <w:t>Sophie’s daughter Eleanor also lives close by and is available for support.</w:t>
+              </w:rPr>
+            </w:pPr>
+            <w:r>
+              <w:rPr>
+                <w:rFonts w:asciiTheme="minorHAnsi" w:hAnsiTheme="minorHAnsi"/>
+                <w:noProof/>
+              </w:rPr>
+              <w:t>It is also important to Doris that she continues with her social activities as much as possible.</w:t>
+            </w:r>
+            <w:r>
+              <w:rPr>
+                <w:rFonts w:asciiTheme="minorHAnsi" w:hAnsiTheme="minorHAnsi"/>
+              </w:rPr>
+              <w:fldChar w:fldCharType="end"/>
             </w:r>
           </w:p>
           <w:p>
@@ -500,8 +551,56 @@
               <w:pStyle w:val="FormFont2"/>
               <w:rPr>
                 <w:rFonts w:asciiTheme="minorHAnsi" w:hAnsiTheme="minorHAnsi"/>
-              </w:rPr>
-            </w:pPr>
+                <w:noProof/>
+              </w:rPr>
+            </w:pPr>
+            <w:r>
+              <w:rPr>
+                <w:rFonts w:asciiTheme="minorHAnsi" w:hAnsiTheme="minorHAnsi"/>
+              </w:rPr>
+              <w:fldChar w:fldCharType="begin"/>
+            </w:r>
+            <w:r>
+              <w:rPr>
+                <w:rFonts w:asciiTheme="minorHAnsi" w:hAnsiTheme="minorHAnsi"/>
+              </w:rPr>
+              <w:instrText xml:space="preserve"> MERGEFIELD  goodDay \b "A good day: " </w:instrText>
+            </w:r>
+            <w:r>
+              <w:rPr>
+                <w:rFonts w:asciiTheme="minorHAnsi" w:hAnsiTheme="minorHAnsi"/>
+              </w:rPr>
+              <w:fldChar w:fldCharType="separate"/>
+            </w:r>
+            <w:r>
+              <w:rPr>
+                <w:rFonts w:asciiTheme="minorHAnsi" w:hAnsiTheme="minorHAnsi"/>
+                <w:noProof/>
+              </w:rPr>
+              <w:t xml:space="preserve">A good day: </w:t>
+            </w:r>
+            <w:r>
+              <w:rPr>
+                <w:rFonts w:asciiTheme="minorHAnsi" w:hAnsiTheme="minorHAnsi"/>
+                <w:noProof/>
+              </w:rPr>
+              <w:t xml:space="preserve">A good day is one where Doris gets to see friends and family.  </w:t>
+            </w:r>
+          </w:p>
+          <w:p>
+            <w:pPr>
+              <w:pStyle w:val="FormFont2"/>
+              <w:rPr>
+                <w:rFonts w:asciiTheme="minorHAnsi" w:hAnsiTheme="minorHAnsi"/>
+              </w:rPr>
+            </w:pPr>
+            <w:r>
+              <w:rPr>
+                <w:rFonts w:asciiTheme="minorHAnsi" w:hAnsiTheme="minorHAnsi"/>
+                <w:noProof/>
+              </w:rPr>
+              <w:t>Doris feels she has had a good day if she has less pain the usual.</w:t>
+            </w:r>
             <w:r>
               <w:rPr>
                 <w:rFonts w:asciiTheme="minorHAnsi" w:hAnsiTheme="minorHAnsi"/>
@@ -514,7 +613,6 @@
               <w:pStyle w:val="FormFont2"/>
               <w:rPr>
                 <w:rFonts w:asciiTheme="minorHAnsi" w:hAnsiTheme="minorHAnsi"/>
-                <w:noProof/>
               </w:rPr>
             </w:pPr>
             <w:r>
@@ -527,7 +625,7 @@
               <w:rPr>
                 <w:rFonts w:asciiTheme="minorHAnsi" w:hAnsiTheme="minorHAnsi"/>
               </w:rPr>
-              <w:instrText xml:space="preserve"> MERGEFIELD  whatMatters \b "What matters: " </w:instrText>
+              <w:instrText xml:space="preserve"> MERGEFIELD  badDay \b "A bad day: " </w:instrText>
             </w:r>
             <w:r>
               <w:rPr>
@@ -540,14 +638,20 @@
                 <w:rFonts w:asciiTheme="minorHAnsi" w:hAnsiTheme="minorHAnsi"/>
                 <w:noProof/>
               </w:rPr>
-              <w:t xml:space="preserve">What matters: </w:t>
-            </w:r>
-            <w:r>
-              <w:rPr>
-                <w:rFonts w:asciiTheme="minorHAnsi" w:hAnsiTheme="minorHAnsi"/>
-                <w:noProof/>
-              </w:rPr>
-              <w:t>It is important to Sophie to continue to live as independently as possible in her own home.</w:t>
+              <w:t xml:space="preserve">A bad day: </w:t>
+            </w:r>
+            <w:r>
+              <w:rPr>
+                <w:rFonts w:asciiTheme="minorHAnsi" w:hAnsiTheme="minorHAnsi"/>
+                <w:noProof/>
+              </w:rPr>
+              <w:t>Doris can feel frustrated and upset when she is unable to do her usual activities due to mobility restriction and pain</w:t>
+            </w:r>
+            <w:r>
+              <w:rPr>
+                <w:rFonts w:asciiTheme="minorHAnsi" w:hAnsiTheme="minorHAnsi"/>
+              </w:rPr>
+              <w:fldChar w:fldCharType="end"/>
             </w:r>
           </w:p>
           <w:p>
@@ -561,9 +665,34 @@
             <w:r>
               <w:rPr>
                 <w:rFonts w:asciiTheme="minorHAnsi" w:hAnsiTheme="minorHAnsi"/>
-                <w:noProof/>
-              </w:rPr>
-              <w:t>Sophie would prefer not to rely too heavily on her family for support as they have their own families and are busy.</w:t>
+              </w:rPr>
+              <w:fldChar w:fldCharType="begin"/>
+            </w:r>
+            <w:r>
+              <w:rPr>
+                <w:rFonts w:asciiTheme="minorHAnsi" w:hAnsiTheme="minorHAnsi"/>
+              </w:rPr>
+              <w:instrText xml:space="preserve"> MERGEFIELD  strengths \b "Strenghths: " </w:instrText>
+            </w:r>
+            <w:r>
+              <w:rPr>
+                <w:rFonts w:asciiTheme="minorHAnsi" w:hAnsiTheme="minorHAnsi"/>
+              </w:rPr>
+              <w:fldChar w:fldCharType="separate"/>
+            </w:r>
+            <w:r>
+              <w:rPr>
+                <w:rFonts w:asciiTheme="minorHAnsi" w:hAnsiTheme="minorHAnsi"/>
+                <w:noProof/>
+              </w:rPr>
+              <w:t xml:space="preserve">Strenghths: </w:t>
+            </w:r>
+            <w:r>
+              <w:rPr>
+                <w:rFonts w:asciiTheme="minorHAnsi" w:hAnsiTheme="minorHAnsi"/>
+                <w:noProof/>
+              </w:rPr>
+              <w:t>Mrs Haycock can mobilise around her home with the aid of a walker.</w:t>
             </w:r>
           </w:p>
           <w:p>
@@ -571,15 +700,20 @@
               <w:pStyle w:val="FormFont2"/>
               <w:rPr>
                 <w:rFonts w:asciiTheme="minorHAnsi" w:hAnsiTheme="minorHAnsi"/>
-                <w:noProof/>
-              </w:rPr>
-            </w:pPr>
-            <w:r>
-              <w:rPr>
-                <w:rFonts w:asciiTheme="minorHAnsi" w:hAnsiTheme="minorHAnsi"/>
-                <w:noProof/>
-              </w:rPr>
-              <w:t>It is important to Sophie to have some flexibility in what she can have done when the SW’s arrive. She will decide daily what support she requires for that service.</w:t>
+              </w:rPr>
+            </w:pPr>
+            <w:r>
+              <w:rPr>
+                <w:rFonts w:asciiTheme="minorHAnsi" w:hAnsiTheme="minorHAnsi"/>
+                <w:noProof/>
+              </w:rPr>
+              <w:t>Doris has excellent family supports</w:t>
+            </w:r>
+            <w:r>
+              <w:rPr>
+                <w:rFonts w:asciiTheme="minorHAnsi" w:hAnsiTheme="minorHAnsi"/>
+              </w:rPr>
+              <w:fldChar w:fldCharType="end"/>
             </w:r>
           </w:p>
           <w:p>
@@ -593,9 +727,34 @@
             <w:r>
               <w:rPr>
                 <w:rFonts w:asciiTheme="minorHAnsi" w:hAnsiTheme="minorHAnsi"/>
-                <w:noProof/>
-              </w:rPr>
-              <w:t>Sophie has identified that it is important to have regular SW’s to provide assistance with some ADL’s, as well as assistance with shopping, transport to appointments, domestic assistance and PC.</w:t>
+              </w:rPr>
+              <w:fldChar w:fldCharType="begin"/>
+            </w:r>
+            <w:r>
+              <w:rPr>
+                <w:rFonts w:asciiTheme="minorHAnsi" w:hAnsiTheme="minorHAnsi"/>
+              </w:rPr>
+              <w:instrText xml:space="preserve"> MERGEFIELD  likesDislikes \b "Likes and dislikes: " </w:instrText>
+            </w:r>
+            <w:r>
+              <w:rPr>
+                <w:rFonts w:asciiTheme="minorHAnsi" w:hAnsiTheme="minorHAnsi"/>
+              </w:rPr>
+              <w:fldChar w:fldCharType="separate"/>
+            </w:r>
+            <w:r>
+              <w:rPr>
+                <w:rFonts w:asciiTheme="minorHAnsi" w:hAnsiTheme="minorHAnsi"/>
+                <w:noProof/>
+              </w:rPr>
+              <w:t xml:space="preserve">Likes and dislikes: </w:t>
+            </w:r>
+            <w:r>
+              <w:rPr>
+                <w:rFonts w:asciiTheme="minorHAnsi" w:hAnsiTheme="minorHAnsi"/>
+                <w:noProof/>
+              </w:rPr>
+              <w:t>Mrs Haycock enjoys doing jigsaw puzzles, crosswords and having visitors.</w:t>
             </w:r>
           </w:p>
           <w:p>
@@ -603,13 +762,15 @@
               <w:pStyle w:val="FormFont2"/>
               <w:rPr>
                 <w:rFonts w:asciiTheme="minorHAnsi" w:hAnsiTheme="minorHAnsi"/>
-              </w:rPr>
-            </w:pPr>
-            <w:r>
-              <w:rPr>
-                <w:rFonts w:asciiTheme="minorHAnsi" w:hAnsiTheme="minorHAnsi"/>
-              </w:rPr>
-              <w:fldChar w:fldCharType="end"/>
+                <w:noProof/>
+              </w:rPr>
+            </w:pPr>
+            <w:r>
+              <w:rPr>
+                <w:rFonts w:asciiTheme="minorHAnsi" w:hAnsiTheme="minorHAnsi"/>
+                <w:noProof/>
+              </w:rPr>
+              <w:t>Mrs Haycock dislikes the Support Workers arriving late or having the times of her service's changed.</w:t>
             </w:r>
           </w:p>
           <w:p>
@@ -617,272 +778,8 @@
               <w:pStyle w:val="FormFont2"/>
               <w:rPr>
                 <w:rFonts w:asciiTheme="minorHAnsi" w:hAnsiTheme="minorHAnsi"/>
-                <w:noProof/>
-              </w:rPr>
-            </w:pPr>
-            <w:r>
-              <w:rPr>
-                <w:rFonts w:asciiTheme="minorHAnsi" w:hAnsiTheme="minorHAnsi"/>
-              </w:rPr>
-              <w:fldChar w:fldCharType="begin"/>
-            </w:r>
-            <w:r>
-              <w:rPr>
-                <w:rFonts w:asciiTheme="minorHAnsi" w:hAnsiTheme="minorHAnsi"/>
-              </w:rPr>
-              <w:instrText xml:space="preserve"> MERGEFIELD  goodDay \b "A good day: " </w:instrText>
-            </w:r>
-            <w:r>
-              <w:rPr>
-                <w:rFonts w:asciiTheme="minorHAnsi" w:hAnsiTheme="minorHAnsi"/>
-              </w:rPr>
-              <w:fldChar w:fldCharType="separate"/>
-            </w:r>
-            <w:r>
-              <w:rPr>
-                <w:rFonts w:asciiTheme="minorHAnsi" w:hAnsiTheme="minorHAnsi"/>
-                <w:noProof/>
-              </w:rPr>
-              <w:t xml:space="preserve">A good day: </w:t>
-            </w:r>
-            <w:r>
-              <w:rPr>
-                <w:rFonts w:asciiTheme="minorHAnsi" w:hAnsiTheme="minorHAnsi"/>
-                <w:noProof/>
-              </w:rPr>
-              <w:t>When Sophie is able to spend time with her family.</w:t>
-            </w:r>
-          </w:p>
-          <w:p>
-            <w:pPr>
-              <w:pStyle w:val="FormFont2"/>
-              <w:rPr>
-                <w:rFonts w:asciiTheme="minorHAnsi" w:hAnsiTheme="minorHAnsi"/>
-                <w:noProof/>
-              </w:rPr>
-            </w:pPr>
-            <w:r>
-              <w:rPr>
-                <w:rFonts w:asciiTheme="minorHAnsi" w:hAnsiTheme="minorHAnsi"/>
-                <w:noProof/>
-              </w:rPr>
-              <w:t>When Sophie is able to get out and about.</w:t>
-            </w:r>
-          </w:p>
-          <w:p>
-            <w:pPr>
-              <w:pStyle w:val="FormFont2"/>
-              <w:rPr>
-                <w:rFonts w:asciiTheme="minorHAnsi" w:hAnsiTheme="minorHAnsi"/>
-              </w:rPr>
-            </w:pPr>
-            <w:r>
-              <w:rPr>
-                <w:rFonts w:asciiTheme="minorHAnsi" w:hAnsiTheme="minorHAnsi"/>
-                <w:noProof/>
-              </w:rPr>
-              <w:t>When Sophie has only a little or no pain.</w:t>
-            </w:r>
-            <w:r>
-              <w:rPr>
-                <w:rFonts w:asciiTheme="minorHAnsi" w:hAnsiTheme="minorHAnsi"/>
-              </w:rPr>
-              <w:fldChar w:fldCharType="end"/>
-            </w:r>
-          </w:p>
-          <w:p>
-            <w:pPr>
-              <w:pStyle w:val="FormFont2"/>
-              <w:rPr>
-                <w:rFonts w:asciiTheme="minorHAnsi" w:hAnsiTheme="minorHAnsi"/>
-                <w:noProof/>
-              </w:rPr>
-            </w:pPr>
-            <w:r>
-              <w:rPr>
-                <w:rFonts w:asciiTheme="minorHAnsi" w:hAnsiTheme="minorHAnsi"/>
-              </w:rPr>
-              <w:fldChar w:fldCharType="begin"/>
-            </w:r>
-            <w:r>
-              <w:rPr>
-                <w:rFonts w:asciiTheme="minorHAnsi" w:hAnsiTheme="minorHAnsi"/>
-              </w:rPr>
-              <w:instrText xml:space="preserve"> MERGEFIELD  badDay \b "A bad day: " </w:instrText>
-            </w:r>
-            <w:r>
-              <w:rPr>
-                <w:rFonts w:asciiTheme="minorHAnsi" w:hAnsiTheme="minorHAnsi"/>
-              </w:rPr>
-              <w:fldChar w:fldCharType="separate"/>
-            </w:r>
-            <w:r>
-              <w:rPr>
-                <w:rFonts w:asciiTheme="minorHAnsi" w:hAnsiTheme="minorHAnsi"/>
-                <w:noProof/>
-              </w:rPr>
-              <w:t xml:space="preserve">A bad day: </w:t>
-            </w:r>
-            <w:r>
-              <w:rPr>
-                <w:rFonts w:asciiTheme="minorHAnsi" w:hAnsiTheme="minorHAnsi"/>
-                <w:noProof/>
-              </w:rPr>
-              <w:t>When Sophie is feeling isolated and lonely.</w:t>
-            </w:r>
-          </w:p>
-          <w:p>
-            <w:pPr>
-              <w:pStyle w:val="FormFont2"/>
-              <w:rPr>
-                <w:rFonts w:asciiTheme="minorHAnsi" w:hAnsiTheme="minorHAnsi"/>
-                <w:noProof/>
-              </w:rPr>
-            </w:pPr>
-            <w:r>
-              <w:rPr>
-                <w:rFonts w:asciiTheme="minorHAnsi" w:hAnsiTheme="minorHAnsi"/>
-                <w:noProof/>
-              </w:rPr>
-              <w:t>When Sophie is having increased pain and feels she is less able to complete  her ADL’s independently.</w:t>
-            </w:r>
-          </w:p>
-          <w:p>
-            <w:pPr>
-              <w:pStyle w:val="FormFont2"/>
-              <w:rPr>
-                <w:rFonts w:asciiTheme="minorHAnsi" w:hAnsiTheme="minorHAnsi"/>
-              </w:rPr>
-            </w:pPr>
-            <w:r>
-              <w:rPr>
-                <w:rFonts w:asciiTheme="minorHAnsi" w:hAnsiTheme="minorHAnsi"/>
-              </w:rPr>
-              <w:fldChar w:fldCharType="end"/>
-            </w:r>
-          </w:p>
-          <w:p>
-            <w:pPr>
-              <w:pStyle w:val="FormFont2"/>
-              <w:rPr>
-                <w:rFonts w:asciiTheme="minorHAnsi" w:hAnsiTheme="minorHAnsi"/>
-                <w:noProof/>
-              </w:rPr>
-            </w:pPr>
-            <w:r>
-              <w:rPr>
-                <w:rFonts w:asciiTheme="minorHAnsi" w:hAnsiTheme="minorHAnsi"/>
-              </w:rPr>
-              <w:fldChar w:fldCharType="begin"/>
-            </w:r>
-            <w:r>
-              <w:rPr>
-                <w:rFonts w:asciiTheme="minorHAnsi" w:hAnsiTheme="minorHAnsi"/>
-              </w:rPr>
-              <w:instrText xml:space="preserve"> MERGEFIELD  strengths \b "Strenghths: " </w:instrText>
-            </w:r>
-            <w:r>
-              <w:rPr>
-                <w:rFonts w:asciiTheme="minorHAnsi" w:hAnsiTheme="minorHAnsi"/>
-              </w:rPr>
-              <w:fldChar w:fldCharType="separate"/>
-            </w:r>
-            <w:r>
-              <w:rPr>
-                <w:rFonts w:asciiTheme="minorHAnsi" w:hAnsiTheme="minorHAnsi"/>
-                <w:noProof/>
-              </w:rPr>
-              <w:t xml:space="preserve">Strenghths: </w:t>
-            </w:r>
-            <w:r>
-              <w:rPr>
-                <w:rFonts w:asciiTheme="minorHAnsi" w:hAnsiTheme="minorHAnsi"/>
-                <w:noProof/>
-              </w:rPr>
-              <w:t>Sophie is independent with transfers and mobility, she uses a walking frame at all times.</w:t>
-            </w:r>
-          </w:p>
-          <w:p>
-            <w:pPr>
-              <w:pStyle w:val="FormFont2"/>
-              <w:rPr>
-                <w:rFonts w:asciiTheme="minorHAnsi" w:hAnsiTheme="minorHAnsi"/>
-                <w:noProof/>
-              </w:rPr>
-            </w:pPr>
-            <w:r>
-              <w:rPr>
-                <w:rFonts w:asciiTheme="minorHAnsi" w:hAnsiTheme="minorHAnsi"/>
-                <w:noProof/>
-              </w:rPr>
-              <w:t>She is independent with eating, drinking and oral hygiene.</w:t>
-            </w:r>
-          </w:p>
-          <w:p>
-            <w:pPr>
-              <w:pStyle w:val="FormFont2"/>
-              <w:rPr>
-                <w:rFonts w:asciiTheme="minorHAnsi" w:hAnsiTheme="minorHAnsi"/>
-                <w:noProof/>
-              </w:rPr>
-            </w:pPr>
-            <w:r>
-              <w:rPr>
-                <w:rFonts w:asciiTheme="minorHAnsi" w:hAnsiTheme="minorHAnsi"/>
-                <w:noProof/>
-              </w:rPr>
-              <w:t xml:space="preserve">Sophie is orientated to time and place and is able to  participate in complex </w:t>
-            </w:r>
-          </w:p>
-          <w:p>
-            <w:pPr>
-              <w:pStyle w:val="FormFont2"/>
-              <w:rPr>
-                <w:rFonts w:asciiTheme="minorHAnsi" w:hAnsiTheme="minorHAnsi"/>
-                <w:noProof/>
-              </w:rPr>
-            </w:pPr>
-            <w:r>
-              <w:rPr>
-                <w:rFonts w:asciiTheme="minorHAnsi" w:hAnsiTheme="minorHAnsi"/>
-                <w:noProof/>
-              </w:rPr>
-              <w:t>conversations.</w:t>
-            </w:r>
-          </w:p>
-          <w:p>
-            <w:pPr>
-              <w:pStyle w:val="FormFont2"/>
-              <w:rPr>
-                <w:rFonts w:asciiTheme="minorHAnsi" w:hAnsiTheme="minorHAnsi"/>
-              </w:rPr>
-            </w:pPr>
-            <w:r>
-              <w:rPr>
-                <w:rFonts w:asciiTheme="minorHAnsi" w:hAnsiTheme="minorHAnsi"/>
-              </w:rPr>
-              <w:fldChar w:fldCharType="end"/>
-            </w:r>
-          </w:p>
-          <w:p>
-            <w:pPr>
-              <w:pStyle w:val="FormFont2"/>
-              <w:rPr>
-                <w:rFonts w:asciiTheme="minorHAnsi" w:hAnsiTheme="minorHAnsi"/>
-              </w:rPr>
-            </w:pPr>
-            <w:r>
-              <w:rPr>
-                <w:rFonts w:asciiTheme="minorHAnsi" w:hAnsiTheme="minorHAnsi"/>
-              </w:rPr>
-              <w:fldChar w:fldCharType="begin"/>
-            </w:r>
-            <w:r>
-              <w:rPr>
-                <w:rFonts w:asciiTheme="minorHAnsi" w:hAnsiTheme="minorHAnsi"/>
-              </w:rPr>
-              <w:instrText xml:space="preserve"> MERGEFIELD  likesDislikes \b "Likes and dislikes: " </w:instrText>
-            </w:r>
+              </w:rPr>
+            </w:pPr>
             <w:r>
               <w:rPr>
                 <w:rFonts w:asciiTheme="minorHAnsi" w:hAnsiTheme="minorHAnsi"/>
@@ -912,12 +809,19 @@
                 <w:rFonts w:asciiTheme="minorHAnsi" w:hAnsiTheme="minorHAnsi"/>
               </w:rPr>
             </w:pPr>
-            <w:r>
-              <w:rPr>
-                <w:rFonts w:asciiTheme="minorHAnsi" w:hAnsiTheme="minorHAnsi"/>
-              </w:rPr>
-              <w:lastRenderedPageBreak/>
-              <w:t xml:space="preserve">OVERALL </w:t>
+            <w:proofErr w:type="gramStart"/>
+            <w:r>
+              <w:rPr>
+                <w:rFonts w:asciiTheme="minorHAnsi" w:hAnsiTheme="minorHAnsi"/>
+              </w:rPr>
+              <w:t>OVERALL</w:t>
+            </w:r>
+            <w:proofErr w:type="gramEnd"/>
+            <w:r>
+              <w:rPr>
+                <w:rFonts w:asciiTheme="minorHAnsi" w:hAnsiTheme="minorHAnsi"/>
+              </w:rPr>
+              <w:t xml:space="preserve"> </w:t>
             </w:r>
             <w:r>
               <w:rPr>
@@ -1066,7 +970,7 @@
                 <w:rFonts w:asciiTheme="minorHAnsi" w:hAnsiTheme="minorHAnsi"/>
                 <w:noProof/>
               </w:rPr>
-              <w:t>CCF, Injury to shoulders, Cervical # Nov 21</w:t>
+              <w:t>Arthiritis (chronic pain), CRF, Hiatus Herniam GORD, Macular degeneration, high cholesterol, hypothyroidism, bronchiectasis, L shoulder reconstruction (chronic pain), anal stenosis</w:t>
             </w:r>
             <w:r>
               <w:rPr>
@@ -1137,7 +1041,7 @@
                 <w:rFonts w:asciiTheme="minorHAnsi" w:hAnsiTheme="minorHAnsi"/>
                 <w:noProof/>
               </w:rPr>
-              <w:t>She had chronic pain in her left foot, left leg, left shoulder, arm, hand and neck.</w:t>
+              <w:t>Mrs Haycock's overall well being is impacted by arthritis and advanced stages of lung disease.  She will quickly become breathless and fatigued on exertion.  She is on continuous oxygen.</w:t>
             </w:r>
           </w:p>
           <w:p>
@@ -1145,72 +1049,16 @@
               <w:pStyle w:val="FormFont2"/>
               <w:rPr>
                 <w:rFonts w:asciiTheme="minorHAnsi" w:hAnsiTheme="minorHAnsi"/>
-                <w:noProof/>
-              </w:rPr>
-            </w:pPr>
-            <w:r>
-              <w:rPr>
-                <w:rFonts w:asciiTheme="minorHAnsi" w:hAnsiTheme="minorHAnsi"/>
-                <w:noProof/>
-              </w:rPr>
-              <w:t>She experiences constipation at times.</w:t>
-            </w:r>
-          </w:p>
-          <w:p>
-            <w:pPr>
-              <w:pStyle w:val="FormFont2"/>
-              <w:rPr>
-                <w:rFonts w:asciiTheme="minorHAnsi" w:hAnsiTheme="minorHAnsi"/>
-                <w:noProof/>
-              </w:rPr>
-            </w:pPr>
-            <w:r>
-              <w:rPr>
-                <w:rFonts w:asciiTheme="minorHAnsi" w:hAnsiTheme="minorHAnsi"/>
-                <w:noProof/>
-              </w:rPr>
-              <w:t>Sophie has mild hearing impairment (Left side greater impairment).</w:t>
-            </w:r>
-          </w:p>
-          <w:p>
-            <w:pPr>
-              <w:pStyle w:val="FormFont2"/>
-              <w:rPr>
-                <w:rFonts w:asciiTheme="minorHAnsi" w:hAnsiTheme="minorHAnsi"/>
-                <w:noProof/>
-              </w:rPr>
-            </w:pPr>
-            <w:r>
-              <w:rPr>
-                <w:rFonts w:asciiTheme="minorHAnsi" w:hAnsiTheme="minorHAnsi"/>
-                <w:noProof/>
-              </w:rPr>
-              <w:t>Sophie is on blood thinning medications.</w:t>
-            </w:r>
-          </w:p>
-          <w:p>
-            <w:pPr>
-              <w:pStyle w:val="FormFont2"/>
-              <w:rPr>
-                <w:rFonts w:asciiTheme="minorHAnsi" w:hAnsiTheme="minorHAnsi"/>
-                <w:noProof/>
-              </w:rPr>
-            </w:pPr>
-            <w:r>
-              <w:rPr>
-                <w:rFonts w:asciiTheme="minorHAnsi" w:hAnsiTheme="minorHAnsi"/>
-                <w:noProof/>
-              </w:rPr>
-              <w:t>Sophie has chronic wounds on her lower legs</w:t>
-            </w:r>
-          </w:p>
-          <w:p>
-            <w:pPr>
-              <w:pStyle w:val="FormFont2"/>
-              <w:rPr>
-                <w:rFonts w:asciiTheme="minorHAnsi" w:hAnsiTheme="minorHAnsi"/>
-              </w:rPr>
-            </w:pPr>
+              </w:rPr>
+            </w:pPr>
+            <w:r>
+              <w:rPr>
+                <w:rFonts w:asciiTheme="minorHAnsi" w:hAnsiTheme="minorHAnsi"/>
+                <w:noProof/>
+              </w:rPr>
+              <w:lastRenderedPageBreak/>
+              <w:t xml:space="preserve">Doris has had shoulder surgery, however still suffers from some pain and has limited movement in this shoulder. </w:t>
+            </w:r>
             <w:r>
               <w:rPr>
                 <w:rFonts w:asciiTheme="minorHAnsi" w:hAnsiTheme="minorHAnsi"/>
@@ -1235,6 +1083,7 @@
               <w:rPr>
                 <w:rFonts w:asciiTheme="minorHAnsi" w:hAnsiTheme="minorHAnsi"/>
               </w:rPr>
+              <w:lastRenderedPageBreak/>
               <w:fldChar w:fldCharType="begin"/>
             </w:r>
             <w:r>
@@ -1339,6 +1188,33 @@
               <w:rPr>
                 <w:rFonts w:asciiTheme="minorHAnsi" w:hAnsiTheme="minorHAnsi"/>
               </w:rPr>
+              <w:fldChar w:fldCharType="end"/>
+            </w:r>
+          </w:p>
+          <w:p>
+            <w:pPr>
+              <w:pStyle w:val="FormFont2"/>
+              <w:rPr>
+                <w:rFonts w:asciiTheme="minorHAnsi" w:hAnsiTheme="minorHAnsi"/>
+                <w:noProof/>
+              </w:rPr>
+            </w:pPr>
+            <w:r>
+              <w:rPr>
+                <w:rFonts w:asciiTheme="minorHAnsi" w:hAnsiTheme="minorHAnsi"/>
+              </w:rPr>
+              <w:fldChar w:fldCharType="begin"/>
+            </w:r>
+            <w:r>
+              <w:rPr>
+                <w:rFonts w:asciiTheme="minorHAnsi" w:hAnsiTheme="minorHAnsi"/>
+              </w:rPr>
+              <w:instrText xml:space="preserve"> MERGEFIELD "communicationSupportPlanFactors" </w:instrText>
+            </w:r>
+            <w:r>
+              <w:rPr>
+                <w:rFonts w:asciiTheme="minorHAnsi" w:hAnsiTheme="minorHAnsi"/>
+              </w:rPr>
               <w:fldChar w:fldCharType="separate"/>
             </w:r>
             <w:r>
@@ -1346,7 +1222,22 @@
                 <w:rFonts w:asciiTheme="minorHAnsi" w:hAnsiTheme="minorHAnsi"/>
                 <w:noProof/>
               </w:rPr>
-              <w:t>Hearing impaired,Vision impaired (glasses)</w:t>
+              <w:t xml:space="preserve">•Mrs Haycock has a hearing impairment and wears two hearing aids.  </w:t>
+            </w:r>
+          </w:p>
+          <w:p>
+            <w:pPr>
+              <w:pStyle w:val="FormFont2"/>
+              <w:rPr>
+                <w:rFonts w:asciiTheme="minorHAnsi" w:hAnsiTheme="minorHAnsi"/>
+              </w:rPr>
+            </w:pPr>
+            <w:r>
+              <w:rPr>
+                <w:rFonts w:asciiTheme="minorHAnsi" w:hAnsiTheme="minorHAnsi"/>
+                <w:noProof/>
+              </w:rPr>
+              <w:t>•Doris has a tendency to speak very loudly and appears to be shouting at people</w:t>
             </w:r>
             <w:r>
               <w:rPr>
@@ -1360,7 +1251,6 @@
               <w:pStyle w:val="FormFont2"/>
               <w:rPr>
                 <w:rFonts w:asciiTheme="minorHAnsi" w:hAnsiTheme="minorHAnsi"/>
-                <w:noProof/>
               </w:rPr>
             </w:pPr>
             <w:r>
@@ -1373,7 +1263,34 @@
               <w:rPr>
                 <w:rFonts w:asciiTheme="minorHAnsi" w:hAnsiTheme="minorHAnsi"/>
               </w:rPr>
-              <w:instrText xml:space="preserve"> MERGEFIELD "communicationSupportPlanFactors" </w:instrText>
+              <w:instrText xml:space="preserve"> MERGEFIELD CommunicationAids </w:instrText>
+            </w:r>
+            <w:r>
+              <w:rPr>
+                <w:rFonts w:asciiTheme="minorHAnsi" w:hAnsiTheme="minorHAnsi"/>
+              </w:rPr>
+              <w:fldChar w:fldCharType="end"/>
+            </w:r>
+          </w:p>
+          <w:p>
+            <w:pPr>
+              <w:pStyle w:val="FormFont2"/>
+              <w:rPr>
+                <w:rFonts w:asciiTheme="minorHAnsi" w:hAnsiTheme="minorHAnsi"/>
+                <w:noProof/>
+              </w:rPr>
+            </w:pPr>
+            <w:r>
+              <w:rPr>
+                <w:rFonts w:asciiTheme="minorHAnsi" w:hAnsiTheme="minorHAnsi"/>
+              </w:rPr>
+              <w:fldChar w:fldCharType="begin"/>
+            </w:r>
+            <w:r>
+              <w:rPr>
+                <w:rFonts w:asciiTheme="minorHAnsi" w:hAnsiTheme="minorHAnsi"/>
+              </w:rPr>
+              <w:instrText xml:space="preserve"> MERGEFIELD "communicationSupportPlanInterventions" </w:instrText>
             </w:r>
             <w:r>
               <w:rPr>
@@ -1386,7 +1303,7 @@
                 <w:rFonts w:asciiTheme="minorHAnsi" w:hAnsiTheme="minorHAnsi"/>
                 <w:noProof/>
               </w:rPr>
-              <w:t xml:space="preserve">Sophie has a hearing impairment and has hearing aids but does not always wear them. </w:t>
+              <w:t>•Use clear speech and face Doris when talking to her.</w:t>
             </w:r>
           </w:p>
           <w:p>
@@ -1394,20 +1311,15 @@
               <w:pStyle w:val="FormFont2"/>
               <w:rPr>
                 <w:rFonts w:asciiTheme="minorHAnsi" w:hAnsiTheme="minorHAnsi"/>
-              </w:rPr>
-            </w:pPr>
-            <w:r>
-              <w:rPr>
-                <w:rFonts w:asciiTheme="minorHAnsi" w:hAnsiTheme="minorHAnsi"/>
-                <w:noProof/>
-              </w:rPr>
-              <w:t>Sophie wears glasses for reading.</w:t>
-            </w:r>
-            <w:r>
-              <w:rPr>
-                <w:rFonts w:asciiTheme="minorHAnsi" w:hAnsiTheme="minorHAnsi"/>
-              </w:rPr>
-              <w:fldChar w:fldCharType="end"/>
+                <w:noProof/>
+              </w:rPr>
+            </w:pPr>
+            <w:r>
+              <w:rPr>
+                <w:rFonts w:asciiTheme="minorHAnsi" w:hAnsiTheme="minorHAnsi"/>
+                <w:noProof/>
+              </w:rPr>
+              <w:t xml:space="preserve">•Prompt and assist Doris to check batteries and apply hearing aids </w:t>
             </w:r>
           </w:p>
           <w:p>
@@ -1420,66 +1332,10 @@
             <w:r>
               <w:rPr>
                 <w:rFonts w:asciiTheme="minorHAnsi" w:hAnsiTheme="minorHAnsi"/>
-              </w:rPr>
-              <w:fldChar w:fldCharType="begin"/>
-            </w:r>
-            <w:r>
-              <w:rPr>
-                <w:rFonts w:asciiTheme="minorHAnsi" w:hAnsiTheme="minorHAnsi"/>
-              </w:rPr>
-              <w:instrText xml:space="preserve"> MERGEFIELD CommunicationAids </w:instrText>
-            </w:r>
-            <w:r>
-              <w:rPr>
-                <w:rFonts w:asciiTheme="minorHAnsi" w:hAnsiTheme="minorHAnsi"/>
-              </w:rPr>
-              <w:fldChar w:fldCharType="separate"/>
-            </w:r>
-            <w:r>
-              <w:rPr>
-                <w:rFonts w:asciiTheme="minorHAnsi" w:hAnsiTheme="minorHAnsi"/>
-                <w:noProof/>
-              </w:rPr>
-              <w:t>Wears reading glasses</w:t>
-            </w:r>
-            <w:r>
-              <w:rPr>
-                <w:rFonts w:asciiTheme="minorHAnsi" w:hAnsiTheme="minorHAnsi"/>
-              </w:rPr>
-              <w:fldChar w:fldCharType="end"/>
-            </w:r>
-          </w:p>
-          <w:p>
-            <w:pPr>
-              <w:pStyle w:val="FormFont2"/>
-              <w:rPr>
-                <w:rFonts w:asciiTheme="minorHAnsi" w:hAnsiTheme="minorHAnsi"/>
-              </w:rPr>
-            </w:pPr>
-            <w:r>
-              <w:rPr>
-                <w:rFonts w:asciiTheme="minorHAnsi" w:hAnsiTheme="minorHAnsi"/>
-              </w:rPr>
-              <w:fldChar w:fldCharType="begin"/>
-            </w:r>
-            <w:r>
-              <w:rPr>
-                <w:rFonts w:asciiTheme="minorHAnsi" w:hAnsiTheme="minorHAnsi"/>
-              </w:rPr>
-              <w:instrText xml:space="preserve"> MERGEFIELD "communicationSupportPlanInterventions" </w:instrText>
-            </w:r>
-            <w:r>
-              <w:rPr>
-                <w:rFonts w:asciiTheme="minorHAnsi" w:hAnsiTheme="minorHAnsi"/>
-              </w:rPr>
-              <w:fldChar w:fldCharType="separate"/>
-            </w:r>
-            <w:r>
-              <w:rPr>
-                <w:rFonts w:asciiTheme="minorHAnsi" w:hAnsiTheme="minorHAnsi"/>
-                <w:noProof/>
-              </w:rPr>
-              <w:t>Support workers will support Sophie with communication by speaking clearly and not shouting, facing Sophie when speaking (stand/sit to her Left side), reducing the  distance between them and Sophie, reducing background noise, rephrase the sentence as needed, checking to see that Sophie has understood what has been communicated.</w:t>
+                <w:noProof/>
+              </w:rPr>
+              <w:lastRenderedPageBreak/>
+              <w:t>•Gently remind Doris that she talking loudly when she starts to shout</w:t>
             </w:r>
             <w:r>
               <w:rPr>
@@ -1493,6 +1349,7 @@
     </w:tbl>
     <w:p>
       <w:r>
+        <w:lastRenderedPageBreak/>
         <w:br w:type="page"/>
       </w:r>
     </w:p>
@@ -1672,25 +1529,25 @@
                 <w:sz w:val="22"/>
                 <w:szCs w:val="22"/>
               </w:rPr>
-              <w:t xml:space="preserve">If I do not answer the door to a scheduled visit, I want Southern Plus to; </w:t>
-            </w:r>
-          </w:p>
-          <w:p>
-            <w:pPr>
-              <w:pStyle w:val="FormFont2"/>
+              <w:t xml:space="preserve">If I do not answer the door to a scheduled visit, I want Southern Plus </w:t>
+            </w:r>
+            <w:proofErr w:type="gramStart"/>
+            <w:r>
               <w:rPr>
                 <w:rFonts w:asciiTheme="minorHAnsi" w:hAnsiTheme="minorHAnsi" w:cstheme="minorHAnsi"/>
                 <w:sz w:val="22"/>
                 <w:szCs w:val="22"/>
               </w:rPr>
-            </w:pPr>
+              <w:t>to;</w:t>
+            </w:r>
+            <w:proofErr w:type="gramEnd"/>
             <w:r>
               <w:rPr>
                 <w:rFonts w:asciiTheme="minorHAnsi" w:hAnsiTheme="minorHAnsi" w:cstheme="minorHAnsi"/>
                 <w:sz w:val="22"/>
                 <w:szCs w:val="22"/>
               </w:rPr>
-              <w:t>select one or more</w:t>
+              <w:t xml:space="preserve"> </w:t>
             </w:r>
           </w:p>
           <w:p>
@@ -1754,7 +1611,7 @@
                 <w:sz w:val="24"/>
                 <w:szCs w:val="24"/>
               </w:rPr>
-              <w:t>Call my home phone,Call my mobile,Use the locked box to gain entry,Call my next of kin</w:t>
+              <w:t>Use the locked box to gain entry,Call my next of kin</w:t>
             </w:r>
             <w:r>
               <w:rPr>
@@ -1915,7 +1772,21 @@
               <w:rPr>
                 <w:rFonts w:asciiTheme="minorHAnsi" w:hAnsiTheme="minorHAnsi"/>
               </w:rPr>
-              <w:t>If Southern Plus staff find me unwell and needing medical attention they should:</w:t>
+              <w:t xml:space="preserve">If Southern Plus staff find me unwell and needing medical </w:t>
+            </w:r>
+            <w:proofErr w:type="gramStart"/>
+            <w:r>
+              <w:rPr>
+                <w:rFonts w:asciiTheme="minorHAnsi" w:hAnsiTheme="minorHAnsi"/>
+              </w:rPr>
+              <w:t>attention</w:t>
+            </w:r>
+            <w:proofErr w:type="gramEnd"/>
+            <w:r>
+              <w:rPr>
+                <w:rFonts w:asciiTheme="minorHAnsi" w:hAnsiTheme="minorHAnsi"/>
+              </w:rPr>
+              <w:t xml:space="preserve"> they should:</w:t>
             </w:r>
           </w:p>
         </w:tc>
@@ -2112,7 +1983,7 @@
                 <w:sz w:val="24"/>
                 <w:szCs w:val="24"/>
               </w:rPr>
-              <w:t>Key Safe located to the left of front door</w:t>
+              <w:t>Meter box Right side of house (on the corner)</w:t>
             </w:r>
             <w:r>
               <w:rPr>
@@ -2191,7 +2062,7 @@
                 <w:sz w:val="24"/>
                 <w:szCs w:val="24"/>
               </w:rPr>
-              <w:t>3062</w:t>
+              <w:t>1960</w:t>
             </w:r>
             <w:r>
               <w:rPr>
@@ -2256,27 +2127,6 @@
                 <w:szCs w:val="24"/>
               </w:rPr>
               <w:instrText xml:space="preserve"> MERGEFIELD "emergencyPlanningOther" </w:instrText>
-            </w:r>
-            <w:r>
-              <w:rPr>
-                <w:rFonts w:asciiTheme="minorHAnsi" w:hAnsiTheme="minorHAnsi"/>
-                <w:b/>
-                <w:bCs/>
-                <w:sz w:val="24"/>
-                <w:szCs w:val="24"/>
-              </w:rPr>
-              <w:fldChar w:fldCharType="separate"/>
-            </w:r>
-            <w:r>
-              <w:rPr>
-                <w:rFonts w:asciiTheme="minorHAnsi" w:hAnsiTheme="minorHAnsi"/>
-                <w:b/>
-                <w:bCs/>
-                <w:noProof/>
-                <w:sz w:val="24"/>
-                <w:szCs w:val="24"/>
-              </w:rPr>
-              <w:t>DO NOT ASK NEGHBOURS about Sophie's whereabouts</w:t>
             </w:r>
             <w:r>
               <w:rPr>
@@ -2353,6 +2203,7 @@
               <w:rPr>
                 <w:rFonts w:asciiTheme="minorHAnsi" w:hAnsiTheme="minorHAnsi"/>
               </w:rPr>
+              <w:lastRenderedPageBreak/>
               <w:t>IDENTIFIED NEED</w:t>
             </w:r>
           </w:p>
@@ -2494,7 +2345,6 @@
               </w:rPr>
             </w:pPr>
             <w:r>
-              <w:lastRenderedPageBreak/>
               <w:fldChar w:fldCharType="begin"/>
             </w:r>
             <w:r>
@@ -2507,23 +2357,29 @@
               <w:rPr>
                 <w:noProof/>
               </w:rPr>
-              <w:t>Sophie is alert and orientated and able to participate in complex conversations</w:t>
-            </w:r>
-          </w:p>
-          <w:p>
-            <w:pPr>
-              <w:rPr>
-                <w:noProof/>
-              </w:rPr>
-            </w:pPr>
-            <w:r>
-              <w:rPr>
-                <w:noProof/>
-              </w:rPr>
-              <w:t>Sophie reports she can sometimes feel lonely and isolated since the death of her husband.</w:t>
-            </w:r>
-          </w:p>
-          <w:p>
+              <w:t>•Doris is alert and orientated. Nil further assessment indicated.</w:t>
+            </w:r>
+          </w:p>
+          <w:p>
+            <w:pPr>
+              <w:rPr>
+                <w:noProof/>
+              </w:rPr>
+            </w:pPr>
+            <w:r>
+              <w:rPr>
+                <w:noProof/>
+              </w:rPr>
+              <w:t>•Doris suffers poor sleep most nights and has anxiety related to previous home intrusions.</w:t>
+            </w:r>
+          </w:p>
+          <w:p>
+            <w:r>
+              <w:rPr>
+                <w:noProof/>
+              </w:rPr>
+              <w:t>•Apart from having difficulty sleeping Mrs Haycock is very bright and alert.</w:t>
+            </w:r>
             <w:r>
               <w:rPr>
                 <w:noProof/>
@@ -2541,19 +2397,14 @@
             <w:shd w:val="clear" w:color="auto" w:fill="FFFFFF" w:themeFill="background1"/>
           </w:tcPr>
           <w:p>
-            <w:r>
-              <w:lastRenderedPageBreak/>
-              <w:fldChar w:fldCharType="begin"/>
-            </w:r>
-            <w:r>
-              <w:instrText xml:space="preserve"> MERGEFIELD "psychologicalSupportPlanGoals" </w:instrText>
-            </w:r>
-            <w:r>
-              <w:rPr>
-                <w:noProof/>
-              </w:rPr>
-              <w:fldChar w:fldCharType="end"/>
-            </w:r>
+            <w:fldSimple w:instr=" MERGEFIELD &quot;psychologicalSupportPlanGoals&quot; ">
+              <w:r>
+                <w:rPr>
+                  <w:noProof/>
+                </w:rPr>
+                <w:t>•Doris' will report a reduction in the levels of anxiety she experiences and/or she will state that she is able to manage the anxiety she experiences to the point that it does not interfere with her daily living and achieving her goals.</w:t>
+              </w:r>
+            </w:fldSimple>
           </w:p>
         </w:tc>
         <w:tc>
@@ -2588,11 +2439,98 @@
             <w:shd w:val="clear" w:color="auto" w:fill="auto"/>
           </w:tcPr>
           <w:p>
+            <w:pPr>
+              <w:rPr>
+                <w:noProof/>
+              </w:rPr>
+            </w:pPr>
             <w:r>
               <w:fldChar w:fldCharType="begin"/>
             </w:r>
             <w:r>
               <w:instrText xml:space="preserve"> MERGEFIELD "psychologicalSupportPlanInterventions" </w:instrText>
+            </w:r>
+            <w:r>
+              <w:fldChar w:fldCharType="separate"/>
+            </w:r>
+            <w:r>
+              <w:rPr>
+                <w:noProof/>
+              </w:rPr>
+              <w:t>Doris's carers and support workers will assist Doris to identify potential issues that are causing anxiety or agitation using the CAUSEd acronym, take appropriate actions and report outcomes.</w:t>
+            </w:r>
+          </w:p>
+          <w:p>
+            <w:pPr>
+              <w:rPr>
+                <w:noProof/>
+              </w:rPr>
+            </w:pPr>
+            <w:r>
+              <w:rPr>
+                <w:noProof/>
+              </w:rPr>
+              <w:t>• Communication issues</w:t>
+            </w:r>
+          </w:p>
+          <w:p>
+            <w:pPr>
+              <w:rPr>
+                <w:noProof/>
+              </w:rPr>
+            </w:pPr>
+            <w:r>
+              <w:rPr>
+                <w:noProof/>
+              </w:rPr>
+              <w:t>• Activity (is it appropriate and available)</w:t>
+            </w:r>
+          </w:p>
+          <w:p>
+            <w:pPr>
+              <w:rPr>
+                <w:noProof/>
+              </w:rPr>
+            </w:pPr>
+            <w:r>
+              <w:rPr>
+                <w:noProof/>
+              </w:rPr>
+              <w:t>• Unwell/Unmet needs</w:t>
+            </w:r>
+          </w:p>
+          <w:p>
+            <w:pPr>
+              <w:rPr>
+                <w:noProof/>
+              </w:rPr>
+            </w:pPr>
+            <w:r>
+              <w:rPr>
+                <w:noProof/>
+              </w:rPr>
+              <w:t>• Story (consider what we know about Doris that may be a clue)</w:t>
+            </w:r>
+          </w:p>
+          <w:p>
+            <w:pPr>
+              <w:rPr>
+                <w:noProof/>
+              </w:rPr>
+            </w:pPr>
+            <w:r>
+              <w:rPr>
+                <w:noProof/>
+              </w:rPr>
+              <w:t>• Environment (what environmental factors are contributing to their feelings of anxiety)</w:t>
+            </w:r>
+          </w:p>
+          <w:p>
+            <w:r>
+              <w:rPr>
+                <w:noProof/>
+              </w:rPr>
+              <w:t>• dementia.</w:t>
             </w:r>
             <w:r>
               <w:rPr>
@@ -2615,10 +2553,7 @@
               <w:fldChar w:fldCharType="begin"/>
             </w:r>
             <w:r>
-              <w:instrText xml:space="preserve"> MERGEFIEL</w:instrText>
-            </w:r>
-            <w:r>
-              <w:instrText xml:space="preserve">D "psychologicalSP_WellnessPartner" </w:instrText>
+              <w:instrText xml:space="preserve"> MERGEFIELD "psychologicalSP_WellnessPartner" </w:instrText>
             </w:r>
             <w:r>
               <w:rPr>
@@ -2666,40 +2601,14 @@
             </w:r>
           </w:p>
           <w:p>
-            <w:pPr>
-              <w:rPr>
-                <w:noProof/>
-              </w:rPr>
-            </w:pPr>
-            <w:r>
-              <w:fldChar w:fldCharType="begin"/>
-            </w:r>
-            <w:r>
-              <w:instrText xml:space="preserve"> MERGEFIELD "personalSafetySupportPlanFactors" </w:instrText>
-            </w:r>
-            <w:r>
-              <w:fldChar w:fldCharType="separate"/>
-            </w:r>
-            <w:r>
-              <w:rPr>
-                <w:noProof/>
-              </w:rPr>
-              <w:t>Sophie is at increased risk of medical emergency and falls and is often at home alone.</w:t>
-            </w:r>
-          </w:p>
-          <w:p>
-            <w:r>
-              <w:rPr>
-                <w:noProof/>
-              </w:rPr>
-              <w:t>Potential for delayed access to emergency services.</w:t>
-            </w:r>
-            <w:r>
-              <w:rPr>
-                <w:noProof/>
-              </w:rPr>
-              <w:fldChar w:fldCharType="end"/>
-            </w:r>
+            <w:fldSimple w:instr=" MERGEFIELD &quot;personalSafetySupportPlanFactors&quot; ">
+              <w:r>
+                <w:rPr>
+                  <w:noProof/>
+                </w:rPr>
+                <w:t>Doris is at increased risk of medical emergency and falls and is often at home alone.</w:t>
+              </w:r>
+            </w:fldSimple>
           </w:p>
         </w:tc>
         <w:tc>
@@ -2711,14 +2620,27 @@
             <w:shd w:val="clear" w:color="auto" w:fill="auto"/>
           </w:tcPr>
           <w:p>
-            <w:fldSimple w:instr=" MERGEFIELD &quot;personalSafetySupportPlanGoals&quot; ">
-              <w:r>
-                <w:rPr>
-                  <w:noProof/>
-                </w:rPr>
-                <w:t>Sophie will have the ability to gain timely access to emergency services as needed.</w:t>
-              </w:r>
-            </w:fldSimple>
+            <w:r>
+              <w:fldChar w:fldCharType="begin"/>
+            </w:r>
+            <w:r>
+              <w:instrText xml:space="preserve"> MERGEFIELD "personalSafetySupportPlanGoals" </w:instrText>
+            </w:r>
+            <w:r>
+              <w:fldChar w:fldCharType="separate"/>
+            </w:r>
+            <w:r>
+              <w:rPr>
+                <w:noProof/>
+              </w:rPr>
+              <w:t>Doris will have the ability to gain timely access to emergency services as needed.</w:t>
+            </w:r>
+            <w:r>
+              <w:rPr>
+                <w:noProof/>
+              </w:rPr>
+              <w:fldChar w:fldCharType="end"/>
+            </w:r>
           </w:p>
           <w:p/>
         </w:tc>
@@ -2749,15 +2671,15 @@
               <w:rPr>
                 <w:noProof/>
               </w:rPr>
-              <w:t>Sophie will wear her PERS pendant at all times and keep it charged.</w:t>
-            </w:r>
-          </w:p>
-          <w:p>
-            <w:r>
-              <w:rPr>
-                <w:noProof/>
-              </w:rPr>
-              <w:t>Sophie will test her PERS pendant monthly to ensure it is functional.</w:t>
+              <w:t>•Doris family/live in carers will assist Doris to put personal alarm pendant on charge at regular intervals and assist her to put it back on her person prior to leaving.</w:t>
+            </w:r>
+          </w:p>
+          <w:p>
+            <w:r>
+              <w:rPr>
+                <w:noProof/>
+              </w:rPr>
+              <w:t>•Doris family will assist her to test her PERS monthly to ensure it is working effectively.</w:t>
             </w:r>
             <w:r>
               <w:rPr>
@@ -2777,34 +2699,14 @@
             <w:shd w:val="clear" w:color="auto" w:fill="auto"/>
           </w:tcPr>
           <w:p>
-            <w:pPr>
-              <w:rPr>
-                <w:noProof/>
-              </w:rPr>
-            </w:pPr>
-            <w:r>
-              <w:fldChar w:fldCharType="begin"/>
-            </w:r>
-            <w:r>
-              <w:instrText xml:space="preserve"> MERGEFIELD "personalSafetySupportPlanInterventions" </w:instrText>
-            </w:r>
-            <w:r>
-              <w:fldChar w:fldCharType="separate"/>
-            </w:r>
-            <w:r>
-              <w:rPr>
-                <w:noProof/>
-              </w:rPr>
-              <w:t>Support workers will prompt/assist Sophie to wear personal emergency response devise and check that it is charged.</w:t>
-            </w:r>
-          </w:p>
-          <w:p>
-            <w:r>
-              <w:rPr>
-                <w:noProof/>
-              </w:rPr>
-              <w:fldChar w:fldCharType="end"/>
-            </w:r>
+            <w:fldSimple w:instr=" MERGEFIELD &quot;personalSafetySupportPlanInterventions&quot; ">
+              <w:r>
+                <w:rPr>
+                  <w:noProof/>
+                </w:rPr>
+                <w:t>•Support workers will prompt/assist Doris to put personal alarm pendant on her person prior to leaving.</w:t>
+              </w:r>
+            </w:fldSimple>
           </w:p>
           <w:p/>
         </w:tc>
@@ -2817,14 +2719,18 @@
             <w:shd w:val="clear" w:color="auto" w:fill="auto"/>
           </w:tcPr>
           <w:p>
-            <w:fldSimple w:instr=" MERGEFIELD &quot;personalSafetySP_WellnessPartner&quot; ">
-              <w:r>
-                <w:rPr>
-                  <w:noProof/>
-                </w:rPr>
-                <w:t>The Wellness partner will assist/prompt Sophie to test her PERS three monthly.</w:t>
-              </w:r>
-            </w:fldSimple>
+            <w:r>
+              <w:fldChar w:fldCharType="begin"/>
+            </w:r>
+            <w:r>
+              <w:instrText xml:space="preserve"> MERGEFIELD "personalSafetySP_WellnessPartner" </w:instrText>
+            </w:r>
+            <w:r>
+              <w:rPr>
+                <w:noProof/>
+              </w:rPr>
+              <w:fldChar w:fldCharType="end"/>
+            </w:r>
           </w:p>
           <w:p/>
         </w:tc>
@@ -2865,14 +2771,27 @@
             </w:r>
           </w:p>
           <w:p>
-            <w:fldSimple w:instr=" MERGEFIELD &quot;personalCareSupportPlanFactors&quot; ">
-              <w:r>
-                <w:rPr>
-                  <w:noProof/>
-                </w:rPr>
-                <w:t>Sophie has difficulty completing self care tasks independently secondary to physical conditions</w:t>
-              </w:r>
-            </w:fldSimple>
+            <w:r>
+              <w:fldChar w:fldCharType="begin"/>
+            </w:r>
+            <w:r>
+              <w:instrText xml:space="preserve"> MERGEFIELD "personalCareSupportPlanFactors" </w:instrText>
+            </w:r>
+            <w:r>
+              <w:fldChar w:fldCharType="separate"/>
+            </w:r>
+            <w:r>
+              <w:rPr>
+                <w:noProof/>
+              </w:rPr>
+              <w:t>•Doris has self care defecit related reduced activity tolerance and ROM secondary to COPD and shoulder injury</w:t>
+            </w:r>
+            <w:r>
+              <w:rPr>
+                <w:noProof/>
+              </w:rPr>
+              <w:fldChar w:fldCharType="end"/>
+            </w:r>
           </w:p>
         </w:tc>
         <w:tc>
@@ -2884,14 +2803,27 @@
             <w:shd w:val="clear" w:color="auto" w:fill="auto"/>
           </w:tcPr>
           <w:p>
-            <w:fldSimple w:instr=" MERGEFIELD &quot;personalCareSupportPlanGoals&quot; ">
-              <w:r>
-                <w:rPr>
-                  <w:noProof/>
-                </w:rPr>
-                <w:t>Sophie will report she is maintaining a satisfactory level of personal hygiene/dress and grooming.</w:t>
-              </w:r>
-            </w:fldSimple>
+            <w:r>
+              <w:fldChar w:fldCharType="begin"/>
+            </w:r>
+            <w:r>
+              <w:instrText xml:space="preserve"> MERGEFIELD "personalCareSupportPlanGoals" </w:instrText>
+            </w:r>
+            <w:r>
+              <w:fldChar w:fldCharType="separate"/>
+            </w:r>
+            <w:r>
+              <w:rPr>
+                <w:noProof/>
+              </w:rPr>
+              <w:t>•Doris will maintain an satisfactory level of person hygiene and care</w:t>
+            </w:r>
+            <w:r>
+              <w:rPr>
+                <w:noProof/>
+              </w:rPr>
+              <w:fldChar w:fldCharType="end"/>
+            </w:r>
           </w:p>
         </w:tc>
         <w:tc>
@@ -2944,76 +2876,81 @@
               <w:rPr>
                 <w:noProof/>
               </w:rPr>
-              <w:t>Sophie may request assistance with showering, especially if she would like her hair washed.</w:t>
-            </w:r>
-          </w:p>
-          <w:p>
-            <w:pPr>
-              <w:rPr>
-                <w:noProof/>
-              </w:rPr>
-            </w:pPr>
-            <w:r>
-              <w:rPr>
-                <w:noProof/>
-              </w:rPr>
-              <w:lastRenderedPageBreak/>
-              <w:t>Support workers will provide standby  assistance with dressing and undressing.</w:t>
-            </w:r>
-          </w:p>
-          <w:p>
-            <w:pPr>
-              <w:rPr>
-                <w:noProof/>
-              </w:rPr>
-            </w:pPr>
-            <w:r>
-              <w:rPr>
-                <w:noProof/>
-              </w:rPr>
-              <w:t>Please apply moisturiser to Sophie’s legs at every service.</w:t>
-            </w:r>
-          </w:p>
-          <w:p>
-            <w:pPr>
-              <w:rPr>
-                <w:noProof/>
-              </w:rPr>
-            </w:pPr>
-            <w:r>
-              <w:rPr>
-                <w:noProof/>
-              </w:rPr>
-              <w:t>Southern Plus will facilitate routine podiatry services</w:t>
-            </w:r>
-          </w:p>
-          <w:p>
-            <w:pPr>
-              <w:rPr>
-                <w:noProof/>
-              </w:rPr>
-            </w:pPr>
-            <w:r>
-              <w:rPr>
-                <w:noProof/>
-              </w:rPr>
-              <w:t>Please assist Sophie to put on appropriate footwear.</w:t>
-            </w:r>
-          </w:p>
-          <w:p>
-            <w:pPr>
-              <w:rPr>
-                <w:noProof/>
-              </w:rPr>
-            </w:pPr>
-            <w:r>
-              <w:rPr>
-                <w:noProof/>
-              </w:rPr>
-              <w:t>Please report any bruising or bleeding to the office.</w:t>
-            </w:r>
-          </w:p>
-          <w:p>
+              <w:t>•Southern Plus will provide daily services to support Doris to complete personal care tasks</w:t>
+            </w:r>
+          </w:p>
+          <w:p>
+            <w:pPr>
+              <w:rPr>
+                <w:noProof/>
+              </w:rPr>
+            </w:pPr>
+            <w:r>
+              <w:rPr>
+                <w:noProof/>
+              </w:rPr>
+              <w:t>•Make Bed and perform Mattress and bed rail check:</w:t>
+            </w:r>
+          </w:p>
+          <w:p>
+            <w:pPr>
+              <w:rPr>
+                <w:noProof/>
+              </w:rPr>
+            </w:pPr>
+            <w:r>
+              <w:rPr>
+                <w:noProof/>
+              </w:rPr>
+              <w:t>Please check that the mattress topper/overlay is fitted centrally on the bed - ie not slipping to one side or the other.</w:t>
+            </w:r>
+          </w:p>
+          <w:p>
+            <w:pPr>
+              <w:rPr>
+                <w:noProof/>
+              </w:rPr>
+            </w:pPr>
+            <w:r>
+              <w:rPr>
+                <w:noProof/>
+              </w:rPr>
+              <w:t>Please ensure that the fitted sheet is secured well around the mattress topper and main mattress to secure the mattress topper to the bed to prevent movement.</w:t>
+            </w:r>
+          </w:p>
+          <w:p>
+            <w:pPr>
+              <w:rPr>
+                <w:noProof/>
+              </w:rPr>
+            </w:pPr>
+            <w:r>
+              <w:rPr>
+                <w:noProof/>
+              </w:rPr>
+              <w:t>There must not be any gap between the mattress and or mattress toppper and the bed rail.  Both mattress and mattress topper need to remain firmly up against the bed rail.</w:t>
+            </w:r>
+          </w:p>
+          <w:p>
+            <w:pPr>
+              <w:rPr>
+                <w:noProof/>
+              </w:rPr>
+            </w:pPr>
+            <w:r>
+              <w:rPr>
+                <w:noProof/>
+              </w:rPr>
+              <w:t>Report as an incident if you find that a gap has formed between the mattress and/or mattress topper and the bed rail.</w:t>
+            </w:r>
+          </w:p>
+          <w:p>
+            <w:r>
+              <w:rPr>
+                <w:noProof/>
+              </w:rPr>
+              <w:t xml:space="preserve">PLease ensure Doris has a water bottle available </w:t>
+            </w:r>
             <w:r>
               <w:rPr>
                 <w:noProof/>
@@ -3032,7 +2969,6 @@
           </w:tcPr>
           <w:p>
             <w:r>
-              <w:lastRenderedPageBreak/>
               <w:fldChar w:fldCharType="begin"/>
             </w:r>
             <w:r>
@@ -3067,119 +3003,7 @@
                 <w:bCs/>
               </w:rPr>
             </w:pPr>
-            <w:r>
-              <w:fldChar w:fldCharType="begin"/>
-            </w:r>
-            <w:r>
-              <w:instrText xml:space="preserve"> MERGEFIELD  eliminationSupportPlanFactors \b "Continence: " </w:instrText>
-            </w:r>
-            <w:r>
-              <w:fldChar w:fldCharType="separate"/>
-            </w:r>
-            <w:r>
-              <w:rPr>
-                <w:noProof/>
-              </w:rPr>
-              <w:t xml:space="preserve">Continence: </w:t>
-            </w:r>
-            <w:r>
-              <w:rPr>
-                <w:noProof/>
-              </w:rPr>
-              <w:t>Sophie experiences incontinence (stress/urge/mixed)</w:t>
-            </w:r>
-            <w:r>
-              <w:rPr>
-                <w:noProof/>
-              </w:rPr>
-              <w:fldChar w:fldCharType="end"/>
-            </w:r>
-          </w:p>
-        </w:tc>
-        <w:tc>
-          <w:tcPr>
-            <w:tcW w:w="1843" w:type="dxa"/>
-            <w:tcBorders>
-              <w:bottom w:val="single" w:sz="2" w:space="0" w:color="9BA1CB"/>
-            </w:tcBorders>
-            <w:shd w:val="clear" w:color="auto" w:fill="auto"/>
-          </w:tcPr>
-          <w:p>
-            <w:pPr>
-              <w:rPr>
-                <w:noProof/>
-              </w:rPr>
-            </w:pPr>
-            <w:r>
-              <w:fldChar w:fldCharType="begin"/>
-            </w:r>
-            <w:r>
-              <w:instrText xml:space="preserve"> MERGEFIELD  eliminationSupportPlanGoals \b "Continence: " </w:instrText>
-            </w:r>
-            <w:r>
-              <w:fldChar w:fldCharType="separate"/>
-            </w:r>
-            <w:r>
-              <w:rPr>
-                <w:noProof/>
-              </w:rPr>
-              <w:t xml:space="preserve">Continence: </w:t>
-            </w:r>
-            <w:r>
-              <w:rPr>
-                <w:noProof/>
-              </w:rPr>
-              <w:t>Sophie will be able to go out in public without fear of embarrassment</w:t>
-            </w:r>
-          </w:p>
-          <w:p>
-            <w:r>
-              <w:rPr>
-                <w:noProof/>
-              </w:rPr>
-              <w:t>Sophie will maintain social continence.</w:t>
-            </w:r>
-            <w:r>
-              <w:rPr>
-                <w:noProof/>
-              </w:rPr>
-              <w:fldChar w:fldCharType="end"/>
-            </w:r>
-          </w:p>
-        </w:tc>
-        <w:tc>
-          <w:tcPr>
-            <w:tcW w:w="3686" w:type="dxa"/>
-            <w:tcBorders>
-              <w:bottom w:val="single" w:sz="2" w:space="0" w:color="9BA1CB"/>
-            </w:tcBorders>
-            <w:shd w:val="clear" w:color="auto" w:fill="auto"/>
-          </w:tcPr>
-          <w:p>
-            <w:r>
-              <w:fldChar w:fldCharType="begin"/>
-            </w:r>
-            <w:r>
-              <w:instrText xml:space="preserve"> MERGEFIELD  eliminationSP_Client \b "Continence: " </w:instrText>
-            </w:r>
-            <w:r>
-              <w:rPr>
-                <w:noProof/>
-              </w:rPr>
-              <w:fldChar w:fldCharType="end"/>
-            </w:r>
-          </w:p>
-        </w:tc>
-        <w:tc>
-          <w:tcPr>
-            <w:tcW w:w="4819" w:type="dxa"/>
-            <w:tcBorders>
-              <w:bottom w:val="single" w:sz="2" w:space="0" w:color="9BA1CB"/>
-            </w:tcBorders>
-            <w:shd w:val="clear" w:color="auto" w:fill="auto"/>
-          </w:tcPr>
-          <w:p>
-            <w:fldSimple w:instr=" MERGEFIELD  eliminationSupportPlanInterventions \b &quot;Continence: &quot; ">
+            <w:fldSimple w:instr=" MERGEFIELD  eliminationSupportPlanFactors \b &quot;Continence: &quot; ">
               <w:r>
                 <w:rPr>
                   <w:noProof/>
@@ -3190,9 +3014,97 @@
                 <w:rPr>
                   <w:noProof/>
                 </w:rPr>
-                <w:t>Southern Plus will assist with provision of incontinence aids within the capacity of the budget.</w:t>
+                <w:t>•Anxious of possible occasional social incontinence</w:t>
               </w:r>
             </w:fldSimple>
+          </w:p>
+        </w:tc>
+        <w:tc>
+          <w:tcPr>
+            <w:tcW w:w="1843" w:type="dxa"/>
+            <w:tcBorders>
+              <w:bottom w:val="single" w:sz="2" w:space="0" w:color="9BA1CB"/>
+            </w:tcBorders>
+            <w:shd w:val="clear" w:color="auto" w:fill="auto"/>
+          </w:tcPr>
+          <w:p>
+            <w:fldSimple w:instr=" MERGEFIELD  eliminationSupportPlanGoals \b &quot;Continence: &quot; ">
+              <w:r>
+                <w:rPr>
+                  <w:noProof/>
+                </w:rPr>
+                <w:t xml:space="preserve">Continence: </w:t>
+              </w:r>
+              <w:r>
+                <w:rPr>
+                  <w:noProof/>
+                </w:rPr>
+                <w:t>•Doris  will maintain social continence and regular and comfortable elimination patterns</w:t>
+              </w:r>
+            </w:fldSimple>
+          </w:p>
+        </w:tc>
+        <w:tc>
+          <w:tcPr>
+            <w:tcW w:w="3686" w:type="dxa"/>
+            <w:tcBorders>
+              <w:bottom w:val="single" w:sz="2" w:space="0" w:color="9BA1CB"/>
+            </w:tcBorders>
+            <w:shd w:val="clear" w:color="auto" w:fill="auto"/>
+          </w:tcPr>
+          <w:p>
+            <w:fldSimple w:instr=" MERGEFIELD  eliminationSP_Client \b &quot;Continence: &quot; ">
+              <w:r>
+                <w:rPr>
+                  <w:noProof/>
+                </w:rPr>
+                <w:t xml:space="preserve">Continence: </w:t>
+              </w:r>
+              <w:r>
+                <w:rPr>
+                  <w:noProof/>
+                </w:rPr>
+                <w:t>•Doris and or her family will notify Doris'Wellness Partner when pads need to be reordered allowing for 2 weeks for delivery to ensure that they can be delivered on time.</w:t>
+              </w:r>
+            </w:fldSimple>
+          </w:p>
+        </w:tc>
+        <w:tc>
+          <w:tcPr>
+            <w:tcW w:w="4819" w:type="dxa"/>
+            <w:tcBorders>
+              <w:bottom w:val="single" w:sz="2" w:space="0" w:color="9BA1CB"/>
+            </w:tcBorders>
+            <w:shd w:val="clear" w:color="auto" w:fill="auto"/>
+          </w:tcPr>
+          <w:p>
+            <w:r>
+              <w:fldChar w:fldCharType="begin"/>
+            </w:r>
+            <w:r>
+              <w:instrText xml:space="preserve"> MERGEFIELD  eliminationSupportPlanInterventions \b "Continence: " </w:instrText>
+            </w:r>
+            <w:r>
+              <w:fldChar w:fldCharType="separate"/>
+            </w:r>
+            <w:r>
+              <w:rPr>
+                <w:noProof/>
+              </w:rPr>
+              <w:t xml:space="preserve">Continence: </w:t>
+            </w:r>
+            <w:r>
+              <w:rPr>
+                <w:noProof/>
+              </w:rPr>
+              <w:t>•Southern Plus will provide incontinence aids as required and with scope of the HCP budget</w:t>
+            </w:r>
+            <w:r>
+              <w:rPr>
+                <w:noProof/>
+              </w:rPr>
+              <w:fldChar w:fldCharType="end"/>
+            </w:r>
           </w:p>
         </w:tc>
         <w:tc>
@@ -3245,7 +3157,6 @@
                 <w:b/>
                 <w:bCs/>
               </w:rPr>
-              <w:lastRenderedPageBreak/>
               <w:t>MEDICATION MANAGEMENT</w:t>
             </w:r>
             <w:r>
@@ -3257,14 +3168,40 @@
             </w:r>
           </w:p>
           <w:p>
-            <w:fldSimple w:instr=" MERGEFIELD &quot;medicationSupportPlanFactors&quot; ">
-              <w:r>
-                <w:rPr>
-                  <w:noProof/>
-                </w:rPr>
-                <w:t>Sophie self manages her medications at this time. Sophie will advice SP if she requires assistance with this.</w:t>
-              </w:r>
-            </w:fldSimple>
+            <w:pPr>
+              <w:rPr>
+                <w:noProof/>
+              </w:rPr>
+            </w:pPr>
+            <w:r>
+              <w:fldChar w:fldCharType="begin"/>
+            </w:r>
+            <w:r>
+              <w:instrText xml:space="preserve"> MERGEFIELD "medicationSupportPlanFactors" </w:instrText>
+            </w:r>
+            <w:r>
+              <w:fldChar w:fldCharType="separate"/>
+            </w:r>
+            <w:r>
+              <w:rPr>
+                <w:noProof/>
+              </w:rPr>
+              <w:t>Doris has self care deficits related to reaching areas to apply creams and eye drops</w:t>
+            </w:r>
+          </w:p>
+          <w:p>
+            <w:r>
+              <w:rPr>
+                <w:noProof/>
+              </w:rPr>
+              <w:t>Doris has been prescribed continuous oxygen by her respiratory specialist</w:t>
+            </w:r>
+            <w:r>
+              <w:rPr>
+                <w:noProof/>
+              </w:rPr>
+              <w:fldChar w:fldCharType="end"/>
+            </w:r>
           </w:p>
         </w:tc>
         <w:tc>
@@ -3276,14 +3213,27 @@
             <w:shd w:val="clear" w:color="auto" w:fill="auto"/>
           </w:tcPr>
           <w:p>
-            <w:fldSimple w:instr=" MERGEFIELD &quot;medicationGoals&quot; ">
-              <w:r>
-                <w:rPr>
-                  <w:noProof/>
-                </w:rPr>
-                <w:t>Sophie's medication will be managed safely and effectively</w:t>
-              </w:r>
-            </w:fldSimple>
+            <w:r>
+              <w:fldChar w:fldCharType="begin"/>
+            </w:r>
+            <w:r>
+              <w:instrText xml:space="preserve"> MERGEFIELD "medicationGoals" </w:instrText>
+            </w:r>
+            <w:r>
+              <w:fldChar w:fldCharType="separate"/>
+            </w:r>
+            <w:r>
+              <w:rPr>
+                <w:noProof/>
+              </w:rPr>
+              <w:t>Safe appropriate and effective use of medications</w:t>
+            </w:r>
+            <w:r>
+              <w:rPr>
+                <w:noProof/>
+              </w:rPr>
+              <w:fldChar w:fldCharType="end"/>
+            </w:r>
           </w:p>
           <w:p/>
         </w:tc>
@@ -3296,14 +3246,113 @@
             <w:shd w:val="clear" w:color="auto" w:fill="auto"/>
           </w:tcPr>
           <w:p>
-            <w:fldSimple w:instr=" MERGEFIELD &quot;medicationSP_Client&quot; ">
-              <w:r>
-                <w:rPr>
-                  <w:noProof/>
-                </w:rPr>
-                <w:t>Sophie will continue to manage and self administer her own medication in consultation with her GP.</w:t>
-              </w:r>
-            </w:fldSimple>
+            <w:pPr>
+              <w:rPr>
+                <w:noProof/>
+              </w:rPr>
+            </w:pPr>
+            <w:r>
+              <w:fldChar w:fldCharType="begin"/>
+            </w:r>
+            <w:r>
+              <w:instrText xml:space="preserve"> MERGEFIELD "medicationSP_Client" </w:instrText>
+            </w:r>
+            <w:r>
+              <w:fldChar w:fldCharType="separate"/>
+            </w:r>
+            <w:r>
+              <w:rPr>
+                <w:noProof/>
+              </w:rPr>
+              <w:t>•Doris (and family) will notify Southern Plus of any medication changes to ensure medication profile is kept current.</w:t>
+            </w:r>
+          </w:p>
+          <w:p>
+            <w:pPr>
+              <w:rPr>
+                <w:noProof/>
+              </w:rPr>
+            </w:pPr>
+            <w:r>
+              <w:rPr>
+                <w:noProof/>
+              </w:rPr>
+              <w:t xml:space="preserve">Mrs Haycock manages her own oral medication with the aid of a Webster pack.  </w:t>
+            </w:r>
+          </w:p>
+          <w:p>
+            <w:pPr>
+              <w:rPr>
+                <w:noProof/>
+              </w:rPr>
+            </w:pPr>
+            <w:r>
+              <w:rPr>
+                <w:noProof/>
+              </w:rPr>
+              <w:t>•Mrs Haycock requires physical assistance only to apply eye drops and topical creams/ointments.</w:t>
+            </w:r>
+          </w:p>
+          <w:p>
+            <w:pPr>
+              <w:rPr>
+                <w:noProof/>
+              </w:rPr>
+            </w:pPr>
+            <w:r>
+              <w:rPr>
+                <w:noProof/>
+              </w:rPr>
+              <w:t xml:space="preserve">•Doris family will </w:t>
+            </w:r>
+          </w:p>
+          <w:p>
+            <w:pPr>
+              <w:rPr>
+                <w:noProof/>
+              </w:rPr>
+            </w:pPr>
+            <w:r>
+              <w:rPr>
+                <w:noProof/>
+              </w:rPr>
+              <w:t xml:space="preserve">Supervise/monitor and assist with setting the correct flow rate of oxygen as per her physicians directions. </w:t>
+            </w:r>
+          </w:p>
+          <w:p>
+            <w:pPr>
+              <w:rPr>
+                <w:noProof/>
+              </w:rPr>
+            </w:pPr>
+            <w:r>
+              <w:rPr>
+                <w:noProof/>
+              </w:rPr>
+              <w:lastRenderedPageBreak/>
+              <w:t xml:space="preserve">Wipe air filter on both oxygen concentrator's with damp cloth weekly to remove dust and </w:t>
+            </w:r>
+          </w:p>
+          <w:p>
+            <w:pPr>
+              <w:rPr>
+                <w:noProof/>
+              </w:rPr>
+            </w:pPr>
+            <w:r>
+              <w:rPr>
+                <w:noProof/>
+              </w:rPr>
+              <w:t>change oxygen cannula's three weekly.</w:t>
+            </w:r>
+          </w:p>
+          <w:p>
+            <w:r>
+              <w:rPr>
+                <w:noProof/>
+              </w:rPr>
+              <w:fldChar w:fldCharType="end"/>
+            </w:r>
           </w:p>
           <w:p/>
         </w:tc>
@@ -3316,12 +3365,68 @@
             <w:shd w:val="clear" w:color="auto" w:fill="auto"/>
           </w:tcPr>
           <w:p>
-            <w:r>
+            <w:pPr>
+              <w:rPr>
+                <w:noProof/>
+              </w:rPr>
+            </w:pPr>
+            <w:r>
+              <w:lastRenderedPageBreak/>
               <w:fldChar w:fldCharType="begin"/>
             </w:r>
             <w:r>
               <w:instrText xml:space="preserve"> MERGEFIELD "medicationSupportPlanInterventions" </w:instrText>
             </w:r>
+            <w:r>
+              <w:fldChar w:fldCharType="separate"/>
+            </w:r>
+            <w:r>
+              <w:rPr>
+                <w:noProof/>
+              </w:rPr>
+              <w:t xml:space="preserve">•Doris requires prompting for her oral medication </w:t>
+            </w:r>
+          </w:p>
+          <w:p>
+            <w:pPr>
+              <w:rPr>
+                <w:noProof/>
+              </w:rPr>
+            </w:pPr>
+            <w:r>
+              <w:rPr>
+                <w:noProof/>
+              </w:rPr>
+              <w:t>•Support Workers will assist with non packed medications (creams and eye drops) as per medication profile.</w:t>
+            </w:r>
+          </w:p>
+          <w:p>
+            <w:pPr>
+              <w:rPr>
+                <w:noProof/>
+              </w:rPr>
+            </w:pPr>
+            <w:r>
+              <w:rPr>
+                <w:noProof/>
+              </w:rPr>
+              <w:t>•Support Workers will sign for non packed medications.</w:t>
+            </w:r>
+          </w:p>
+          <w:p>
+            <w:pPr>
+              <w:rPr>
+                <w:noProof/>
+              </w:rPr>
+            </w:pPr>
+            <w:r>
+              <w:rPr>
+                <w:noProof/>
+              </w:rPr>
+              <w:t>•Support workers will report if they identify any issues or changes in Doris ability to manage own Webster pack medications.</w:t>
+            </w:r>
+          </w:p>
+          <w:p>
             <w:r>
               <w:rPr>
                 <w:noProof/>
@@ -3391,14 +3496,27 @@
             </w:r>
           </w:p>
           <w:p>
-            <w:fldSimple w:instr=" MERGEFIELD &quot;mealsAndShoppingSupportPlanFactors&quot; ">
-              <w:r>
-                <w:rPr>
-                  <w:noProof/>
-                </w:rPr>
-                <w:t>Sophie has a self care deficit related to meal preparation secondary to reduced activity tolerance</w:t>
-              </w:r>
-            </w:fldSimple>
+            <w:r>
+              <w:fldChar w:fldCharType="begin"/>
+            </w:r>
+            <w:r>
+              <w:instrText xml:space="preserve"> MERGEFIELD "mealsAndShoppingSupportPlanFactors" </w:instrText>
+            </w:r>
+            <w:r>
+              <w:fldChar w:fldCharType="separate"/>
+            </w:r>
+            <w:r>
+              <w:rPr>
+                <w:noProof/>
+              </w:rPr>
+              <w:t>Doris has a self care deficit related to meal preparation secondary to reduced activity tolerance.</w:t>
+            </w:r>
+            <w:r>
+              <w:rPr>
+                <w:noProof/>
+              </w:rPr>
+              <w:fldChar w:fldCharType="end"/>
+            </w:r>
           </w:p>
         </w:tc>
         <w:tc>
@@ -3410,27 +3528,14 @@
             <w:shd w:val="clear" w:color="auto" w:fill="auto"/>
           </w:tcPr>
           <w:p>
-            <w:r>
-              <w:fldChar w:fldCharType="begin"/>
-            </w:r>
-            <w:r>
-              <w:instrText xml:space="preserve"> MERGEFIELD "mealsAndShoppingSupportPlanGoals" </w:instrText>
-            </w:r>
-            <w:r>
-              <w:fldChar w:fldCharType="separate"/>
-            </w:r>
-            <w:r>
-              <w:rPr>
-                <w:noProof/>
-              </w:rPr>
-              <w:t>Sophie will be adequately nourished and hydrated.</w:t>
-            </w:r>
-            <w:r>
-              <w:rPr>
-                <w:noProof/>
-              </w:rPr>
-              <w:fldChar w:fldCharType="end"/>
-            </w:r>
+            <w:fldSimple w:instr=" MERGEFIELD &quot;mealsAndShoppingSupportPlanGoals&quot; ">
+              <w:r>
+                <w:rPr>
+                  <w:noProof/>
+                </w:rPr>
+                <w:t>Doris will be adequately nourished and hydrated.</w:t>
+              </w:r>
+            </w:fldSimple>
           </w:p>
           <w:p/>
         </w:tc>
@@ -3443,18 +3548,14 @@
             <w:shd w:val="clear" w:color="auto" w:fill="auto"/>
           </w:tcPr>
           <w:p>
-            <w:r>
-              <w:fldChar w:fldCharType="begin"/>
-            </w:r>
-            <w:r>
-              <w:instrText xml:space="preserve"> MERGEFIELD "mealsAndShoppingSP_Client" </w:instrText>
-            </w:r>
-            <w:r>
-              <w:rPr>
-                <w:noProof/>
-              </w:rPr>
-              <w:fldChar w:fldCharType="end"/>
-            </w:r>
+            <w:fldSimple w:instr=" MERGEFIELD &quot;mealsAndShoppingSP_Client&quot; ">
+              <w:r>
+                <w:rPr>
+                  <w:noProof/>
+                </w:rPr>
+                <w:t>Doris family who are staying with her at the time will complete shopping for general food items and supervise Doris with her meals/nutritional intake on a day to day basis.</w:t>
+              </w:r>
+            </w:fldSimple>
           </w:p>
           <w:p/>
         </w:tc>
@@ -3467,40 +3568,14 @@
             <w:shd w:val="clear" w:color="auto" w:fill="auto"/>
           </w:tcPr>
           <w:p>
-            <w:pPr>
-              <w:rPr>
-                <w:noProof/>
-              </w:rPr>
-            </w:pPr>
-            <w:r>
-              <w:fldChar w:fldCharType="begin"/>
-            </w:r>
-            <w:r>
-              <w:instrText xml:space="preserve"> MERGEFIELD "mealsAndShoppingSupportPlanInterventions" </w:instrText>
-            </w:r>
-            <w:r>
-              <w:fldChar w:fldCharType="separate"/>
-            </w:r>
-            <w:r>
-              <w:rPr>
-                <w:noProof/>
-              </w:rPr>
-              <w:t>Support workers will provide assistance with daily meal preparation as directed by Sophie.</w:t>
-            </w:r>
-          </w:p>
-          <w:p>
-            <w:r>
-              <w:rPr>
-                <w:noProof/>
-              </w:rPr>
-              <w:t>Support workers will provide assistance to do Sophie's shopping during in home services as and when directed by Sophie.</w:t>
-            </w:r>
-            <w:r>
-              <w:rPr>
-                <w:noProof/>
-              </w:rPr>
-              <w:fldChar w:fldCharType="end"/>
-            </w:r>
+            <w:fldSimple w:instr=" MERGEFIELD &quot;mealsAndShoppingSupportPlanInterventions&quot; ">
+              <w:r>
+                <w:rPr>
+                  <w:noProof/>
+                </w:rPr>
+                <w:t>Support workers will ensure that Doris has access to drinking water (water bottle) before leaving each visit.</w:t>
+              </w:r>
+            </w:fldSimple>
           </w:p>
           <w:p/>
         </w:tc>
@@ -3564,24 +3639,57 @@
             </w:r>
           </w:p>
           <w:p>
-            <w:fldSimple w:instr=" MERGEFIELD &quot;cleaningSupportPlanFactors&quot; ">
-              <w:r>
-                <w:rPr>
-                  <w:noProof/>
-                </w:rPr>
-                <w:t>Self care deficit related to household cleaning secondary to physical ailments</w:t>
-              </w:r>
-            </w:fldSimple>
-          </w:p>
-          <w:p>
-            <w:fldSimple w:instr=" MERGEFIELD &quot;HGMSupportPlanFactors&quot; ">
-              <w:r>
-                <w:rPr>
-                  <w:noProof/>
-                </w:rPr>
-                <w:t>Self care deficit related to maintenance of safe, accessible outdoor areas and access to the home secondary to physical ailments.</w:t>
-              </w:r>
-            </w:fldSimple>
+            <w:r>
+              <w:fldChar w:fldCharType="begin"/>
+            </w:r>
+            <w:r>
+              <w:instrText xml:space="preserve"> MERGEFIELD "cleaningSupportPlanFactors" </w:instrText>
+            </w:r>
+            <w:r>
+              <w:fldChar w:fldCharType="separate"/>
+            </w:r>
+            <w:r>
+              <w:rPr>
+                <w:noProof/>
+              </w:rPr>
+              <w:t>•Impaired mobility/stamina/balance and endurance</w:t>
+            </w:r>
+            <w:r>
+              <w:rPr>
+                <w:noProof/>
+              </w:rPr>
+              <w:fldChar w:fldCharType="end"/>
+            </w:r>
+          </w:p>
+          <w:p>
+            <w:r>
+              <w:fldChar w:fldCharType="begin"/>
+            </w:r>
+            <w:r>
+              <w:instrText xml:space="preserve"> MERGEFIELD "HGMSupportPlanFactors" </w:instrText>
+            </w:r>
+            <w:r>
+              <w:fldChar w:fldCharType="separate"/>
+            </w:r>
+            <w:r>
+              <w:rPr>
+                <w:noProof/>
+              </w:rPr>
+              <w:t xml:space="preserve">Self care deficit related to maintenance of safe, accessible outdoor areas and access to the home secondary </w:t>
+            </w:r>
+            <w:r>
+              <w:rPr>
+                <w:noProof/>
+              </w:rPr>
+              <w:lastRenderedPageBreak/>
+              <w:t>to impaired activity tolerance.</w:t>
+            </w:r>
+            <w:r>
+              <w:rPr>
+                <w:noProof/>
+              </w:rPr>
+              <w:fldChar w:fldCharType="end"/>
+            </w:r>
           </w:p>
         </w:tc>
         <w:tc>
@@ -3593,24 +3701,51 @@
             <w:shd w:val="clear" w:color="auto" w:fill="auto"/>
           </w:tcPr>
           <w:p>
-            <w:fldSimple w:instr=" MERGEFIELD &quot;cleaningSupportPlanGoals&quot; ">
-              <w:r>
-                <w:rPr>
-                  <w:noProof/>
-                </w:rPr>
-                <w:t>Sophies home environment will be maintained in a clean and tidy state.</w:t>
-              </w:r>
-            </w:fldSimple>
-          </w:p>
-          <w:p>
-            <w:fldSimple w:instr=" MERGEFIELD &quot;HGMSupportPlanGoals&quot; ">
-              <w:r>
-                <w:rPr>
-                  <w:noProof/>
-                </w:rPr>
-                <w:t>Sophies home will be accessable and safe</w:t>
-              </w:r>
-            </w:fldSimple>
+            <w:r>
+              <w:lastRenderedPageBreak/>
+              <w:fldChar w:fldCharType="begin"/>
+            </w:r>
+            <w:r>
+              <w:instrText xml:space="preserve"> MERGEFIELD "cleaningSupportPlanGoals" </w:instrText>
+            </w:r>
+            <w:r>
+              <w:fldChar w:fldCharType="separate"/>
+            </w:r>
+            <w:r>
+              <w:rPr>
+                <w:noProof/>
+              </w:rPr>
+              <w:t>•To maintain a clean, safe and hygienic home environment</w:t>
+            </w:r>
+            <w:r>
+              <w:rPr>
+                <w:noProof/>
+              </w:rPr>
+              <w:fldChar w:fldCharType="end"/>
+            </w:r>
+          </w:p>
+          <w:p>
+            <w:r>
+              <w:fldChar w:fldCharType="begin"/>
+            </w:r>
+            <w:r>
+              <w:instrText xml:space="preserve"> MERGEFIELD "HGMSupportPlanGoals" </w:instrText>
+            </w:r>
+            <w:r>
+              <w:fldChar w:fldCharType="separate"/>
+            </w:r>
+            <w:r>
+              <w:rPr>
+                <w:noProof/>
+              </w:rPr>
+              <w:t>Doriss home will be accessable and safe</w:t>
+            </w:r>
+            <w:r>
+              <w:rPr>
+                <w:noProof/>
+              </w:rPr>
+              <w:fldChar w:fldCharType="end"/>
+            </w:r>
           </w:p>
           <w:p/>
         </w:tc>
@@ -3679,59 +3814,46 @@
               <w:rPr>
                 <w:noProof/>
               </w:rPr>
-              <w:t xml:space="preserve">Weekly: </w:t>
-            </w:r>
-          </w:p>
-          <w:p>
-            <w:pPr>
-              <w:rPr>
-                <w:noProof/>
-              </w:rPr>
-            </w:pPr>
-            <w:r>
-              <w:rPr>
-                <w:noProof/>
-              </w:rPr>
-              <w:t>Support workers will Strip bed and remake. Wash sheets and hang out.</w:t>
-            </w:r>
-          </w:p>
-          <w:p>
-            <w:pPr>
-              <w:rPr>
-                <w:noProof/>
-              </w:rPr>
-            </w:pPr>
-            <w:r>
-              <w:rPr>
-                <w:noProof/>
-              </w:rPr>
-              <w:t>Clean toilet, bathroom and laundry.</w:t>
-            </w:r>
-          </w:p>
-          <w:p>
-            <w:pPr>
-              <w:rPr>
-                <w:noProof/>
-              </w:rPr>
-            </w:pPr>
-            <w:r>
-              <w:rPr>
-                <w:noProof/>
-              </w:rPr>
-              <w:t>Assist with washing, hanging out, bringing in and folding and putting away.</w:t>
-            </w:r>
-          </w:p>
-          <w:p>
-            <w:pPr>
-              <w:rPr>
-                <w:noProof/>
-              </w:rPr>
-            </w:pPr>
-            <w:r>
-              <w:rPr>
-                <w:noProof/>
-              </w:rPr>
-              <w:t>Clean and tidy kitchen.</w:t>
+              <w:t>•Southern Plus will provide domestic assistance services as negotiated and per budget</w:t>
+            </w:r>
+          </w:p>
+          <w:p>
+            <w:pPr>
+              <w:rPr>
+                <w:noProof/>
+              </w:rPr>
+            </w:pPr>
+            <w:r>
+              <w:rPr>
+                <w:noProof/>
+              </w:rPr>
+              <w:t>• Vacuum and mop floors.</w:t>
+            </w:r>
+          </w:p>
+          <w:p>
+            <w:pPr>
+              <w:rPr>
+                <w:noProof/>
+              </w:rPr>
+            </w:pPr>
+            <w:r>
+              <w:rPr>
+                <w:noProof/>
+              </w:rPr>
+              <w:t>• Wipe out microwave.</w:t>
+            </w:r>
+          </w:p>
+          <w:p>
+            <w:pPr>
+              <w:rPr>
+                <w:noProof/>
+              </w:rPr>
+            </w:pPr>
+            <w:r>
+              <w:rPr>
+                <w:noProof/>
+              </w:rPr>
+              <w:t>• Change sheets on bed. (MOrning put old sheets in wash, new sheets if time or midday service for new sheets, midday service to put sheets in dryer and evening to put away.)</w:t>
             </w:r>
           </w:p>
           <w:p>
@@ -3745,33 +3867,46 @@
                 <w:noProof/>
               </w:rPr>
               <w:lastRenderedPageBreak/>
-              <w:t>Vacuum and wet/dry mop all hard floors.</w:t>
-            </w:r>
-          </w:p>
-          <w:p>
-            <w:pPr>
-              <w:rPr>
-                <w:noProof/>
-              </w:rPr>
-            </w:pPr>
-            <w:r>
-              <w:rPr>
-                <w:noProof/>
-              </w:rPr>
-              <w:t>Assist with light ironing as requested by Sophie.</w:t>
-            </w:r>
-          </w:p>
-          <w:p>
-            <w:pPr>
-              <w:rPr>
-                <w:noProof/>
-              </w:rPr>
-            </w:pPr>
-            <w:r>
-              <w:rPr>
-                <w:noProof/>
-              </w:rPr>
-              <w:t>Assist with other OSH appropriate jobs as requested by Sophie, time permitting.</w:t>
+              <w:t>• Clean bathroom.</w:t>
+            </w:r>
+          </w:p>
+          <w:p>
+            <w:pPr>
+              <w:rPr>
+                <w:noProof/>
+              </w:rPr>
+            </w:pPr>
+            <w:r>
+              <w:rPr>
+                <w:noProof/>
+              </w:rPr>
+              <w:t>• Clean toilet.</w:t>
+            </w:r>
+          </w:p>
+          <w:p>
+            <w:pPr>
+              <w:rPr>
+                <w:noProof/>
+              </w:rPr>
+            </w:pPr>
+            <w:r>
+              <w:rPr>
+                <w:noProof/>
+              </w:rPr>
+              <w:t>• Ironing as requested.</w:t>
+            </w:r>
+          </w:p>
+          <w:p>
+            <w:pPr>
+              <w:rPr>
+                <w:noProof/>
+              </w:rPr>
+            </w:pPr>
+            <w:r>
+              <w:rPr>
+                <w:noProof/>
+              </w:rPr>
+              <w:t>• Folding washing.</w:t>
             </w:r>
           </w:p>
           <w:p>
@@ -3783,14 +3918,30 @@
             </w:r>
           </w:p>
           <w:p>
-            <w:fldSimple w:instr=" MERGEFIELD &quot;HGMSupportPlanInterventions&quot; ">
-              <w:r>
-                <w:rPr>
-                  <w:noProof/>
-                </w:rPr>
-                <w:t>Southern plus will facilitate monthly gardening services.</w:t>
-              </w:r>
-            </w:fldSimple>
+            <w:r>
+              <w:fldChar w:fldCharType="begin"/>
+            </w:r>
+            <w:r>
+              <w:instrText xml:space="preserve"> MERGEFIELD "HGMSupportPlanIntervention</w:instrText>
+            </w:r>
+            <w:r>
+              <w:instrText xml:space="preserve">s" </w:instrText>
+            </w:r>
+            <w:r>
+              <w:fldChar w:fldCharType="separate"/>
+            </w:r>
+            <w:r>
+              <w:rPr>
+                <w:noProof/>
+              </w:rPr>
+              <w:t>•Southern Plus will negotiate handyman services to attend to general household maintenance, window and gutter cleaning as requested / required.</w:t>
+            </w:r>
+            <w:r>
+              <w:rPr>
+                <w:noProof/>
+              </w:rPr>
+              <w:fldChar w:fldCharType="end"/>
+            </w:r>
           </w:p>
           <w:p/>
         </w:tc>
@@ -4022,14 +4173,34 @@
             </w:r>
           </w:p>
           <w:p>
-            <w:fldSimple w:instr=" MERGEFIELD &quot;socialSupportPlanFactors&quot; ">
-              <w:r>
-                <w:rPr>
-                  <w:noProof/>
-                </w:rPr>
-                <w:t>Sophie is well supported and engages with family and friends independently.</w:t>
-              </w:r>
-            </w:fldSimple>
+            <w:r>
+              <w:fldChar w:fldCharType="begin"/>
+            </w:r>
+            <w:r>
+              <w:instrText xml:space="preserve"> MERGEFIELD "socialSupportPlanFactors" </w:instrText>
+            </w:r>
+            <w:r>
+              <w:fldChar w:fldCharType="separate"/>
+            </w:r>
+            <w:r>
+              <w:rPr>
+                <w:noProof/>
+              </w:rPr>
+              <w:t xml:space="preserve">•Doris unable to access healthcare and community </w:t>
+            </w:r>
+            <w:r>
+              <w:rPr>
+                <w:noProof/>
+              </w:rPr>
+              <w:lastRenderedPageBreak/>
+              <w:t>events/services without support</w:t>
+            </w:r>
+            <w:r>
+              <w:rPr>
+                <w:noProof/>
+              </w:rPr>
+              <w:fldChar w:fldCharType="end"/>
+            </w:r>
           </w:p>
         </w:tc>
         <w:tc>
@@ -4041,18 +4212,21 @@
             <w:shd w:val="clear" w:color="auto" w:fill="auto"/>
           </w:tcPr>
           <w:p>
-            <w:r>
-              <w:fldChar w:fldCharType="begin"/>
-            </w:r>
-            <w:r>
-              <w:instrText xml:space="preserve"> MERGEFIELD "socialSupportPlanGoals" </w:instrText>
-            </w:r>
-            <w:r>
-              <w:rPr>
-                <w:noProof/>
-              </w:rPr>
-              <w:fldChar w:fldCharType="end"/>
-            </w:r>
+            <w:fldSimple w:instr=" MERGEFIELD &quot;socialSupportPlanGoals&quot; ">
+              <w:r>
+                <w:rPr>
+                  <w:noProof/>
+                </w:rPr>
+                <w:t xml:space="preserve">•Doris will maintain access to the community as required for social and health </w:t>
+              </w:r>
+              <w:r>
+                <w:rPr>
+                  <w:noProof/>
+                </w:rPr>
+                <w:lastRenderedPageBreak/>
+                <w:t>related appointments</w:t>
+              </w:r>
+            </w:fldSimple>
           </w:p>
           <w:p/>
         </w:tc>
@@ -4065,11 +4239,34 @@
             <w:shd w:val="clear" w:color="auto" w:fill="auto"/>
           </w:tcPr>
           <w:p>
-            <w:r>
+            <w:pPr>
+              <w:rPr>
+                <w:noProof/>
+              </w:rPr>
+            </w:pPr>
+            <w:r>
+              <w:lastRenderedPageBreak/>
               <w:fldChar w:fldCharType="begin"/>
             </w:r>
             <w:r>
               <w:instrText xml:space="preserve"> MERGEFIELD "socialSP_CLient" </w:instrText>
+            </w:r>
+            <w:r>
+              <w:fldChar w:fldCharType="separate"/>
+            </w:r>
+            <w:r>
+              <w:rPr>
+                <w:noProof/>
+              </w:rPr>
+              <w:t>•Doris family assist with accessing and following up medical/healthcare related appointments</w:t>
+            </w:r>
+          </w:p>
+          <w:p>
+            <w:r>
+              <w:rPr>
+                <w:noProof/>
+              </w:rPr>
+              <w:t xml:space="preserve">•Doris family members will ensure Doris has someone with her </w:t>
             </w:r>
             <w:r>
               <w:rPr>
@@ -4089,126 +4286,14 @@
             <w:shd w:val="clear" w:color="auto" w:fill="auto"/>
           </w:tcPr>
           <w:p>
-            <w:pPr>
-              <w:rPr>
-                <w:noProof/>
-              </w:rPr>
-            </w:pPr>
-            <w:r>
-              <w:fldChar w:fldCharType="begin"/>
-            </w:r>
-            <w:r>
-              <w:instrText xml:space="preserve"> MERGEFIELD "socialSupportPlanInterventions" </w:instrText>
-            </w:r>
-            <w:r>
-              <w:fldChar w:fldCharType="separate"/>
-            </w:r>
-            <w:r>
-              <w:rPr>
-                <w:noProof/>
-              </w:rPr>
-              <w:t>Southern Plus support workers will provide extra companionship/social interaction during support services.</w:t>
-            </w:r>
-          </w:p>
-          <w:p>
-            <w:pPr>
-              <w:rPr>
-                <w:noProof/>
-              </w:rPr>
-            </w:pPr>
-            <w:r>
-              <w:rPr>
-                <w:noProof/>
-              </w:rPr>
-              <w:t>Ask Sophie what she would like to do and if she wants to go out.</w:t>
-            </w:r>
-          </w:p>
-          <w:p>
-            <w:pPr>
-              <w:rPr>
-                <w:noProof/>
-              </w:rPr>
-            </w:pPr>
-            <w:r>
-              <w:rPr>
-                <w:noProof/>
-              </w:rPr>
-              <w:t>Ensure you take Sophie’s walker on all outings.</w:t>
-            </w:r>
-          </w:p>
-          <w:p>
-            <w:pPr>
-              <w:rPr>
-                <w:noProof/>
-              </w:rPr>
-            </w:pPr>
-            <w:r>
-              <w:rPr>
-                <w:noProof/>
-              </w:rPr>
-              <w:t>If shopping assist Sophie with selecting, packing, unpacking and putting shopping away.</w:t>
-            </w:r>
-          </w:p>
-          <w:p>
-            <w:pPr>
-              <w:rPr>
-                <w:noProof/>
-              </w:rPr>
-            </w:pPr>
-            <w:r>
-              <w:rPr>
-                <w:noProof/>
-              </w:rPr>
-              <w:lastRenderedPageBreak/>
-              <w:t>Sophie has chronic pain which may restrict her social activities.</w:t>
-            </w:r>
-          </w:p>
-          <w:p>
-            <w:pPr>
-              <w:rPr>
-                <w:noProof/>
-              </w:rPr>
-            </w:pPr>
-            <w:r>
-              <w:rPr>
-                <w:noProof/>
-              </w:rPr>
-              <w:t>Sophie may need to rest often if she has pain.</w:t>
-            </w:r>
-          </w:p>
-          <w:p>
-            <w:pPr>
-              <w:rPr>
-                <w:noProof/>
-              </w:rPr>
-            </w:pPr>
-            <w:r>
-              <w:rPr>
-                <w:noProof/>
-              </w:rPr>
-              <w:t>Report any excessive, unrelieved pain, bruising or bleeding.</w:t>
-            </w:r>
-          </w:p>
-          <w:p>
-            <w:pPr>
-              <w:rPr>
-                <w:noProof/>
-              </w:rPr>
-            </w:pPr>
-            <w:r>
-              <w:rPr>
-                <w:noProof/>
-              </w:rPr>
-              <w:t>Encourage Sophie to drink adequate fluids.</w:t>
-            </w:r>
-          </w:p>
-          <w:p>
-            <w:r>
-              <w:rPr>
-                <w:noProof/>
-              </w:rPr>
-              <w:fldChar w:fldCharType="end"/>
-            </w:r>
+            <w:fldSimple w:instr=" MERGEFIELD &quot;socialSupportPlanInterventions&quot; ">
+              <w:r>
+                <w:rPr>
+                  <w:noProof/>
+                </w:rPr>
+                <w:t>Southern Plus support workers will provide extra companionship/social interaction during support services.</w:t>
+              </w:r>
+            </w:fldSimple>
           </w:p>
           <w:p/>
         </w:tc>
@@ -4222,7 +4307,6 @@
           </w:tcPr>
           <w:p>
             <w:r>
-              <w:lastRenderedPageBreak/>
               <w:fldChar w:fldCharType="begin"/>
             </w:r>
             <w:r>
@@ -4273,33 +4357,11 @@
             </w:r>
           </w:p>
           <w:p>
-            <w:pPr>
-              <w:rPr>
-                <w:noProof/>
-              </w:rPr>
-            </w:pPr>
             <w:r>
               <w:fldChar w:fldCharType="begin"/>
             </w:r>
             <w:r>
               <w:instrText xml:space="preserve"> MERGEFIELD "transportFactors" </w:instrText>
-            </w:r>
-            <w:r>
-              <w:fldChar w:fldCharType="separate"/>
-            </w:r>
-            <w:r>
-              <w:rPr>
-                <w:noProof/>
-              </w:rPr>
-              <w:t>Sophie is unable to access the community without assistance secondary to mobility impairments.</w:t>
-            </w:r>
-          </w:p>
-          <w:p>
-            <w:r>
-              <w:rPr>
-                <w:noProof/>
-              </w:rPr>
-              <w:t>Sophie is not able to drive.</w:t>
             </w:r>
             <w:r>
               <w:rPr>
@@ -4370,15 +4432,6 @@
             </w:r>
             <w:r>
               <w:instrText xml:space="preserve"> MERGEFIELD "transportSupportPlanFactors" </w:instrText>
-            </w:r>
-            <w:r>
-              <w:fldChar w:fldCharType="separate"/>
-            </w:r>
-            <w:r>
-              <w:rPr>
-                <w:noProof/>
-              </w:rPr>
-              <w:t>Southern Plus will assist Sophie with transport needs to medical appointments and shopping during her service times</w:t>
             </w:r>
             <w:r>
               <w:rPr>
@@ -4437,7 +4490,6 @@
                 <w:b/>
                 <w:bCs/>
               </w:rPr>
-              <w:lastRenderedPageBreak/>
               <w:t>MAINTAINING PHYSICAL ACTIVITY &amp; FUNCTION</w:t>
             </w:r>
             <w:r>
@@ -4449,14 +4501,27 @@
             </w:r>
           </w:p>
           <w:p>
-            <w:fldSimple w:instr=" MERGEFIELD &quot;mobilitySupportPlanFactors&quot; ">
-              <w:r>
-                <w:rPr>
-                  <w:noProof/>
-                </w:rPr>
-                <w:t>Sophie is a medium to high fall’s risk. She has had falls in the past. Sophie has reduced balance and muscle strength.</w:t>
-              </w:r>
-            </w:fldSimple>
+            <w:r>
+              <w:fldChar w:fldCharType="begin"/>
+            </w:r>
+            <w:r>
+              <w:instrText xml:space="preserve"> MERGEFIELD "mobilitySupportPlanFactors" </w:instrText>
+            </w:r>
+            <w:r>
+              <w:fldChar w:fldCharType="separate"/>
+            </w:r>
+            <w:r>
+              <w:rPr>
+                <w:noProof/>
+              </w:rPr>
+              <w:t>Impaired mobility secondary to reduced balance, strength and stamina</w:t>
+            </w:r>
+            <w:r>
+              <w:rPr>
+                <w:noProof/>
+              </w:rPr>
+              <w:fldChar w:fldCharType="end"/>
+            </w:r>
           </w:p>
         </w:tc>
         <w:tc>
@@ -4486,15 +4551,15 @@
               <w:rPr>
                 <w:noProof/>
               </w:rPr>
-              <w:t>Falls will be prevented.</w:t>
-            </w:r>
-          </w:p>
-          <w:p>
-            <w:r>
-              <w:rPr>
-                <w:noProof/>
-              </w:rPr>
-              <w:t>Sophie will report she feels safe and confident when ambulating.</w:t>
+              <w:t xml:space="preserve">•Doris will maintain optimal mobility, </w:t>
+            </w:r>
+          </w:p>
+          <w:p>
+            <w:r>
+              <w:rPr>
+                <w:noProof/>
+              </w:rPr>
+              <w:t>•Doris' Falls risk factors will be mitigated</w:t>
             </w:r>
             <w:r>
               <w:rPr>
@@ -4515,18 +4580,14 @@
             <w:shd w:val="clear" w:color="auto" w:fill="auto"/>
           </w:tcPr>
           <w:p>
-            <w:r>
-              <w:fldChar w:fldCharType="begin"/>
-            </w:r>
-            <w:r>
-              <w:instrText xml:space="preserve"> MERGEFIELD "mobilitySP_Client" </w:instrText>
-            </w:r>
-            <w:r>
-              <w:rPr>
-                <w:noProof/>
-              </w:rPr>
-              <w:fldChar w:fldCharType="end"/>
-            </w:r>
+            <w:fldSimple w:instr=" MERGEFIELD &quot;mobilitySP_Client&quot; ">
+              <w:r>
+                <w:rPr>
+                  <w:noProof/>
+                </w:rPr>
+                <w:t xml:space="preserve">•Mrs Haycock is able to mobilise around the home with the aid of her 4 wheel walker. </w:t>
+              </w:r>
+            </w:fldSimple>
           </w:p>
           <w:p/>
         </w:tc>
@@ -4557,59 +4618,33 @@
               <w:rPr>
                 <w:noProof/>
               </w:rPr>
-              <w:t>Southern Plus support workers will provide standby assists with mobility when ambulating outside of her home</w:t>
-            </w:r>
-          </w:p>
-          <w:p>
-            <w:pPr>
-              <w:rPr>
-                <w:noProof/>
-              </w:rPr>
-            </w:pPr>
-            <w:r>
-              <w:rPr>
-                <w:noProof/>
-              </w:rPr>
-              <w:t>Southern Plus support workers will provide supervision with mobility when inside her home</w:t>
-            </w:r>
-          </w:p>
-          <w:p>
-            <w:pPr>
-              <w:rPr>
-                <w:noProof/>
-              </w:rPr>
-            </w:pPr>
-            <w:r>
-              <w:rPr>
-                <w:noProof/>
-              </w:rPr>
-              <w:t>Support workers will check and encourage Sophie to wear appropriate footwear (information to be included in home folder.)</w:t>
-            </w:r>
-          </w:p>
-          <w:p>
-            <w:pPr>
-              <w:rPr>
-                <w:noProof/>
-              </w:rPr>
-            </w:pPr>
-            <w:r>
-              <w:rPr>
-                <w:noProof/>
-              </w:rPr>
-              <w:t>Support workers will check that walkways are well lit and uncluttered/free of tripping hazards.</w:t>
-            </w:r>
-          </w:p>
-          <w:p>
-            <w:pPr>
-              <w:rPr>
-                <w:noProof/>
-              </w:rPr>
-            </w:pPr>
-            <w:r>
-              <w:rPr>
-                <w:noProof/>
-              </w:rPr>
-              <w:t>SUpport workers will encourage Sophie to use her walking aid.</w:t>
+              <w:t>•Requires standby assistance for transfers and ambulation as Mrs Haycock is at risk of falling.</w:t>
+            </w:r>
+          </w:p>
+          <w:p>
+            <w:pPr>
+              <w:rPr>
+                <w:noProof/>
+              </w:rPr>
+            </w:pPr>
+            <w:r>
+              <w:rPr>
+                <w:noProof/>
+              </w:rPr>
+              <w:t>•Doris requires continuous supplemental oxygen as prescribed by her respiratory specialist. Support workers will assist Doris to manage the tubing while completing ADLs</w:t>
+            </w:r>
+          </w:p>
+          <w:p>
+            <w:pPr>
+              <w:rPr>
+                <w:noProof/>
+              </w:rPr>
+            </w:pPr>
+            <w:r>
+              <w:rPr>
+                <w:noProof/>
+              </w:rPr>
+              <w:t>•Wheel chair for longer distances</w:t>
             </w:r>
           </w:p>
           <w:p>
@@ -5383,14 +5418,27 @@
             </w:tcBorders>
           </w:tcPr>
           <w:p>
-            <w:fldSimple w:instr=" MERGEFIELD &quot;mondayAM&quot; ">
-              <w:r>
-                <w:rPr>
-                  <w:noProof/>
-                </w:rPr>
-                <w:t>In Home service 1.5 hours</w:t>
-              </w:r>
-            </w:fldSimple>
+            <w:r>
+              <w:fldChar w:fldCharType="begin"/>
+            </w:r>
+            <w:r>
+              <w:instrText xml:space="preserve"> MERGEFIELD "mondayAM" </w:instrText>
+            </w:r>
+            <w:r>
+              <w:fldChar w:fldCharType="separate"/>
+            </w:r>
+            <w:r>
+              <w:rPr>
+                <w:noProof/>
+              </w:rPr>
+              <w:t>8am Personal care 1/2 hour</w:t>
+            </w:r>
+            <w:r>
+              <w:rPr>
+                <w:noProof/>
+              </w:rPr>
+              <w:fldChar w:fldCharType="end"/>
+            </w:r>
           </w:p>
         </w:tc>
         <w:tc>
@@ -5402,14 +5450,27 @@
             </w:tcBorders>
           </w:tcPr>
           <w:p>
-            <w:fldSimple w:instr=" MERGEFIELD &quot;tuesdayAM&quot; ">
-              <w:r>
-                <w:rPr>
-                  <w:noProof/>
-                </w:rPr>
-                <w:t>In Home service 1 hour</w:t>
-              </w:r>
-            </w:fldSimple>
+            <w:r>
+              <w:fldChar w:fldCharType="begin"/>
+            </w:r>
+            <w:r>
+              <w:instrText xml:space="preserve"> MERGEFIELD "tuesdayAM" </w:instrText>
+            </w:r>
+            <w:r>
+              <w:fldChar w:fldCharType="separate"/>
+            </w:r>
+            <w:r>
+              <w:rPr>
+                <w:noProof/>
+              </w:rPr>
+              <w:t>8am Personal care 1/2 hour</w:t>
+            </w:r>
+            <w:r>
+              <w:rPr>
+                <w:noProof/>
+              </w:rPr>
+              <w:fldChar w:fldCharType="end"/>
+            </w:r>
           </w:p>
         </w:tc>
         <w:tc>
@@ -5421,14 +5482,27 @@
             </w:tcBorders>
           </w:tcPr>
           <w:p>
-            <w:fldSimple w:instr=" MERGEFIELD &quot;wednesdayAM&quot; ">
-              <w:r>
-                <w:rPr>
-                  <w:noProof/>
-                </w:rPr>
-                <w:t>In Home service 1.5 hours</w:t>
-              </w:r>
-            </w:fldSimple>
+            <w:r>
+              <w:fldChar w:fldCharType="begin"/>
+            </w:r>
+            <w:r>
+              <w:instrText xml:space="preserve"> MERGEFIELD "wednesdayAM" </w:instrText>
+            </w:r>
+            <w:r>
+              <w:fldChar w:fldCharType="separate"/>
+            </w:r>
+            <w:r>
+              <w:rPr>
+                <w:noProof/>
+              </w:rPr>
+              <w:t>8am Personal care 1/2 hour</w:t>
+            </w:r>
+            <w:r>
+              <w:rPr>
+                <w:noProof/>
+              </w:rPr>
+              <w:fldChar w:fldCharType="end"/>
+            </w:r>
           </w:p>
         </w:tc>
         <w:tc>
@@ -5440,14 +5514,27 @@
             </w:tcBorders>
           </w:tcPr>
           <w:p>
-            <w:fldSimple w:instr=" MERGEFIELD &quot;thursdayAM&quot; ">
-              <w:r>
-                <w:rPr>
-                  <w:noProof/>
-                </w:rPr>
-                <w:t>In Home service 1 hour</w:t>
-              </w:r>
-            </w:fldSimple>
+            <w:r>
+              <w:fldChar w:fldCharType="begin"/>
+            </w:r>
+            <w:r>
+              <w:instrText xml:space="preserve"> MERGEFIELD "thursdayAM" </w:instrText>
+            </w:r>
+            <w:r>
+              <w:fldChar w:fldCharType="separate"/>
+            </w:r>
+            <w:r>
+              <w:rPr>
+                <w:noProof/>
+              </w:rPr>
+              <w:t>8am Personal care 1/2 hour</w:t>
+            </w:r>
+            <w:r>
+              <w:rPr>
+                <w:noProof/>
+              </w:rPr>
+              <w:fldChar w:fldCharType="end"/>
+            </w:r>
           </w:p>
         </w:tc>
         <w:tc>
@@ -5459,14 +5546,27 @@
             </w:tcBorders>
           </w:tcPr>
           <w:p>
-            <w:fldSimple w:instr=" MERGEFIELD &quot;fridayAM&quot; ">
-              <w:r>
-                <w:rPr>
-                  <w:noProof/>
-                </w:rPr>
-                <w:t>In Home service 1.5 hours</w:t>
-              </w:r>
-            </w:fldSimple>
+            <w:r>
+              <w:fldChar w:fldCharType="begin"/>
+            </w:r>
+            <w:r>
+              <w:instrText xml:space="preserve"> MERGEFIELD "fridayAM" </w:instrText>
+            </w:r>
+            <w:r>
+              <w:fldChar w:fldCharType="separate"/>
+            </w:r>
+            <w:r>
+              <w:rPr>
+                <w:noProof/>
+              </w:rPr>
+              <w:t>8am Personal care 1/2 hour</w:t>
+            </w:r>
+            <w:r>
+              <w:rPr>
+                <w:noProof/>
+              </w:rPr>
+              <w:fldChar w:fldCharType="end"/>
+            </w:r>
           </w:p>
         </w:tc>
         <w:tc>
@@ -5478,14 +5578,27 @@
             </w:tcBorders>
           </w:tcPr>
           <w:p>
-            <w:fldSimple w:instr=" MERGEFIELD &quot;saturdayAM&quot; ">
-              <w:r>
-                <w:rPr>
-                  <w:noProof/>
-                </w:rPr>
-                <w:t>In Home service 1 hour</w:t>
-              </w:r>
-            </w:fldSimple>
+            <w:r>
+              <w:fldChar w:fldCharType="begin"/>
+            </w:r>
+            <w:r>
+              <w:instrText xml:space="preserve"> MERGEFIELD "saturdayAM" </w:instrText>
+            </w:r>
+            <w:r>
+              <w:fldChar w:fldCharType="separate"/>
+            </w:r>
+            <w:r>
+              <w:rPr>
+                <w:noProof/>
+              </w:rPr>
+              <w:t>8am Personal care 1/2 hour</w:t>
+            </w:r>
+            <w:r>
+              <w:rPr>
+                <w:noProof/>
+              </w:rPr>
+              <w:fldChar w:fldCharType="end"/>
+            </w:r>
           </w:p>
         </w:tc>
         <w:tc>
@@ -5497,14 +5610,27 @@
             </w:tcBorders>
           </w:tcPr>
           <w:p>
-            <w:fldSimple w:instr=" MERGEFIELD &quot;sundayAM&quot; ">
-              <w:r>
-                <w:rPr>
-                  <w:noProof/>
-                </w:rPr>
-                <w:t>In Home service 1 hour</w:t>
-              </w:r>
-            </w:fldSimple>
+            <w:r>
+              <w:fldChar w:fldCharType="begin"/>
+            </w:r>
+            <w:r>
+              <w:instrText xml:space="preserve"> MERGEFIELD "sundayAM" </w:instrText>
+            </w:r>
+            <w:r>
+              <w:fldChar w:fldCharType="separate"/>
+            </w:r>
+            <w:r>
+              <w:rPr>
+                <w:noProof/>
+              </w:rPr>
+              <w:t>8am Personal care 1/2 hour</w:t>
+            </w:r>
+            <w:r>
+              <w:rPr>
+                <w:noProof/>
+              </w:rPr>
+              <w:fldChar w:fldCharType="end"/>
+            </w:r>
           </w:p>
         </w:tc>
       </w:tr>
@@ -5628,18 +5754,14 @@
             </w:tcBorders>
           </w:tcPr>
           <w:p>
-            <w:r>
-              <w:fldChar w:fldCharType="begin"/>
-            </w:r>
-            <w:r>
-              <w:instrText xml:space="preserve"> MERGEFIELD "fridayPM" </w:instrText>
-            </w:r>
-            <w:r>
-              <w:rPr>
-                <w:noProof/>
-              </w:rPr>
-              <w:fldChar w:fldCharType="end"/>
-            </w:r>
+            <w:fldSimple w:instr=" MERGEFIELD &quot;fridayPM&quot; ">
+              <w:r>
+                <w:rPr>
+                  <w:noProof/>
+                </w:rPr>
+                <w:t>1200 Domestic Assistance 1.5 hour</w:t>
+              </w:r>
+            </w:fldSimple>
           </w:p>
         </w:tc>
         <w:tc>
@@ -5717,18 +5839,14 @@
             </w:tcBorders>
           </w:tcPr>
           <w:p>
-            <w:r>
-              <w:fldChar w:fldCharType="begin"/>
-            </w:r>
-            <w:r>
-              <w:instrText xml:space="preserve"> MERGEFIELD "mondayEve" </w:instrText>
-            </w:r>
-            <w:r>
-              <w:rPr>
-                <w:noProof/>
-              </w:rPr>
-              <w:fldChar w:fldCharType="end"/>
-            </w:r>
+            <w:fldSimple w:instr=" MERGEFIELD &quot;mondayEve&quot; ">
+              <w:r>
+                <w:rPr>
+                  <w:noProof/>
+                </w:rPr>
+                <w:t>5pm Personal Care 1/2 hour</w:t>
+              </w:r>
+            </w:fldSimple>
           </w:p>
         </w:tc>
         <w:tc>
@@ -5740,18 +5858,14 @@
             </w:tcBorders>
           </w:tcPr>
           <w:p>
-            <w:r>
-              <w:fldChar w:fldCharType="begin"/>
-            </w:r>
-            <w:r>
-              <w:instrText xml:space="preserve"> MERGEFIELD "tuesdayEve" </w:instrText>
-            </w:r>
-            <w:r>
-              <w:rPr>
-                <w:noProof/>
-              </w:rPr>
-              <w:fldChar w:fldCharType="end"/>
-            </w:r>
+            <w:fldSimple w:instr=" MERGEFIELD &quot;tuesdayEve&quot; ">
+              <w:r>
+                <w:rPr>
+                  <w:noProof/>
+                </w:rPr>
+                <w:t>5pm Personal Care 1/2 hour</w:t>
+              </w:r>
+            </w:fldSimple>
           </w:p>
         </w:tc>
         <w:tc>
@@ -5763,18 +5877,14 @@
             </w:tcBorders>
           </w:tcPr>
           <w:p>
-            <w:r>
-              <w:fldChar w:fldCharType="begin"/>
-            </w:r>
-            <w:r>
-              <w:instrText xml:space="preserve"> MERGEFIELD "wednesdayEve" </w:instrText>
-            </w:r>
-            <w:r>
-              <w:rPr>
-                <w:noProof/>
-              </w:rPr>
-              <w:fldChar w:fldCharType="end"/>
-            </w:r>
+            <w:fldSimple w:instr=" MERGEFIELD &quot;wednesdayEve&quot; ">
+              <w:r>
+                <w:rPr>
+                  <w:noProof/>
+                </w:rPr>
+                <w:t>5pm Personal Care 1/2 hour</w:t>
+              </w:r>
+            </w:fldSimple>
           </w:p>
         </w:tc>
         <w:tc>
@@ -5786,18 +5896,14 @@
             </w:tcBorders>
           </w:tcPr>
           <w:p>
-            <w:r>
-              <w:fldChar w:fldCharType="begin"/>
-            </w:r>
-            <w:r>
-              <w:instrText xml:space="preserve"> MERGEFIELD "thursdayEve" </w:instrText>
-            </w:r>
-            <w:r>
-              <w:rPr>
-                <w:noProof/>
-              </w:rPr>
-              <w:fldChar w:fldCharType="end"/>
-            </w:r>
+            <w:fldSimple w:instr=" MERGEFIELD &quot;thursdayEve&quot; ">
+              <w:r>
+                <w:rPr>
+                  <w:noProof/>
+                </w:rPr>
+                <w:t>5pm Personal Care 1/2 hour</w:t>
+              </w:r>
+            </w:fldSimple>
           </w:p>
         </w:tc>
         <w:tc>
@@ -5809,18 +5915,14 @@
             </w:tcBorders>
           </w:tcPr>
           <w:p>
-            <w:r>
-              <w:fldChar w:fldCharType="begin"/>
-            </w:r>
-            <w:r>
-              <w:instrText xml:space="preserve"> MERGEFIELD "fridayEve" </w:instrText>
-            </w:r>
-            <w:r>
-              <w:rPr>
-                <w:noProof/>
-              </w:rPr>
-              <w:fldChar w:fldCharType="end"/>
-            </w:r>
+            <w:fldSimple w:instr=" MERGEFIELD &quot;fridayEve&quot; ">
+              <w:r>
+                <w:rPr>
+                  <w:noProof/>
+                </w:rPr>
+                <w:t>5pm Personal Care 1/2 hour</w:t>
+              </w:r>
+            </w:fldSimple>
           </w:p>
         </w:tc>
         <w:tc>
@@ -5832,18 +5934,14 @@
             </w:tcBorders>
           </w:tcPr>
           <w:p>
-            <w:r>
-              <w:fldChar w:fldCharType="begin"/>
-            </w:r>
-            <w:r>
-              <w:instrText xml:space="preserve"> MERGEFIELD "saturdayEve" </w:instrText>
-            </w:r>
-            <w:r>
-              <w:rPr>
-                <w:noProof/>
-              </w:rPr>
-              <w:fldChar w:fldCharType="end"/>
-            </w:r>
+            <w:fldSimple w:instr=" MERGEFIELD &quot;saturdayEve&quot; ">
+              <w:r>
+                <w:rPr>
+                  <w:noProof/>
+                </w:rPr>
+                <w:t>5pm Personal Care 1/2 hour</w:t>
+              </w:r>
+            </w:fldSimple>
           </w:p>
         </w:tc>
         <w:tc>
@@ -5855,18 +5953,14 @@
             </w:tcBorders>
           </w:tcPr>
           <w:p>
-            <w:r>
-              <w:fldChar w:fldCharType="begin"/>
-            </w:r>
-            <w:r>
-              <w:instrText xml:space="preserve"> MERGEFIELD sundayEve </w:instrText>
-            </w:r>
-            <w:r>
-              <w:rPr>
-                <w:noProof/>
-              </w:rPr>
-              <w:fldChar w:fldCharType="end"/>
-            </w:r>
+            <w:fldSimple w:instr=" MERGEFIELD sundayEve ">
+              <w:r>
+                <w:rPr>
+                  <w:noProof/>
+                </w:rPr>
+                <w:t>5pm Personal Care 1/2 hour</w:t>
+              </w:r>
+            </w:fldSimple>
           </w:p>
         </w:tc>
       </w:tr>
@@ -6468,8 +6562,13 @@
           <w:pPr>
             <w:pStyle w:val="FormFooterLeft"/>
           </w:pPr>
+          <w:proofErr w:type="gramStart"/>
           <w:r>
-            <w:t>Revision  3.0</w:t>
+            <w:t>Revision  3</w:t>
+          </w:r>
+          <w:proofErr w:type="gramEnd"/>
+          <w:r>
+            <w:t>.0</w:t>
           </w:r>
         </w:p>
       </w:tc>
@@ -6607,7 +6706,7 @@
             <w:rPr>
               <w:noProof/>
             </w:rPr>
-            <w:t>09/01/2023</w:t>
+            <w:t>10/01/2023</w:t>
           </w:r>
           <w:r>
             <w:fldChar w:fldCharType="end"/>
@@ -6664,14 +6763,27 @@
           <w:r>
             <w:t xml:space="preserve"> of </w:t>
           </w:r>
-          <w:fldSimple w:instr=" NUMPAGES  \* Arabic  \* MERGEFORMAT ">
-            <w:r>
-              <w:rPr>
-                <w:noProof/>
-              </w:rPr>
-              <w:t>9</w:t>
-            </w:r>
-          </w:fldSimple>
+          <w:r>
+            <w:fldChar w:fldCharType="begin"/>
+          </w:r>
+          <w:r>
+            <w:instrText xml:space="preserve"> NUMPAGES  \* Arabic  \* MERGEFORMAT </w:instrText>
+          </w:r>
+          <w:r>
+            <w:fldChar w:fldCharType="separate"/>
+          </w:r>
+          <w:r>
+            <w:rPr>
+              <w:noProof/>
+            </w:rPr>
+            <w:t>9</w:t>
+          </w:r>
+          <w:r>
+            <w:rPr>
+              <w:noProof/>
+            </w:rPr>
+            <w:fldChar w:fldCharType="end"/>
+          </w:r>
         </w:p>
       </w:tc>
     </w:tr>
@@ -6998,7 +7110,7 @@
               <w:rFonts w:asciiTheme="minorHAnsi" w:hAnsiTheme="minorHAnsi"/>
               <w:noProof/>
             </w:rPr>
-            <w:t>04/07/1929</w:t>
+            <w:t>10370</w:t>
           </w:r>
           <w:r>
             <w:rPr>
@@ -7061,7 +7173,7 @@
               <w:rFonts w:asciiTheme="minorHAnsi" w:hAnsiTheme="minorHAnsi"/>
               <w:noProof/>
             </w:rPr>
-            <w:t>Sophie</w:t>
+            <w:t>Doris</w:t>
           </w:r>
           <w:r>
             <w:rPr>
@@ -7098,7 +7210,7 @@
               <w:rFonts w:asciiTheme="minorHAnsi" w:hAnsiTheme="minorHAnsi"/>
               <w:noProof/>
             </w:rPr>
-            <w:t>Soulos</w:t>
+            <w:t>Haycock</w:t>
           </w:r>
           <w:r>
             <w:rPr>
@@ -7171,7 +7283,7 @@
               <w:sz w:val="16"/>
               <w:szCs w:val="16"/>
             </w:rPr>
-            <w:t>9/01/2023</w:t>
+            <w:t>10/01/2023</w:t>
           </w:r>
           <w:r>
             <w:rPr>
@@ -11199,19 +11311,6 @@
 </file>
 
 <file path=customXml/item2.xml><?xml version="1.0" encoding="utf-8"?>
-<b:Sources xmlns:b="http://schemas.openxmlformats.org/officeDocument/2006/bibliography" xmlns="http://schemas.openxmlformats.org/officeDocument/2006/bibliography" SelectedStyle="\APA.XSL" StyleName="APA"/>
-</file>
-
-<file path=customXml/item3.xml><?xml version="1.0" encoding="utf-8"?>
-<?mso-contentType ?>
-<FormTemplates xmlns="http://schemas.microsoft.com/sharepoint/v3/contenttype/forms">
-  <Display>DocumentLibraryForm</Display>
-  <Edit>DocumentLibraryForm</Edit>
-  <New>DocumentLibraryForm</New>
-</FormTemplates>
-</file>
-
-<file path=customXml/item4.xml><?xml version="1.0" encoding="utf-8"?>
 <ct:contentTypeSchema xmlns:ct="http://schemas.microsoft.com/office/2006/metadata/contentType" xmlns:ma="http://schemas.microsoft.com/office/2006/metadata/properties/metaAttributes" ct:_="" ma:_="" ma:contentTypeName="Document" ma:contentTypeID="0x01010033D7A74B29D82546BE9ADBD44AA159B2" ma:contentTypeVersion="9" ma:contentTypeDescription="Create a new document." ma:contentTypeScope="" ma:versionID="13ed7236a978c93029832a0de4478f29">
   <xsd:schema xmlns:xsd="http://www.w3.org/2001/XMLSchema" xmlns:xs="http://www.w3.org/2001/XMLSchema" xmlns:p="http://schemas.microsoft.com/office/2006/metadata/properties" xmlns:ns1="http://schemas.microsoft.com/sharepoint/v3" xmlns:ns2="0ce37e29-1057-4d1e-8fe4-135ae9ef8a58" targetNamespace="http://schemas.microsoft.com/office/2006/metadata/properties" ma:root="true" ma:fieldsID="0b6ff04e860a5ddef2ccaf1e0574a846" ns1:_="" ns2:_="">
     <xsd:import namespace="http://schemas.microsoft.com/sharepoint/v3"/>
@@ -11401,6 +11500,19 @@
 </ct:contentTypeSchema>
 </file>
 
+<file path=customXml/item3.xml><?xml version="1.0" encoding="utf-8"?>
+<?mso-contentType ?>
+<FormTemplates xmlns="http://schemas.microsoft.com/sharepoint/v3/contenttype/forms">
+  <Display>DocumentLibraryForm</Display>
+  <Edit>DocumentLibraryForm</Edit>
+  <New>DocumentLibraryForm</New>
+</FormTemplates>
+</file>
+
+<file path=customXml/item4.xml><?xml version="1.0" encoding="utf-8"?>
+<b:Sources xmlns:b="http://schemas.openxmlformats.org/officeDocument/2006/bibliography" xmlns="http://schemas.openxmlformats.org/officeDocument/2006/bibliography" SelectedStyle="\APA.XSL" StyleName="APA"/>
+</file>
+
 <file path=customXml/item5.xml><?xml version="1.0" encoding="utf-8"?>
 <p:properties xmlns:p="http://schemas.microsoft.com/office/2006/metadata/properties" xmlns:xsi="http://www.w3.org/2001/XMLSchema-instance" xmlns:pc="http://schemas.microsoft.com/office/infopath/2007/PartnerControls">
   <documentManagement>
@@ -11421,22 +11533,6 @@
 </file>
 
 <file path=customXml/itemProps2.xml><?xml version="1.0" encoding="utf-8"?>
-<ds:datastoreItem xmlns:ds="http://schemas.openxmlformats.org/officeDocument/2006/customXml" ds:itemID="{CD73AB14-F665-4683-A824-0F84FB99B83D}">
-  <ds:schemaRefs>
-    <ds:schemaRef ds:uri="http://schemas.openxmlformats.org/officeDocument/2006/bibliography"/>
-  </ds:schemaRefs>
-</ds:datastoreItem>
-</file>
-
-<file path=customXml/itemProps3.xml><?xml version="1.0" encoding="utf-8"?>
-<ds:datastoreItem xmlns:ds="http://schemas.openxmlformats.org/officeDocument/2006/customXml" ds:itemID="{7EB57670-54EC-4AB7-AFAD-B68C046CA870}">
-  <ds:schemaRefs>
-    <ds:schemaRef ds:uri="http://schemas.microsoft.com/sharepoint/v3/contenttype/forms"/>
-  </ds:schemaRefs>
-</ds:datastoreItem>
-</file>
-
-<file path=customXml/itemProps4.xml><?xml version="1.0" encoding="utf-8"?>
 <ds:datastoreItem xmlns:ds="http://schemas.openxmlformats.org/officeDocument/2006/customXml" ds:itemID="{C559D07F-9AC5-44AA-B4E7-0F99E5B9AD4F}">
   <ds:schemaRefs>
     <ds:schemaRef ds:uri="http://schemas.microsoft.com/office/2006/metadata/contentType"/>
@@ -11455,6 +11551,22 @@
 </ds:datastoreItem>
 </file>
 
+<file path=customXml/itemProps3.xml><?xml version="1.0" encoding="utf-8"?>
+<ds:datastoreItem xmlns:ds="http://schemas.openxmlformats.org/officeDocument/2006/customXml" ds:itemID="{7EB57670-54EC-4AB7-AFAD-B68C046CA870}">
+  <ds:schemaRefs>
+    <ds:schemaRef ds:uri="http://schemas.microsoft.com/sharepoint/v3/contenttype/forms"/>
+  </ds:schemaRefs>
+</ds:datastoreItem>
+</file>
+
+<file path=customXml/itemProps4.xml><?xml version="1.0" encoding="utf-8"?>
+<ds:datastoreItem xmlns:ds="http://schemas.openxmlformats.org/officeDocument/2006/customXml" ds:itemID="{CD73AB14-F665-4683-A824-0F84FB99B83D}">
+  <ds:schemaRefs>
+    <ds:schemaRef ds:uri="http://schemas.openxmlformats.org/officeDocument/2006/bibliography"/>
+  </ds:schemaRefs>
+</ds:datastoreItem>
+</file>
+
 <file path=customXml/itemProps5.xml><?xml version="1.0" encoding="utf-8"?>
 <ds:datastoreItem xmlns:ds="http://schemas.openxmlformats.org/officeDocument/2006/customXml" ds:itemID="{F6A53EED-9433-4BF9-949D-52F6BA3CB7EA}">
   <ds:schemaRefs>

</xml_diff>